<commit_message>
margins + first draft introduction
</commit_message>
<xml_diff>
--- a/LicentaVladCantor.docx
+++ b/LicentaVladCantor.docx
@@ -404,33 +404,23 @@
           <w:sz w:val="24"/>
           <w:szCs w:val="24"/>
         </w:rPr>
-        <w:t>This chapter will</w:t>
-      </w:r>
-      <w:r>
-        <w:rPr>
-          <w:rFonts w:ascii="Times New Roman" w:hAnsi="Times New Roman" w:cs="Times New Roman"/>
-          <w:sz w:val="24"/>
-          <w:szCs w:val="24"/>
-        </w:rPr>
-        <w:t xml:space="preserve"> also</w:t>
-      </w:r>
-      <w:bookmarkStart w:id="0" w:name="_GoBack"/>
-      <w:bookmarkEnd w:id="0"/>
-      <w:r>
-        <w:rPr>
-          <w:rFonts w:ascii="Times New Roman" w:hAnsi="Times New Roman" w:cs="Times New Roman"/>
-          <w:sz w:val="24"/>
-          <w:szCs w:val="24"/>
-        </w:rPr>
-        <w:t xml:space="preserve"> make a </w:t>
-      </w:r>
-      <w:r>
-        <w:rPr>
-          <w:rFonts w:ascii="Times New Roman" w:hAnsi="Times New Roman" w:cs="Times New Roman"/>
-          <w:sz w:val="24"/>
-          <w:szCs w:val="24"/>
-        </w:rPr>
-        <w:t xml:space="preserve">resume for every theme that will be covered by this thesis. </w:t>
+        <w:t xml:space="preserve">Another thing worth mentioning is that the platform will contain a Windows Phone 8.1 and a Windows 8.1 </w:t>
+      </w:r>
+      <w:r>
+        <w:rPr>
+          <w:rFonts w:ascii="Times New Roman" w:hAnsi="Times New Roman" w:cs="Times New Roman"/>
+          <w:sz w:val="24"/>
+          <w:szCs w:val="24"/>
+        </w:rPr>
+        <w:t>application</w:t>
+      </w:r>
+      <w:r>
+        <w:rPr>
+          <w:rFonts w:ascii="Times New Roman" w:hAnsi="Times New Roman" w:cs="Times New Roman"/>
+          <w:sz w:val="24"/>
+          <w:szCs w:val="24"/>
+        </w:rPr>
+        <w:t>, which will offer students a user-friendly experience, an application on the same platforms for the teacher and a server which will serve applications with requested data.</w:t>
       </w:r>
     </w:p>
     <w:p>
@@ -449,31 +439,31 @@
           <w:sz w:val="24"/>
           <w:szCs w:val="24"/>
         </w:rPr>
-        <w:t xml:space="preserve">The entire implementation is based on .NET framework, so I it is compulsory </w:t>
-      </w:r>
-      <w:r>
-        <w:rPr>
-          <w:rFonts w:ascii="Times New Roman" w:hAnsi="Times New Roman" w:cs="Times New Roman"/>
-          <w:sz w:val="24"/>
-          <w:szCs w:val="24"/>
-        </w:rPr>
-        <w:t>to talk</w:t>
-      </w:r>
-      <w:r>
-        <w:rPr>
-          <w:rFonts w:ascii="Times New Roman" w:hAnsi="Times New Roman" w:cs="Times New Roman"/>
-          <w:sz w:val="24"/>
-          <w:szCs w:val="24"/>
-        </w:rPr>
-        <w:t xml:space="preserve"> in the first chapter after the introduction </w:t>
-      </w:r>
-      <w:r>
-        <w:rPr>
-          <w:rFonts w:ascii="Times New Roman" w:hAnsi="Times New Roman" w:cs="Times New Roman"/>
-          <w:sz w:val="24"/>
-          <w:szCs w:val="24"/>
-        </w:rPr>
-        <w:t xml:space="preserve">about this framework considering that all chapters that will follow this one will be strongly related to it. I will try to make a brief presentation of the concepts and design patterns that this framework facilitates. </w:t>
+        <w:t>This chapter will</w:t>
+      </w:r>
+      <w:r>
+        <w:rPr>
+          <w:rFonts w:ascii="Times New Roman" w:hAnsi="Times New Roman" w:cs="Times New Roman"/>
+          <w:sz w:val="24"/>
+          <w:szCs w:val="24"/>
+        </w:rPr>
+        <w:t xml:space="preserve"> also</w:t>
+      </w:r>
+      <w:r>
+        <w:rPr>
+          <w:rFonts w:ascii="Times New Roman" w:hAnsi="Times New Roman" w:cs="Times New Roman"/>
+          <w:sz w:val="24"/>
+          <w:szCs w:val="24"/>
+        </w:rPr>
+        <w:t xml:space="preserve"> make a </w:t>
+      </w:r>
+      <w:r>
+        <w:rPr>
+          <w:rFonts w:ascii="Times New Roman" w:hAnsi="Times New Roman" w:cs="Times New Roman"/>
+          <w:sz w:val="24"/>
+          <w:szCs w:val="24"/>
+        </w:rPr>
+        <w:t xml:space="preserve">resume for every theme that will be covered by this thesis. </w:t>
       </w:r>
     </w:p>
     <w:p>
@@ -492,159 +482,63 @@
           <w:sz w:val="24"/>
           <w:szCs w:val="24"/>
         </w:rPr>
-        <w:t>The next chapter</w:t>
-      </w:r>
-      <w:r>
-        <w:rPr>
-          <w:rFonts w:ascii="Times New Roman" w:hAnsi="Times New Roman" w:cs="Times New Roman"/>
-          <w:sz w:val="24"/>
-          <w:szCs w:val="24"/>
-        </w:rPr>
-        <w:t xml:space="preserve">, named </w:t>
-      </w:r>
-      <w:r>
-        <w:rPr>
-          <w:rFonts w:ascii="Times New Roman" w:hAnsi="Times New Roman" w:cs="Times New Roman"/>
-          <w:sz w:val="24"/>
-          <w:szCs w:val="24"/>
-        </w:rPr>
-        <w:t>Streaming</w:t>
-      </w:r>
-      <w:r>
-        <w:rPr>
-          <w:rFonts w:ascii="Times New Roman" w:hAnsi="Times New Roman" w:cs="Times New Roman"/>
-          <w:sz w:val="24"/>
-          <w:szCs w:val="24"/>
-        </w:rPr>
-        <w:t>,</w:t>
-      </w:r>
-      <w:r>
-        <w:rPr>
-          <w:rFonts w:ascii="Times New Roman" w:hAnsi="Times New Roman" w:cs="Times New Roman"/>
-          <w:sz w:val="24"/>
-          <w:szCs w:val="24"/>
-        </w:rPr>
-        <w:t xml:space="preserve"> will present the technologies and frameworks used in order to create the livestream environment.</w:t>
-      </w:r>
-      <w:r>
-        <w:rPr>
-          <w:rFonts w:ascii="Times New Roman" w:hAnsi="Times New Roman" w:cs="Times New Roman"/>
-          <w:sz w:val="24"/>
-          <w:szCs w:val="24"/>
-        </w:rPr>
-        <w:t xml:space="preserve"> </w:t>
-      </w:r>
-      <w:r>
-        <w:rPr>
-          <w:rFonts w:ascii="Times New Roman" w:hAnsi="Times New Roman" w:cs="Times New Roman"/>
-          <w:sz w:val="24"/>
-          <w:szCs w:val="24"/>
-        </w:rPr>
-        <w:t xml:space="preserve">It will explain the </w:t>
-      </w:r>
-      <w:r>
-        <w:rPr>
-          <w:rFonts w:ascii="Times New Roman" w:hAnsi="Times New Roman" w:cs="Times New Roman"/>
-          <w:sz w:val="24"/>
-          <w:szCs w:val="24"/>
-        </w:rPr>
-        <w:t>smooth s</w:t>
-      </w:r>
-      <w:r>
-        <w:rPr>
-          <w:rFonts w:ascii="Times New Roman" w:hAnsi="Times New Roman" w:cs="Times New Roman"/>
-          <w:sz w:val="24"/>
-          <w:szCs w:val="24"/>
-        </w:rPr>
-        <w:t>treaming concept,</w:t>
-      </w:r>
-      <w:r>
-        <w:rPr>
-          <w:rFonts w:ascii="Times New Roman" w:hAnsi="Times New Roman" w:cs="Times New Roman"/>
-          <w:sz w:val="24"/>
-          <w:szCs w:val="24"/>
-        </w:rPr>
-        <w:t xml:space="preserve"> will offer an overview of</w:t>
-      </w:r>
-      <w:r>
-        <w:rPr>
-          <w:rFonts w:ascii="Times New Roman" w:hAnsi="Times New Roman" w:cs="Times New Roman"/>
-          <w:sz w:val="24"/>
-          <w:szCs w:val="24"/>
-        </w:rPr>
-        <w:t xml:space="preserve"> the </w:t>
-      </w:r>
-      <w:r>
-        <w:rPr>
-          <w:rFonts w:ascii="Times New Roman" w:hAnsi="Times New Roman" w:cs="Times New Roman"/>
-          <w:sz w:val="24"/>
-          <w:szCs w:val="24"/>
-        </w:rPr>
-        <w:t>s</w:t>
-      </w:r>
-      <w:r>
-        <w:rPr>
-          <w:rFonts w:ascii="Times New Roman" w:hAnsi="Times New Roman" w:cs="Times New Roman"/>
-          <w:sz w:val="24"/>
-          <w:szCs w:val="24"/>
-        </w:rPr>
-        <w:t xml:space="preserve">oftware </w:t>
-      </w:r>
-      <w:r>
-        <w:rPr>
-          <w:rFonts w:ascii="Times New Roman" w:hAnsi="Times New Roman" w:cs="Times New Roman"/>
-          <w:sz w:val="24"/>
-          <w:szCs w:val="24"/>
-        </w:rPr>
-        <w:t>d</w:t>
-      </w:r>
-      <w:r>
-        <w:rPr>
-          <w:rFonts w:ascii="Times New Roman" w:hAnsi="Times New Roman" w:cs="Times New Roman"/>
-          <w:sz w:val="24"/>
-          <w:szCs w:val="24"/>
-        </w:rPr>
-        <w:t xml:space="preserve">evelopment </w:t>
-      </w:r>
-      <w:r>
-        <w:rPr>
-          <w:rFonts w:ascii="Times New Roman" w:hAnsi="Times New Roman" w:cs="Times New Roman"/>
-          <w:sz w:val="24"/>
-          <w:szCs w:val="24"/>
-        </w:rPr>
-        <w:t>k</w:t>
-      </w:r>
-      <w:r>
-        <w:rPr>
-          <w:rFonts w:ascii="Times New Roman" w:hAnsi="Times New Roman" w:cs="Times New Roman"/>
-          <w:sz w:val="24"/>
-          <w:szCs w:val="24"/>
-        </w:rPr>
-        <w:t>it</w:t>
-      </w:r>
-      <w:r>
-        <w:rPr>
-          <w:rFonts w:ascii="Times New Roman" w:hAnsi="Times New Roman" w:cs="Times New Roman"/>
-          <w:sz w:val="24"/>
-          <w:szCs w:val="24"/>
-        </w:rPr>
-        <w:t xml:space="preserve"> that enforces this concept</w:t>
-      </w:r>
-      <w:r>
-        <w:rPr>
-          <w:rFonts w:ascii="Times New Roman" w:hAnsi="Times New Roman" w:cs="Times New Roman"/>
-          <w:sz w:val="24"/>
-          <w:szCs w:val="24"/>
-        </w:rPr>
-        <w:t xml:space="preserve"> and </w:t>
-      </w:r>
-      <w:r>
-        <w:rPr>
-          <w:rFonts w:ascii="Times New Roman" w:hAnsi="Times New Roman" w:cs="Times New Roman"/>
-          <w:sz w:val="24"/>
-          <w:szCs w:val="24"/>
-        </w:rPr>
-        <w:t>will discuss about encoding and types of encoding required by smooth streaming.</w:t>
+        <w:t xml:space="preserve">The entire implementation is based on .NET framework, so it is compulsory </w:t>
+      </w:r>
+      <w:r>
+        <w:rPr>
+          <w:rFonts w:ascii="Times New Roman" w:hAnsi="Times New Roman" w:cs="Times New Roman"/>
+          <w:sz w:val="24"/>
+          <w:szCs w:val="24"/>
+        </w:rPr>
+        <w:t>to talk</w:t>
+      </w:r>
+      <w:r>
+        <w:rPr>
+          <w:rFonts w:ascii="Times New Roman" w:hAnsi="Times New Roman" w:cs="Times New Roman"/>
+          <w:sz w:val="24"/>
+          <w:szCs w:val="24"/>
+        </w:rPr>
+        <w:t xml:space="preserve"> in the first </w:t>
+      </w:r>
+      <w:r>
+        <w:rPr>
+          <w:rFonts w:ascii="Times New Roman" w:hAnsi="Times New Roman" w:cs="Times New Roman"/>
+          <w:sz w:val="24"/>
+          <w:szCs w:val="24"/>
+        </w:rPr>
+        <w:t>part</w:t>
+      </w:r>
+      <w:r>
+        <w:rPr>
+          <w:rFonts w:ascii="Times New Roman" w:hAnsi="Times New Roman" w:cs="Times New Roman"/>
+          <w:sz w:val="24"/>
+          <w:szCs w:val="24"/>
+        </w:rPr>
+        <w:t xml:space="preserve"> after the introduction </w:t>
+      </w:r>
+      <w:r>
+        <w:rPr>
+          <w:rFonts w:ascii="Times New Roman" w:hAnsi="Times New Roman" w:cs="Times New Roman"/>
+          <w:sz w:val="24"/>
+          <w:szCs w:val="24"/>
+        </w:rPr>
+        <w:t>about this framework considering that all chapters that will follow this one will be strongly related to it. I will try to make a brief presentation of the</w:t>
+      </w:r>
+      <w:r>
+        <w:rPr>
+          <w:rFonts w:ascii="Times New Roman" w:hAnsi="Times New Roman" w:cs="Times New Roman"/>
+          <w:sz w:val="24"/>
+          <w:szCs w:val="24"/>
+        </w:rPr>
+        <w:t xml:space="preserve"> main</w:t>
+      </w:r>
+      <w:r>
+        <w:rPr>
+          <w:rFonts w:ascii="Times New Roman" w:hAnsi="Times New Roman" w:cs="Times New Roman"/>
+          <w:sz w:val="24"/>
+          <w:szCs w:val="24"/>
+        </w:rPr>
+        <w:t xml:space="preserve"> concepts that this framework facilitates. </w:t>
       </w:r>
     </w:p>
     <w:p>
@@ -663,39 +557,207 @@
           <w:sz w:val="24"/>
           <w:szCs w:val="24"/>
         </w:rPr>
-        <w:t xml:space="preserve">In the chapter </w:t>
-      </w:r>
-      <w:r>
-        <w:rPr>
-          <w:rFonts w:ascii="Times New Roman" w:hAnsi="Times New Roman" w:cs="Times New Roman"/>
-          <w:sz w:val="24"/>
-          <w:szCs w:val="24"/>
-        </w:rPr>
-        <w:t xml:space="preserve">Universal Windows Applications </w:t>
-      </w:r>
-      <w:r>
-        <w:rPr>
-          <w:rFonts w:ascii="Times New Roman" w:hAnsi="Times New Roman" w:cs="Times New Roman"/>
-          <w:sz w:val="24"/>
-          <w:szCs w:val="24"/>
-        </w:rPr>
-        <w:t>we will discuss a little bit about the new concept that Microsoft has brought into developers world.</w:t>
-      </w:r>
-      <w:r>
-        <w:rPr>
-          <w:rFonts w:ascii="Times New Roman" w:hAnsi="Times New Roman" w:cs="Times New Roman"/>
-          <w:sz w:val="24"/>
-          <w:szCs w:val="24"/>
-        </w:rPr>
-        <w:t xml:space="preserve"> I am referring to the fact that you can create an application that can run on phones, tables, laptops and personal computers. We will also discuss about XAML and how .NET provides an easy way of creating user interfaces usin</w:t>
-      </w:r>
-      <w:r>
-        <w:rPr>
-          <w:rFonts w:ascii="Times New Roman" w:hAnsi="Times New Roman" w:cs="Times New Roman"/>
-          <w:sz w:val="24"/>
-          <w:szCs w:val="24"/>
-        </w:rPr>
-        <w:t>g it. Also in this chapter will contain some explanations regarding Microsoft Media Platform's Player Framework and Smooth Streaming Client SDK.</w:t>
+        <w:t>The next chapter</w:t>
+      </w:r>
+      <w:r>
+        <w:rPr>
+          <w:rFonts w:ascii="Times New Roman" w:hAnsi="Times New Roman" w:cs="Times New Roman"/>
+          <w:sz w:val="24"/>
+          <w:szCs w:val="24"/>
+        </w:rPr>
+        <w:t xml:space="preserve">, named </w:t>
+      </w:r>
+      <w:r>
+        <w:rPr>
+          <w:rFonts w:ascii="Times New Roman" w:hAnsi="Times New Roman" w:cs="Times New Roman"/>
+          <w:sz w:val="24"/>
+          <w:szCs w:val="24"/>
+        </w:rPr>
+        <w:t>Streaming</w:t>
+      </w:r>
+      <w:r>
+        <w:rPr>
+          <w:rFonts w:ascii="Times New Roman" w:hAnsi="Times New Roman" w:cs="Times New Roman"/>
+          <w:sz w:val="24"/>
+          <w:szCs w:val="24"/>
+        </w:rPr>
+        <w:t>,</w:t>
+      </w:r>
+      <w:r>
+        <w:rPr>
+          <w:rFonts w:ascii="Times New Roman" w:hAnsi="Times New Roman" w:cs="Times New Roman"/>
+          <w:sz w:val="24"/>
+          <w:szCs w:val="24"/>
+        </w:rPr>
+        <w:t xml:space="preserve"> will present the technologies and frameworks used in order to cr</w:t>
+      </w:r>
+      <w:r>
+        <w:rPr>
+          <w:rFonts w:ascii="Times New Roman" w:hAnsi="Times New Roman" w:cs="Times New Roman"/>
+          <w:sz w:val="24"/>
+          <w:szCs w:val="24"/>
+        </w:rPr>
+        <w:t>eate the livestream environment and also how video data will be persisted.</w:t>
+      </w:r>
+      <w:r>
+        <w:rPr>
+          <w:rFonts w:ascii="Times New Roman" w:hAnsi="Times New Roman" w:cs="Times New Roman"/>
+          <w:sz w:val="24"/>
+          <w:szCs w:val="24"/>
+        </w:rPr>
+        <w:t xml:space="preserve"> </w:t>
+      </w:r>
+      <w:r>
+        <w:rPr>
+          <w:rFonts w:ascii="Times New Roman" w:hAnsi="Times New Roman" w:cs="Times New Roman"/>
+          <w:sz w:val="24"/>
+          <w:szCs w:val="24"/>
+        </w:rPr>
+        <w:t xml:space="preserve">It will explain the </w:t>
+      </w:r>
+      <w:r>
+        <w:rPr>
+          <w:rFonts w:ascii="Times New Roman" w:hAnsi="Times New Roman" w:cs="Times New Roman"/>
+          <w:sz w:val="24"/>
+          <w:szCs w:val="24"/>
+        </w:rPr>
+        <w:t>smooth s</w:t>
+      </w:r>
+      <w:r>
+        <w:rPr>
+          <w:rFonts w:ascii="Times New Roman" w:hAnsi="Times New Roman" w:cs="Times New Roman"/>
+          <w:sz w:val="24"/>
+          <w:szCs w:val="24"/>
+        </w:rPr>
+        <w:t>treaming concept,</w:t>
+      </w:r>
+      <w:r>
+        <w:rPr>
+          <w:rFonts w:ascii="Times New Roman" w:hAnsi="Times New Roman" w:cs="Times New Roman"/>
+          <w:sz w:val="24"/>
+          <w:szCs w:val="24"/>
+        </w:rPr>
+        <w:t xml:space="preserve"> will offer an overview of</w:t>
+      </w:r>
+      <w:r>
+        <w:rPr>
+          <w:rFonts w:ascii="Times New Roman" w:hAnsi="Times New Roman" w:cs="Times New Roman"/>
+          <w:sz w:val="24"/>
+          <w:szCs w:val="24"/>
+        </w:rPr>
+        <w:t xml:space="preserve"> the </w:t>
+      </w:r>
+      <w:r>
+        <w:rPr>
+          <w:rFonts w:ascii="Times New Roman" w:hAnsi="Times New Roman" w:cs="Times New Roman"/>
+          <w:sz w:val="24"/>
+          <w:szCs w:val="24"/>
+        </w:rPr>
+        <w:t>s</w:t>
+      </w:r>
+      <w:r>
+        <w:rPr>
+          <w:rFonts w:ascii="Times New Roman" w:hAnsi="Times New Roman" w:cs="Times New Roman"/>
+          <w:sz w:val="24"/>
+          <w:szCs w:val="24"/>
+        </w:rPr>
+        <w:t xml:space="preserve">oftware </w:t>
+      </w:r>
+      <w:r>
+        <w:rPr>
+          <w:rFonts w:ascii="Times New Roman" w:hAnsi="Times New Roman" w:cs="Times New Roman"/>
+          <w:sz w:val="24"/>
+          <w:szCs w:val="24"/>
+        </w:rPr>
+        <w:t>d</w:t>
+      </w:r>
+      <w:r>
+        <w:rPr>
+          <w:rFonts w:ascii="Times New Roman" w:hAnsi="Times New Roman" w:cs="Times New Roman"/>
+          <w:sz w:val="24"/>
+          <w:szCs w:val="24"/>
+        </w:rPr>
+        <w:t xml:space="preserve">evelopment </w:t>
+      </w:r>
+      <w:r>
+        <w:rPr>
+          <w:rFonts w:ascii="Times New Roman" w:hAnsi="Times New Roman" w:cs="Times New Roman"/>
+          <w:sz w:val="24"/>
+          <w:szCs w:val="24"/>
+        </w:rPr>
+        <w:t>k</w:t>
+      </w:r>
+      <w:r>
+        <w:rPr>
+          <w:rFonts w:ascii="Times New Roman" w:hAnsi="Times New Roman" w:cs="Times New Roman"/>
+          <w:sz w:val="24"/>
+          <w:szCs w:val="24"/>
+        </w:rPr>
+        <w:t>it</w:t>
+      </w:r>
+      <w:r>
+        <w:rPr>
+          <w:rFonts w:ascii="Times New Roman" w:hAnsi="Times New Roman" w:cs="Times New Roman"/>
+          <w:sz w:val="24"/>
+          <w:szCs w:val="24"/>
+        </w:rPr>
+        <w:t xml:space="preserve"> that enforces this concept</w:t>
+      </w:r>
+      <w:r>
+        <w:rPr>
+          <w:rFonts w:ascii="Times New Roman" w:hAnsi="Times New Roman" w:cs="Times New Roman"/>
+          <w:sz w:val="24"/>
+          <w:szCs w:val="24"/>
+        </w:rPr>
+        <w:t xml:space="preserve"> and </w:t>
+      </w:r>
+      <w:r>
+        <w:rPr>
+          <w:rFonts w:ascii="Times New Roman" w:hAnsi="Times New Roman" w:cs="Times New Roman"/>
+          <w:sz w:val="24"/>
+          <w:szCs w:val="24"/>
+        </w:rPr>
+        <w:t>will discuss about encoding and types of encoding required by smooth streaming.</w:t>
+      </w:r>
+      <w:r>
+        <w:rPr>
+          <w:rFonts w:ascii="Times New Roman" w:hAnsi="Times New Roman" w:cs="Times New Roman"/>
+          <w:sz w:val="24"/>
+          <w:szCs w:val="24"/>
+        </w:rPr>
+        <w:t xml:space="preserve"> Also this </w:t>
+      </w:r>
+      <w:r>
+        <w:rPr>
+          <w:rFonts w:ascii="Times New Roman" w:hAnsi="Times New Roman" w:cs="Times New Roman"/>
+          <w:sz w:val="24"/>
+          <w:szCs w:val="24"/>
+        </w:rPr>
+        <w:t>division</w:t>
+      </w:r>
+      <w:r>
+        <w:rPr>
+          <w:rFonts w:ascii="Times New Roman" w:hAnsi="Times New Roman" w:cs="Times New Roman"/>
+          <w:sz w:val="24"/>
+          <w:szCs w:val="24"/>
+        </w:rPr>
+        <w:t xml:space="preserve"> will refer to </w:t>
+      </w:r>
+      <w:r>
+        <w:rPr>
+          <w:rFonts w:ascii="Times New Roman" w:hAnsi="Times New Roman" w:cs="Times New Roman"/>
+          <w:sz w:val="24"/>
+          <w:szCs w:val="24"/>
+        </w:rPr>
+        <w:t>Internet Information Services</w:t>
+      </w:r>
+      <w:r>
+        <w:rPr>
+          <w:rFonts w:ascii="Times New Roman" w:hAnsi="Times New Roman" w:cs="Times New Roman"/>
+          <w:sz w:val="24"/>
+          <w:szCs w:val="24"/>
+        </w:rPr>
+        <w:t xml:space="preserve"> and Media Services extra feature needed in order to make livestream and on demand stream available.</w:t>
       </w:r>
     </w:p>
     <w:p>
@@ -714,7 +776,122 @@
           <w:sz w:val="24"/>
           <w:szCs w:val="24"/>
         </w:rPr>
-        <w:t xml:space="preserve">The next chapter is about persistence, relational databases and SQL Server 2012, which will be used.  </w:t>
+        <w:lastRenderedPageBreak/>
+        <w:t xml:space="preserve">In the chapter </w:t>
+      </w:r>
+      <w:r>
+        <w:rPr>
+          <w:rFonts w:ascii="Times New Roman" w:hAnsi="Times New Roman" w:cs="Times New Roman"/>
+          <w:sz w:val="24"/>
+          <w:szCs w:val="24"/>
+        </w:rPr>
+        <w:t xml:space="preserve">Universal Windows Applications </w:t>
+      </w:r>
+      <w:r>
+        <w:rPr>
+          <w:rFonts w:ascii="Times New Roman" w:hAnsi="Times New Roman" w:cs="Times New Roman"/>
+          <w:sz w:val="24"/>
+          <w:szCs w:val="24"/>
+        </w:rPr>
+        <w:t>we will discuss a little bit about the new concept that Microsoft has brought into developers world.</w:t>
+      </w:r>
+      <w:r>
+        <w:rPr>
+          <w:rFonts w:ascii="Times New Roman" w:hAnsi="Times New Roman" w:cs="Times New Roman"/>
+          <w:sz w:val="24"/>
+          <w:szCs w:val="24"/>
+        </w:rPr>
+        <w:t xml:space="preserve"> I am referring to the fact that you can create an application that can run on phones, tables,</w:t>
+      </w:r>
+      <w:r>
+        <w:rPr>
+          <w:rFonts w:ascii="Times New Roman" w:hAnsi="Times New Roman" w:cs="Times New Roman"/>
+          <w:sz w:val="24"/>
+          <w:szCs w:val="24"/>
+        </w:rPr>
+        <w:t xml:space="preserve"> laptops and personal computers</w:t>
+      </w:r>
+      <w:r>
+        <w:rPr>
+          <w:rFonts w:ascii="Times New Roman" w:hAnsi="Times New Roman" w:cs="Times New Roman"/>
+          <w:sz w:val="24"/>
+          <w:szCs w:val="24"/>
+        </w:rPr>
+        <w:t xml:space="preserve">. Also </w:t>
+      </w:r>
+      <w:r>
+        <w:rPr>
+          <w:rFonts w:ascii="Times New Roman" w:hAnsi="Times New Roman" w:cs="Times New Roman"/>
+          <w:sz w:val="24"/>
+          <w:szCs w:val="24"/>
+        </w:rPr>
+        <w:t>it</w:t>
+      </w:r>
+      <w:r>
+        <w:rPr>
+          <w:rFonts w:ascii="Times New Roman" w:hAnsi="Times New Roman" w:cs="Times New Roman"/>
+          <w:sz w:val="24"/>
+          <w:szCs w:val="24"/>
+        </w:rPr>
+        <w:t xml:space="preserve"> will contain some explanations regarding Microsoft Media Platform's Player Framework and Smooth Streaming Clien</w:t>
+      </w:r>
+      <w:bookmarkStart w:id="0" w:name="_GoBack"/>
+      <w:bookmarkEnd w:id="0"/>
+      <w:r>
+        <w:rPr>
+          <w:rFonts w:ascii="Times New Roman" w:hAnsi="Times New Roman" w:cs="Times New Roman"/>
+          <w:sz w:val="24"/>
+          <w:szCs w:val="24"/>
+        </w:rPr>
+        <w:t xml:space="preserve">t </w:t>
+      </w:r>
+      <w:r>
+        <w:rPr>
+          <w:rFonts w:ascii="Times New Roman" w:hAnsi="Times New Roman" w:cs="Times New Roman"/>
+          <w:sz w:val="24"/>
+          <w:szCs w:val="24"/>
+        </w:rPr>
+        <w:t>Software Development Kit</w:t>
+      </w:r>
+      <w:r>
+        <w:rPr>
+          <w:rFonts w:ascii="Times New Roman" w:hAnsi="Times New Roman" w:cs="Times New Roman"/>
+          <w:sz w:val="24"/>
+          <w:szCs w:val="24"/>
+        </w:rPr>
+        <w:t>.</w:t>
+      </w:r>
+      <w:r>
+        <w:rPr>
+          <w:rFonts w:ascii="Times New Roman" w:hAnsi="Times New Roman" w:cs="Times New Roman"/>
+          <w:sz w:val="24"/>
+          <w:szCs w:val="24"/>
+        </w:rPr>
+        <w:t xml:space="preserve"> </w:t>
+      </w:r>
+      <w:r>
+        <w:rPr>
+          <w:rFonts w:ascii="Times New Roman" w:hAnsi="Times New Roman" w:cs="Times New Roman"/>
+          <w:sz w:val="24"/>
+          <w:szCs w:val="24"/>
+        </w:rPr>
+        <w:t>Near field communication</w:t>
+      </w:r>
+      <w:r>
+        <w:rPr>
+          <w:rFonts w:ascii="Times New Roman" w:hAnsi="Times New Roman" w:cs="Times New Roman"/>
+          <w:sz w:val="24"/>
+          <w:szCs w:val="24"/>
+        </w:rPr>
+        <w:t xml:space="preserve"> wil</w:t>
+      </w:r>
+      <w:r>
+        <w:rPr>
+          <w:rFonts w:ascii="Times New Roman" w:hAnsi="Times New Roman" w:cs="Times New Roman"/>
+          <w:sz w:val="24"/>
+          <w:szCs w:val="24"/>
+        </w:rPr>
+        <w:t>l be another theme discussed because it is used to signal the presence of students at a certain curse.</w:t>
       </w:r>
     </w:p>
     <w:p>
@@ -733,23 +910,15 @@
           <w:sz w:val="24"/>
           <w:szCs w:val="24"/>
         </w:rPr>
-        <w:t>A</w:t>
-      </w:r>
-      <w:r>
-        <w:rPr>
-          <w:rFonts w:ascii="Times New Roman" w:hAnsi="Times New Roman" w:cs="Times New Roman"/>
-          <w:sz w:val="24"/>
-          <w:szCs w:val="24"/>
-        </w:rPr>
-        <w:t>nother chapter</w:t>
-      </w:r>
-      <w:r>
-        <w:rPr>
-          <w:rFonts w:ascii="Times New Roman" w:hAnsi="Times New Roman" w:cs="Times New Roman"/>
-          <w:sz w:val="24"/>
-          <w:szCs w:val="24"/>
-        </w:rPr>
-        <w:t xml:space="preserve"> will refer to web</w:t>
+        <w:t xml:space="preserve">The next chapter is about persistence, relational databases and </w:t>
+      </w:r>
+      <w:r>
+        <w:rPr>
+          <w:rFonts w:ascii="Times New Roman" w:hAnsi="Times New Roman" w:cs="Times New Roman"/>
+          <w:sz w:val="24"/>
+          <w:szCs w:val="24"/>
+        </w:rPr>
+        <w:t>Microsoft SQL Server</w:t>
       </w:r>
       <w:r>
         <w:rPr>
@@ -765,31 +934,119 @@
           <w:sz w:val="24"/>
           <w:szCs w:val="24"/>
         </w:rPr>
-        <w:t>services in order to make persisted data accessible</w:t>
-      </w:r>
-      <w:r>
-        <w:rPr>
-          <w:rFonts w:ascii="Times New Roman" w:hAnsi="Times New Roman" w:cs="Times New Roman"/>
-          <w:sz w:val="24"/>
-          <w:szCs w:val="24"/>
-        </w:rPr>
-        <w:t xml:space="preserve">. Here we will talk about Simple Object Access Protocol </w:t>
-      </w:r>
-      <w:r>
-        <w:rPr>
-          <w:rFonts w:ascii="Times New Roman" w:hAnsi="Times New Roman" w:cs="Times New Roman"/>
-          <w:sz w:val="24"/>
-          <w:szCs w:val="24"/>
-        </w:rPr>
-        <w:t>(SOAP), its benefits and downsides</w:t>
-      </w:r>
-      <w:r>
-        <w:rPr>
-          <w:rFonts w:ascii="Times New Roman" w:hAnsi="Times New Roman" w:cs="Times New Roman"/>
-          <w:sz w:val="24"/>
-          <w:szCs w:val="24"/>
-        </w:rPr>
-        <w:t>, also about how they are implemented in .NET framework.</w:t>
+        <w:t>2012, which will be used</w:t>
+      </w:r>
+      <w:r>
+        <w:rPr>
+          <w:rFonts w:ascii="Times New Roman" w:hAnsi="Times New Roman" w:cs="Times New Roman"/>
+          <w:sz w:val="24"/>
+          <w:szCs w:val="24"/>
+        </w:rPr>
+        <w:t xml:space="preserve"> as database management system</w:t>
+      </w:r>
+      <w:r>
+        <w:rPr>
+          <w:rFonts w:ascii="Times New Roman" w:hAnsi="Times New Roman" w:cs="Times New Roman"/>
+          <w:sz w:val="24"/>
+          <w:szCs w:val="24"/>
+        </w:rPr>
+        <w:t xml:space="preserve">.  </w:t>
+      </w:r>
+      <w:r>
+        <w:rPr>
+          <w:rFonts w:ascii="Times New Roman" w:hAnsi="Times New Roman" w:cs="Times New Roman"/>
+          <w:sz w:val="24"/>
+          <w:szCs w:val="24"/>
+        </w:rPr>
+        <w:t>It</w:t>
+      </w:r>
+      <w:r>
+        <w:rPr>
+          <w:rFonts w:ascii="Times New Roman" w:hAnsi="Times New Roman" w:cs="Times New Roman"/>
+          <w:sz w:val="24"/>
+          <w:szCs w:val="24"/>
+        </w:rPr>
+        <w:t xml:space="preserve"> will explain some t</w:t>
+      </w:r>
+      <w:r>
+        <w:rPr>
+          <w:rFonts w:ascii="Times New Roman" w:hAnsi="Times New Roman" w:cs="Times New Roman"/>
+          <w:sz w:val="24"/>
+          <w:szCs w:val="24"/>
+        </w:rPr>
+        <w:t xml:space="preserve">erms as store procedure </w:t>
+      </w:r>
+      <w:r>
+        <w:rPr>
+          <w:rFonts w:ascii="Times New Roman" w:hAnsi="Times New Roman" w:cs="Times New Roman"/>
+          <w:sz w:val="24"/>
+          <w:szCs w:val="24"/>
+        </w:rPr>
+        <w:t>and</w:t>
+      </w:r>
+      <w:r>
+        <w:rPr>
+          <w:rFonts w:ascii="Times New Roman" w:hAnsi="Times New Roman" w:cs="Times New Roman"/>
+          <w:sz w:val="24"/>
+          <w:szCs w:val="24"/>
+        </w:rPr>
+        <w:t xml:space="preserve"> discuss how SQL injection is avoided </w:t>
+      </w:r>
+      <w:r>
+        <w:rPr>
+          <w:rFonts w:ascii="Times New Roman" w:hAnsi="Times New Roman" w:cs="Times New Roman"/>
+          <w:sz w:val="24"/>
+          <w:szCs w:val="24"/>
+        </w:rPr>
+        <w:t>using</w:t>
+      </w:r>
+      <w:r>
+        <w:rPr>
+          <w:rFonts w:ascii="Times New Roman" w:hAnsi="Times New Roman" w:cs="Times New Roman"/>
+          <w:sz w:val="24"/>
+          <w:szCs w:val="24"/>
+        </w:rPr>
+        <w:t xml:space="preserve"> the</w:t>
+      </w:r>
+      <w:r>
+        <w:rPr>
+          <w:rFonts w:ascii="Times New Roman" w:hAnsi="Times New Roman" w:cs="Times New Roman"/>
+          <w:sz w:val="24"/>
+          <w:szCs w:val="24"/>
+        </w:rPr>
+        <w:t>ir</w:t>
+      </w:r>
+      <w:r>
+        <w:rPr>
+          <w:rFonts w:ascii="Times New Roman" w:hAnsi="Times New Roman" w:cs="Times New Roman"/>
+          <w:sz w:val="24"/>
+          <w:szCs w:val="24"/>
+        </w:rPr>
+        <w:t xml:space="preserve"> </w:t>
+      </w:r>
+      <w:r>
+        <w:rPr>
+          <w:rFonts w:ascii="Times New Roman" w:hAnsi="Times New Roman" w:cs="Times New Roman"/>
+          <w:sz w:val="24"/>
+          <w:szCs w:val="24"/>
+        </w:rPr>
+        <w:t xml:space="preserve">parameterized </w:t>
+      </w:r>
+      <w:r>
+        <w:rPr>
+          <w:rFonts w:ascii="Times New Roman" w:hAnsi="Times New Roman" w:cs="Times New Roman"/>
+          <w:sz w:val="24"/>
+          <w:szCs w:val="24"/>
+        </w:rPr>
+        <w:t>version</w:t>
+      </w:r>
+      <w:r>
+        <w:rPr>
+          <w:rFonts w:ascii="Times New Roman" w:hAnsi="Times New Roman" w:cs="Times New Roman"/>
+          <w:sz w:val="24"/>
+          <w:szCs w:val="24"/>
+        </w:rPr>
+        <w:t>.</w:t>
       </w:r>
     </w:p>
     <w:p>
@@ -808,15 +1065,63 @@
           <w:sz w:val="24"/>
           <w:szCs w:val="24"/>
         </w:rPr>
-        <w:t xml:space="preserve">If until now we have presented all the technologies used in order to create the application, in the next chapter a detailed overview of it will be made. </w:t>
-      </w:r>
-      <w:r>
-        <w:rPr>
-          <w:rFonts w:ascii="Times New Roman" w:hAnsi="Times New Roman" w:cs="Times New Roman"/>
-          <w:sz w:val="24"/>
-          <w:szCs w:val="24"/>
-        </w:rPr>
-        <w:t>Here we will talk about architecture, detailed feature explanation and implementation details.</w:t>
+        <w:t>A</w:t>
+      </w:r>
+      <w:r>
+        <w:rPr>
+          <w:rFonts w:ascii="Times New Roman" w:hAnsi="Times New Roman" w:cs="Times New Roman"/>
+          <w:sz w:val="24"/>
+          <w:szCs w:val="24"/>
+        </w:rPr>
+        <w:t>nother chapter</w:t>
+      </w:r>
+      <w:r>
+        <w:rPr>
+          <w:rFonts w:ascii="Times New Roman" w:hAnsi="Times New Roman" w:cs="Times New Roman"/>
+          <w:sz w:val="24"/>
+          <w:szCs w:val="24"/>
+        </w:rPr>
+        <w:t xml:space="preserve"> will refer to web</w:t>
+      </w:r>
+      <w:r>
+        <w:rPr>
+          <w:rFonts w:ascii="Times New Roman" w:hAnsi="Times New Roman" w:cs="Times New Roman"/>
+          <w:sz w:val="24"/>
+          <w:szCs w:val="24"/>
+        </w:rPr>
+        <w:t xml:space="preserve"> </w:t>
+      </w:r>
+      <w:r>
+        <w:rPr>
+          <w:rFonts w:ascii="Times New Roman" w:hAnsi="Times New Roman" w:cs="Times New Roman"/>
+          <w:sz w:val="24"/>
+          <w:szCs w:val="24"/>
+        </w:rPr>
+        <w:t>services in order to make persisted data accessible</w:t>
+      </w:r>
+      <w:r>
+        <w:rPr>
+          <w:rFonts w:ascii="Times New Roman" w:hAnsi="Times New Roman" w:cs="Times New Roman"/>
+          <w:sz w:val="24"/>
+          <w:szCs w:val="24"/>
+        </w:rPr>
+        <w:t xml:space="preserve">. Here we will talk about Simple Object Access Protocol </w:t>
+      </w:r>
+      <w:r>
+        <w:rPr>
+          <w:rFonts w:ascii="Times New Roman" w:hAnsi="Times New Roman" w:cs="Times New Roman"/>
+          <w:sz w:val="24"/>
+          <w:szCs w:val="24"/>
+        </w:rPr>
+        <w:t>(SOAP), its benefits and downsides</w:t>
+      </w:r>
+      <w:r>
+        <w:rPr>
+          <w:rFonts w:ascii="Times New Roman" w:hAnsi="Times New Roman" w:cs="Times New Roman"/>
+          <w:sz w:val="24"/>
+          <w:szCs w:val="24"/>
+        </w:rPr>
+        <w:t>, also about how they are implemented in .NET framework.</w:t>
       </w:r>
     </w:p>
     <w:p>
@@ -835,12 +1140,119 @@
           <w:sz w:val="24"/>
           <w:szCs w:val="24"/>
         </w:rPr>
-        <w:t>The last chapter will contain the conclusions over this thesis.</w:t>
+        <w:t xml:space="preserve">If until now we have presented all the technologies used in order to create the application, in the next </w:t>
+      </w:r>
+      <w:r>
+        <w:rPr>
+          <w:rFonts w:ascii="Times New Roman" w:hAnsi="Times New Roman" w:cs="Times New Roman"/>
+          <w:sz w:val="24"/>
+          <w:szCs w:val="24"/>
+        </w:rPr>
+        <w:t>part</w:t>
+      </w:r>
+      <w:r>
+        <w:rPr>
+          <w:rFonts w:ascii="Times New Roman" w:hAnsi="Times New Roman" w:cs="Times New Roman"/>
+          <w:sz w:val="24"/>
+          <w:szCs w:val="24"/>
+        </w:rPr>
+        <w:t xml:space="preserve"> a detailed overview of it will be made. </w:t>
+      </w:r>
+      <w:r>
+        <w:rPr>
+          <w:rFonts w:ascii="Times New Roman" w:hAnsi="Times New Roman" w:cs="Times New Roman"/>
+          <w:sz w:val="24"/>
+          <w:szCs w:val="24"/>
+        </w:rPr>
+        <w:t>Here we will talk about architecture, detailed feature explanation and implementation details.</w:t>
+      </w:r>
+      <w:r>
+        <w:rPr>
+          <w:rFonts w:ascii="Times New Roman" w:hAnsi="Times New Roman" w:cs="Times New Roman"/>
+          <w:sz w:val="24"/>
+          <w:szCs w:val="24"/>
+        </w:rPr>
+        <w:t xml:space="preserve"> In this chapter will exist the use case diagram of the application and each use case will be explained. For each use case will exist a sequence diagram which will show </w:t>
+      </w:r>
+      <w:r>
+        <w:rPr>
+          <w:rFonts w:ascii="Times New Roman" w:hAnsi="Times New Roman" w:cs="Times New Roman"/>
+          <w:sz w:val="24"/>
+          <w:szCs w:val="24"/>
+        </w:rPr>
+        <w:t>the flow of data</w:t>
+      </w:r>
+      <w:r>
+        <w:rPr>
+          <w:rFonts w:ascii="Times New Roman" w:hAnsi="Times New Roman" w:cs="Times New Roman"/>
+          <w:sz w:val="24"/>
+          <w:szCs w:val="24"/>
+        </w:rPr>
+        <w:t xml:space="preserve"> and the execution flow</w:t>
+      </w:r>
+      <w:r>
+        <w:rPr>
+          <w:rFonts w:ascii="Times New Roman" w:hAnsi="Times New Roman" w:cs="Times New Roman"/>
+          <w:sz w:val="24"/>
+          <w:szCs w:val="24"/>
+        </w:rPr>
+        <w:t>.</w:t>
+      </w:r>
+      <w:r>
+        <w:rPr>
+          <w:rFonts w:ascii="Times New Roman" w:hAnsi="Times New Roman" w:cs="Times New Roman"/>
+          <w:sz w:val="24"/>
+          <w:szCs w:val="24"/>
+        </w:rPr>
+        <w:t xml:space="preserve"> Also will exist a class diagram which will help as observe what design patterns have been used and make an idea how applications are implemented. </w:t>
+      </w:r>
+      <w:r>
+        <w:rPr>
+          <w:rFonts w:ascii="Times New Roman" w:hAnsi="Times New Roman" w:cs="Times New Roman"/>
+          <w:sz w:val="24"/>
+          <w:szCs w:val="24"/>
+        </w:rPr>
+        <w:t>A database diagram will be added in order to easily understand how data is persisted.</w:t>
+      </w:r>
+      <w:r>
+        <w:rPr>
+          <w:rFonts w:ascii="Times New Roman" w:hAnsi="Times New Roman" w:cs="Times New Roman"/>
+          <w:sz w:val="24"/>
+          <w:szCs w:val="24"/>
+        </w:rPr>
+        <w:t xml:space="preserve"> Main algorithms will also be presented in this area and will be explained.</w:t>
+      </w:r>
+      <w:r>
+        <w:rPr>
+          <w:rFonts w:ascii="Times New Roman" w:hAnsi="Times New Roman" w:cs="Times New Roman"/>
+          <w:sz w:val="24"/>
+          <w:szCs w:val="24"/>
+        </w:rPr>
+        <w:t xml:space="preserve"> </w:t>
       </w:r>
     </w:p>
     <w:p>
       <w:pPr>
         <w:spacing w:line="240" w:lineRule="auto"/>
+        <w:ind w:firstLine="720"/>
+        <w:rPr>
+          <w:rFonts w:ascii="Times New Roman" w:hAnsi="Times New Roman" w:cs="Times New Roman"/>
+          <w:sz w:val="24"/>
+          <w:szCs w:val="24"/>
+        </w:rPr>
+      </w:pPr>
+      <w:r>
+        <w:rPr>
+          <w:rFonts w:ascii="Times New Roman" w:hAnsi="Times New Roman" w:cs="Times New Roman"/>
+          <w:sz w:val="24"/>
+          <w:szCs w:val="24"/>
+        </w:rPr>
+        <w:t>The last chapter will contain the conclusions over this thesis.</w:t>
+      </w:r>
+    </w:p>
+    <w:p>
+      <w:pPr>
+        <w:spacing w:line="240" w:lineRule="auto"/>
         <w:rPr>
           <w:rFonts w:ascii="Times New Roman" w:hAnsi="Times New Roman" w:cs="Times New Roman"/>
           <w:sz w:val="24"/>
@@ -850,7 +1262,7 @@
     </w:p>
     <w:sectPr>
       <w:pgSz w:w="11907" w:h="16839" w:code="9"/>
-      <w:pgMar w:top="720" w:right="720" w:bottom="720" w:left="720" w:header="720" w:footer="720" w:gutter="0"/>
+      <w:pgMar w:top="1440" w:right="1440" w:bottom="1440" w:left="1440" w:header="720" w:footer="720" w:gutter="0"/>
       <w:cols w:space="720"/>
       <w:docGrid w:linePitch="360"/>
     </w:sectPr>
@@ -1656,7 +2068,7 @@
 </file>
 
 <file path=customXml/itemProps1.xml><?xml version="1.0" encoding="utf-8"?>
-<ds:datastoreItem xmlns:ds="http://schemas.openxmlformats.org/officeDocument/2006/customXml" ds:itemID="{A081341A-07F6-4F51-A7A8-44EA56ABB6AC}">
+<ds:datastoreItem xmlns:ds="http://schemas.openxmlformats.org/officeDocument/2006/customXml" ds:itemID="{3BD73CD2-9707-40FA-96E5-3F9E2B3E7950}">
   <ds:schemaRefs>
     <ds:schemaRef ds:uri="http://schemas.openxmlformats.org/officeDocument/2006/bibliography"/>
   </ds:schemaRefs>

</xml_diff>

<commit_message>
finally done. one more review :)
</commit_message>
<xml_diff>
--- a/LicentaVladCantor.docx
+++ b/LicentaVladCantor.docx
@@ -967,6 +967,14 @@
           <w:szCs w:val="40"/>
           <w:lang w:val="ro-RO"/>
         </w:rPr>
+        <w:sectPr>
+          <w:footerReference w:type="default" r:id="rId8"/>
+          <w:pgSz w:w="11907" w:h="16839" w:code="9"/>
+          <w:pgMar w:top="1440" w:right="1440" w:bottom="1440" w:left="1440" w:header="720" w:footer="720" w:gutter="0"/>
+          <w:pgNumType w:start="1"/>
+          <w:cols w:space="720"/>
+          <w:docGrid w:linePitch="360"/>
+        </w:sectPr>
       </w:pPr>
       <w:r>
         <w:rPr>
@@ -989,14 +997,24 @@
     </w:p>
     <w:p>
       <w:pPr>
+        <w:jc w:val="center"/>
+        <w:rPr>
+          <w:b/>
+          <w:sz w:val="40"/>
+          <w:szCs w:val="40"/>
+          <w:lang w:val="ro-RO"/>
+        </w:rPr>
+      </w:pPr>
+    </w:p>
+    <w:p>
+      <w:pPr>
         <w:pStyle w:val="Heading2"/>
       </w:pPr>
-      <w:bookmarkStart w:id="0" w:name="_Toc421520272"/>
+      <w:bookmarkStart w:id="0" w:name="_Toc421531124"/>
       <w:r>
         <w:rPr>
           <w:lang w:val="ro-RO"/>
         </w:rPr>
-        <w:lastRenderedPageBreak/>
         <w:t>Table of Contents</w:t>
       </w:r>
       <w:bookmarkEnd w:id="0"/>
@@ -1022,7 +1040,7 @@
       <w:r>
         <w:fldChar w:fldCharType="separate"/>
       </w:r>
-      <w:hyperlink w:anchor="_Toc421520272" w:history="1">
+      <w:hyperlink w:anchor="_Toc421531124" w:history="1">
         <w:r>
           <w:rPr>
             <w:rStyle w:val="Hyperlink"/>
@@ -1050,7 +1068,7 @@
             <w:noProof/>
             <w:webHidden/>
           </w:rPr>
-          <w:instrText xml:space="preserve"> PAGEREF _Toc421520272 \h </w:instrText>
+          <w:instrText xml:space="preserve"> PAGEREF _Toc421531124 \h </w:instrText>
         </w:r>
         <w:r>
           <w:rPr>
@@ -1070,7 +1088,7 @@
             <w:noProof/>
             <w:webHidden/>
           </w:rPr>
-          <w:t>5</w:t>
+          <w:t>3</w:t>
         </w:r>
         <w:r>
           <w:rPr>
@@ -1093,7 +1111,7 @@
           <w:sz w:val="22"/>
         </w:rPr>
       </w:pPr>
-      <w:hyperlink w:anchor="_Toc421520273" w:history="1">
+      <w:hyperlink w:anchor="_Toc421531125" w:history="1">
         <w:r>
           <w:rPr>
             <w:rStyle w:val="Hyperlink"/>
@@ -1120,7 +1138,7 @@
             <w:noProof/>
             <w:webHidden/>
           </w:rPr>
-          <w:instrText xml:space="preserve"> PAGEREF _Toc421520273 \h </w:instrText>
+          <w:instrText xml:space="preserve"> PAGEREF _Toc421531125 \h </w:instrText>
         </w:r>
         <w:r>
           <w:rPr>
@@ -1140,7 +1158,7 @@
             <w:noProof/>
             <w:webHidden/>
           </w:rPr>
-          <w:t>6</w:t>
+          <w:t>4</w:t>
         </w:r>
         <w:r>
           <w:rPr>
@@ -1163,7 +1181,7 @@
           <w:sz w:val="22"/>
         </w:rPr>
       </w:pPr>
-      <w:hyperlink w:anchor="_Toc421520274" w:history="1">
+      <w:hyperlink w:anchor="_Toc421531126" w:history="1">
         <w:r>
           <w:rPr>
             <w:rStyle w:val="Hyperlink"/>
@@ -1190,7 +1208,7 @@
             <w:noProof/>
             <w:webHidden/>
           </w:rPr>
-          <w:instrText xml:space="preserve"> PAGEREF _Toc421520274 \h </w:instrText>
+          <w:instrText xml:space="preserve"> PAGEREF _Toc421531126 \h </w:instrText>
         </w:r>
         <w:r>
           <w:rPr>
@@ -1210,7 +1228,7 @@
             <w:noProof/>
             <w:webHidden/>
           </w:rPr>
-          <w:t>9</w:t>
+          <w:t>7</w:t>
         </w:r>
         <w:r>
           <w:rPr>
@@ -1233,7 +1251,7 @@
           <w:sz w:val="22"/>
         </w:rPr>
       </w:pPr>
-      <w:hyperlink w:anchor="_Toc421520275" w:history="1">
+      <w:hyperlink w:anchor="_Toc421531127" w:history="1">
         <w:r>
           <w:rPr>
             <w:rStyle w:val="Hyperlink"/>
@@ -1260,7 +1278,7 @@
             <w:noProof/>
             <w:webHidden/>
           </w:rPr>
-          <w:instrText xml:space="preserve"> PAGEREF _Toc421520275 \h </w:instrText>
+          <w:instrText xml:space="preserve"> PAGEREF _Toc421531127 \h </w:instrText>
         </w:r>
         <w:r>
           <w:rPr>
@@ -1280,7 +1298,7 @@
             <w:noProof/>
             <w:webHidden/>
           </w:rPr>
-          <w:t>9</w:t>
+          <w:t>7</w:t>
         </w:r>
         <w:r>
           <w:rPr>
@@ -1303,7 +1321,7 @@
           <w:sz w:val="22"/>
         </w:rPr>
       </w:pPr>
-      <w:hyperlink w:anchor="_Toc421520276" w:history="1">
+      <w:hyperlink w:anchor="_Toc421531128" w:history="1">
         <w:r>
           <w:rPr>
             <w:rStyle w:val="Hyperlink"/>
@@ -1330,7 +1348,7 @@
             <w:noProof/>
             <w:webHidden/>
           </w:rPr>
-          <w:instrText xml:space="preserve"> PAGEREF _Toc421520276 \h </w:instrText>
+          <w:instrText xml:space="preserve"> PAGEREF _Toc421531128 \h </w:instrText>
         </w:r>
         <w:r>
           <w:rPr>
@@ -1350,7 +1368,7 @@
             <w:noProof/>
             <w:webHidden/>
           </w:rPr>
-          <w:t>10</w:t>
+          <w:t>8</w:t>
         </w:r>
         <w:r>
           <w:rPr>
@@ -1373,7 +1391,7 @@
           <w:sz w:val="22"/>
         </w:rPr>
       </w:pPr>
-      <w:hyperlink w:anchor="_Toc421520277" w:history="1">
+      <w:hyperlink w:anchor="_Toc421531129" w:history="1">
         <w:r>
           <w:rPr>
             <w:rStyle w:val="Hyperlink"/>
@@ -1400,7 +1418,7 @@
             <w:noProof/>
             <w:webHidden/>
           </w:rPr>
-          <w:instrText xml:space="preserve"> PAGEREF _Toc421520277 \h </w:instrText>
+          <w:instrText xml:space="preserve"> PAGEREF _Toc421531129 \h </w:instrText>
         </w:r>
         <w:r>
           <w:rPr>
@@ -1420,7 +1438,7 @@
             <w:noProof/>
             <w:webHidden/>
           </w:rPr>
-          <w:t>11</w:t>
+          <w:t>9</w:t>
         </w:r>
         <w:r>
           <w:rPr>
@@ -1443,7 +1461,7 @@
           <w:sz w:val="22"/>
         </w:rPr>
       </w:pPr>
-      <w:hyperlink w:anchor="_Toc421520278" w:history="1">
+      <w:hyperlink w:anchor="_Toc421531130" w:history="1">
         <w:r>
           <w:rPr>
             <w:rStyle w:val="Hyperlink"/>
@@ -1470,7 +1488,7 @@
             <w:noProof/>
             <w:webHidden/>
           </w:rPr>
-          <w:instrText xml:space="preserve"> PAGEREF _Toc421520278 \h </w:instrText>
+          <w:instrText xml:space="preserve"> PAGEREF _Toc421531130 \h </w:instrText>
         </w:r>
         <w:r>
           <w:rPr>
@@ -1490,7 +1508,7 @@
             <w:noProof/>
             <w:webHidden/>
           </w:rPr>
-          <w:t>11</w:t>
+          <w:t>9</w:t>
         </w:r>
         <w:r>
           <w:rPr>
@@ -1513,13 +1531,13 @@
           <w:sz w:val="22"/>
         </w:rPr>
       </w:pPr>
-      <w:hyperlink w:anchor="_Toc421520279" w:history="1">
+      <w:hyperlink w:anchor="_Toc421531131" w:history="1">
         <w:r>
           <w:rPr>
             <w:rStyle w:val="Hyperlink"/>
             <w:noProof/>
           </w:rPr>
-          <w:t>2.4 Web services.</w:t>
+          <w:t>2.5 Near Field Communication (NFC)</w:t>
         </w:r>
         <w:r>
           <w:rPr>
@@ -1540,7 +1558,7 @@
             <w:noProof/>
             <w:webHidden/>
           </w:rPr>
-          <w:instrText xml:space="preserve"> PAGEREF _Toc421520279 \h </w:instrText>
+          <w:instrText xml:space="preserve"> PAGEREF _Toc421531131 \h </w:instrText>
         </w:r>
         <w:r>
           <w:rPr>
@@ -1560,7 +1578,7 @@
             <w:noProof/>
             <w:webHidden/>
           </w:rPr>
-          <w:t>11</w:t>
+          <w:t>9</w:t>
         </w:r>
         <w:r>
           <w:rPr>
@@ -1583,12 +1601,82 @@
           <w:sz w:val="22"/>
         </w:rPr>
       </w:pPr>
-      <w:hyperlink w:anchor="_Toc421520280" w:history="1">
+      <w:hyperlink w:anchor="_Toc421531132" w:history="1">
         <w:r>
           <w:rPr>
             <w:rStyle w:val="Hyperlink"/>
             <w:noProof/>
           </w:rPr>
+          <w:t>2.4 Web services.</w:t>
+        </w:r>
+        <w:r>
+          <w:rPr>
+            <w:noProof/>
+            <w:webHidden/>
+          </w:rPr>
+          <w:tab/>
+        </w:r>
+        <w:r>
+          <w:rPr>
+            <w:noProof/>
+            <w:webHidden/>
+          </w:rPr>
+          <w:fldChar w:fldCharType="begin"/>
+        </w:r>
+        <w:r>
+          <w:rPr>
+            <w:noProof/>
+            <w:webHidden/>
+          </w:rPr>
+          <w:instrText xml:space="preserve"> PAGEREF _Toc421531132 \h </w:instrText>
+        </w:r>
+        <w:r>
+          <w:rPr>
+            <w:noProof/>
+            <w:webHidden/>
+          </w:rPr>
+        </w:r>
+        <w:r>
+          <w:rPr>
+            <w:noProof/>
+            <w:webHidden/>
+          </w:rPr>
+          <w:fldChar w:fldCharType="separate"/>
+        </w:r>
+        <w:r>
+          <w:rPr>
+            <w:noProof/>
+            <w:webHidden/>
+          </w:rPr>
+          <w:t>10</w:t>
+        </w:r>
+        <w:r>
+          <w:rPr>
+            <w:noProof/>
+            <w:webHidden/>
+          </w:rPr>
+          <w:fldChar w:fldCharType="end"/>
+        </w:r>
+      </w:hyperlink>
+    </w:p>
+    <w:p>
+      <w:pPr>
+        <w:pStyle w:val="TOC3"/>
+        <w:tabs>
+          <w:tab w:val="right" w:leader="dot" w:pos="9017"/>
+        </w:tabs>
+        <w:rPr>
+          <w:rFonts w:asciiTheme="minorHAnsi" w:hAnsiTheme="minorHAnsi" w:cstheme="minorBidi"/>
+          <w:noProof/>
+          <w:sz w:val="22"/>
+        </w:rPr>
+      </w:pPr>
+      <w:hyperlink w:anchor="_Toc421531133" w:history="1">
+        <w:r>
+          <w:rPr>
+            <w:rStyle w:val="Hyperlink"/>
+            <w:noProof/>
+          </w:rPr>
           <w:t>2.5 Microsoft SQL Server.</w:t>
         </w:r>
         <w:r>
@@ -1610,7 +1698,7 @@
             <w:noProof/>
             <w:webHidden/>
           </w:rPr>
-          <w:instrText xml:space="preserve"> PAGEREF _Toc421520280 \h </w:instrText>
+          <w:instrText xml:space="preserve"> PAGEREF _Toc421531133 \h </w:instrText>
         </w:r>
         <w:r>
           <w:rPr>
@@ -1630,7 +1718,7 @@
             <w:noProof/>
             <w:webHidden/>
           </w:rPr>
-          <w:t>12</w:t>
+          <w:t>11</w:t>
         </w:r>
         <w:r>
           <w:rPr>
@@ -1653,7 +1741,7 @@
           <w:sz w:val="22"/>
         </w:rPr>
       </w:pPr>
-      <w:hyperlink w:anchor="_Toc421520281" w:history="1">
+      <w:hyperlink w:anchor="_Toc421531134" w:history="1">
         <w:r>
           <w:rPr>
             <w:rStyle w:val="Hyperlink"/>
@@ -1680,7 +1768,7 @@
             <w:noProof/>
             <w:webHidden/>
           </w:rPr>
-          <w:instrText xml:space="preserve"> PAGEREF _Toc421520281 \h </w:instrText>
+          <w:instrText xml:space="preserve"> PAGEREF _Toc421531134 \h </w:instrText>
         </w:r>
         <w:r>
           <w:rPr>
@@ -1723,7 +1811,7 @@
           <w:sz w:val="22"/>
         </w:rPr>
       </w:pPr>
-      <w:hyperlink w:anchor="_Toc421520282" w:history="1">
+      <w:hyperlink w:anchor="_Toc421531135" w:history="1">
         <w:r>
           <w:rPr>
             <w:rStyle w:val="Hyperlink"/>
@@ -1750,7 +1838,7 @@
             <w:noProof/>
             <w:webHidden/>
           </w:rPr>
-          <w:instrText xml:space="preserve"> PAGEREF _Toc421520282 \h </w:instrText>
+          <w:instrText xml:space="preserve"> PAGEREF _Toc421531135 \h </w:instrText>
         </w:r>
         <w:r>
           <w:rPr>
@@ -1770,7 +1858,7 @@
             <w:noProof/>
             <w:webHidden/>
           </w:rPr>
-          <w:t>15</w:t>
+          <w:t>14</w:t>
         </w:r>
         <w:r>
           <w:rPr>
@@ -1793,7 +1881,7 @@
           <w:sz w:val="22"/>
         </w:rPr>
       </w:pPr>
-      <w:hyperlink w:anchor="_Toc421520283" w:history="1">
+      <w:hyperlink w:anchor="_Toc421531136" w:history="1">
         <w:r>
           <w:rPr>
             <w:rStyle w:val="Hyperlink"/>
@@ -1820,7 +1908,7 @@
             <w:noProof/>
             <w:webHidden/>
           </w:rPr>
-          <w:instrText xml:space="preserve"> PAGEREF _Toc421520283 \h </w:instrText>
+          <w:instrText xml:space="preserve"> PAGEREF _Toc421531136 \h </w:instrText>
         </w:r>
         <w:r>
           <w:rPr>
@@ -1863,7 +1951,7 @@
           <w:sz w:val="22"/>
         </w:rPr>
       </w:pPr>
-      <w:hyperlink w:anchor="_Toc421520284" w:history="1">
+      <w:hyperlink w:anchor="_Toc421531137" w:history="1">
         <w:r>
           <w:rPr>
             <w:rStyle w:val="Hyperlink"/>
@@ -1890,7 +1978,7 @@
             <w:noProof/>
             <w:webHidden/>
           </w:rPr>
-          <w:instrText xml:space="preserve"> PAGEREF _Toc421520284 \h </w:instrText>
+          <w:instrText xml:space="preserve"> PAGEREF _Toc421531137 \h </w:instrText>
         </w:r>
         <w:r>
           <w:rPr>
@@ -1933,7 +2021,7 @@
           <w:sz w:val="22"/>
         </w:rPr>
       </w:pPr>
-      <w:hyperlink w:anchor="_Toc421520285" w:history="1">
+      <w:hyperlink w:anchor="_Toc421531138" w:history="1">
         <w:r>
           <w:rPr>
             <w:rStyle w:val="Hyperlink"/>
@@ -1960,7 +2048,7 @@
             <w:noProof/>
             <w:webHidden/>
           </w:rPr>
-          <w:instrText xml:space="preserve"> PAGEREF _Toc421520285 \h </w:instrText>
+          <w:instrText xml:space="preserve"> PAGEREF _Toc421531138 \h </w:instrText>
         </w:r>
         <w:r>
           <w:rPr>
@@ -1980,7 +2068,7 @@
             <w:noProof/>
             <w:webHidden/>
           </w:rPr>
-          <w:t>20</w:t>
+          <w:t>19</w:t>
         </w:r>
         <w:r>
           <w:rPr>
@@ -2003,7 +2091,7 @@
           <w:sz w:val="22"/>
         </w:rPr>
       </w:pPr>
-      <w:hyperlink w:anchor="_Toc421520286" w:history="1">
+      <w:hyperlink w:anchor="_Toc421531139" w:history="1">
         <w:r>
           <w:rPr>
             <w:rStyle w:val="Hyperlink"/>
@@ -2030,7 +2118,7 @@
             <w:noProof/>
             <w:webHidden/>
           </w:rPr>
-          <w:instrText xml:space="preserve"> PAGEREF _Toc421520286 \h </w:instrText>
+          <w:instrText xml:space="preserve"> PAGEREF _Toc421531139 \h </w:instrText>
         </w:r>
         <w:r>
           <w:rPr>
@@ -2050,7 +2138,7 @@
             <w:noProof/>
             <w:webHidden/>
           </w:rPr>
-          <w:t>20</w:t>
+          <w:t>19</w:t>
         </w:r>
         <w:r>
           <w:rPr>
@@ -2073,7 +2161,7 @@
           <w:sz w:val="22"/>
         </w:rPr>
       </w:pPr>
-      <w:hyperlink w:anchor="_Toc421520287" w:history="1">
+      <w:hyperlink w:anchor="_Toc421531140" w:history="1">
         <w:r>
           <w:rPr>
             <w:rStyle w:val="Hyperlink"/>
@@ -2100,7 +2188,7 @@
             <w:noProof/>
             <w:webHidden/>
           </w:rPr>
-          <w:instrText xml:space="preserve"> PAGEREF _Toc421520287 \h </w:instrText>
+          <w:instrText xml:space="preserve"> PAGEREF _Toc421531140 \h </w:instrText>
         </w:r>
         <w:r>
           <w:rPr>
@@ -2120,7 +2208,7 @@
             <w:noProof/>
             <w:webHidden/>
           </w:rPr>
-          <w:t>25</w:t>
+          <w:t>24</w:t>
         </w:r>
         <w:r>
           <w:rPr>
@@ -2143,7 +2231,7 @@
           <w:sz w:val="22"/>
         </w:rPr>
       </w:pPr>
-      <w:hyperlink w:anchor="_Toc421520288" w:history="1">
+      <w:hyperlink w:anchor="_Toc421531141" w:history="1">
         <w:r>
           <w:rPr>
             <w:rStyle w:val="Hyperlink"/>
@@ -2170,7 +2258,7 @@
             <w:noProof/>
             <w:webHidden/>
           </w:rPr>
-          <w:instrText xml:space="preserve"> PAGEREF _Toc421520288 \h </w:instrText>
+          <w:instrText xml:space="preserve"> PAGEREF _Toc421531141 \h </w:instrText>
         </w:r>
         <w:r>
           <w:rPr>
@@ -2190,7 +2278,7 @@
             <w:noProof/>
             <w:webHidden/>
           </w:rPr>
-          <w:t>28</w:t>
+          <w:t>27</w:t>
         </w:r>
         <w:r>
           <w:rPr>
@@ -2213,7 +2301,7 @@
           <w:sz w:val="22"/>
         </w:rPr>
       </w:pPr>
-      <w:hyperlink w:anchor="_Toc421520289" w:history="1">
+      <w:hyperlink w:anchor="_Toc421531142" w:history="1">
         <w:r>
           <w:rPr>
             <w:rStyle w:val="Hyperlink"/>
@@ -2240,7 +2328,7 @@
             <w:noProof/>
             <w:webHidden/>
           </w:rPr>
-          <w:instrText xml:space="preserve"> PAGEREF _Toc421520289 \h </w:instrText>
+          <w:instrText xml:space="preserve"> PAGEREF _Toc421531142 \h </w:instrText>
         </w:r>
         <w:r>
           <w:rPr>
@@ -2260,7 +2348,7 @@
             <w:noProof/>
             <w:webHidden/>
           </w:rPr>
-          <w:t>29</w:t>
+          <w:t>28</w:t>
         </w:r>
         <w:r>
           <w:rPr>
@@ -2283,7 +2371,7 @@
           <w:sz w:val="22"/>
         </w:rPr>
       </w:pPr>
-      <w:hyperlink w:anchor="_Toc421520290" w:history="1">
+      <w:hyperlink w:anchor="_Toc421531143" w:history="1">
         <w:r>
           <w:rPr>
             <w:rStyle w:val="Hyperlink"/>
@@ -2310,7 +2398,7 @@
             <w:noProof/>
             <w:webHidden/>
           </w:rPr>
-          <w:instrText xml:space="preserve"> PAGEREF _Toc421520290 \h </w:instrText>
+          <w:instrText xml:space="preserve"> PAGEREF _Toc421531143 \h </w:instrText>
         </w:r>
         <w:r>
           <w:rPr>
@@ -2330,7 +2418,7 @@
             <w:noProof/>
             <w:webHidden/>
           </w:rPr>
-          <w:t>30</w:t>
+          <w:t>29</w:t>
         </w:r>
         <w:r>
           <w:rPr>
@@ -2353,7 +2441,7 @@
           <w:sz w:val="22"/>
         </w:rPr>
       </w:pPr>
-      <w:hyperlink w:anchor="_Toc421520291" w:history="1">
+      <w:hyperlink w:anchor="_Toc421531144" w:history="1">
         <w:r>
           <w:rPr>
             <w:rStyle w:val="Hyperlink"/>
@@ -2380,7 +2468,7 @@
             <w:noProof/>
             <w:webHidden/>
           </w:rPr>
-          <w:instrText xml:space="preserve"> PAGEREF _Toc421520291 \h </w:instrText>
+          <w:instrText xml:space="preserve"> PAGEREF _Toc421531144 \h </w:instrText>
         </w:r>
         <w:r>
           <w:rPr>
@@ -2400,7 +2488,7 @@
             <w:noProof/>
             <w:webHidden/>
           </w:rPr>
-          <w:t>31</w:t>
+          <w:t>30</w:t>
         </w:r>
         <w:r>
           <w:rPr>
@@ -2423,7 +2511,7 @@
           <w:sz w:val="22"/>
         </w:rPr>
       </w:pPr>
-      <w:hyperlink w:anchor="_Toc421520292" w:history="1">
+      <w:hyperlink w:anchor="_Toc421531145" w:history="1">
         <w:r>
           <w:rPr>
             <w:rStyle w:val="Hyperlink"/>
@@ -2450,7 +2538,7 @@
             <w:noProof/>
             <w:webHidden/>
           </w:rPr>
-          <w:instrText xml:space="preserve"> PAGEREF _Toc421520292 \h </w:instrText>
+          <w:instrText xml:space="preserve"> PAGEREF _Toc421531145 \h </w:instrText>
         </w:r>
         <w:r>
           <w:rPr>
@@ -2470,7 +2558,7 @@
             <w:noProof/>
             <w:webHidden/>
           </w:rPr>
-          <w:t>32</w:t>
+          <w:t>31</w:t>
         </w:r>
         <w:r>
           <w:rPr>
@@ -2508,11 +2596,6 @@
         </w:rPr>
         <w:br w:type="page"/>
       </w:r>
-    </w:p>
-    <w:p>
-      <w:pPr>
-        <w:jc w:val="center"/>
-      </w:pPr>
     </w:p>
     <w:p>
       <w:pPr>
@@ -2523,13 +2606,14 @@
           <w:szCs w:val="24"/>
         </w:rPr>
       </w:pPr>
-      <w:bookmarkStart w:id="1" w:name="_Toc421520273"/>
+      <w:bookmarkStart w:id="1" w:name="_Toc421531125"/>
       <w:r>
         <w:rPr>
           <w:rFonts w:ascii="Times New Roman" w:hAnsi="Times New Roman" w:cs="Times New Roman"/>
           <w:sz w:val="24"/>
           <w:szCs w:val="24"/>
         </w:rPr>
+        <w:lastRenderedPageBreak/>
         <w:t>Chapter 1. Introduction.</w:t>
       </w:r>
       <w:bookmarkEnd w:id="1"/>
@@ -2910,29 +2994,157 @@
           <w:rFonts w:cs="Times New Roman"/>
           <w:szCs w:val="24"/>
         </w:rPr>
+        <w:t>This chapter will</w:t>
+      </w:r>
+      <w:r>
+        <w:rPr>
+          <w:rFonts w:cs="Times New Roman"/>
+          <w:szCs w:val="24"/>
+        </w:rPr>
+        <w:t xml:space="preserve"> also</w:t>
+      </w:r>
+      <w:r>
+        <w:rPr>
+          <w:rFonts w:cs="Times New Roman"/>
+          <w:szCs w:val="24"/>
+        </w:rPr>
+        <w:t xml:space="preserve"> make a </w:t>
+      </w:r>
+      <w:r>
+        <w:rPr>
+          <w:rFonts w:cs="Times New Roman"/>
+          <w:szCs w:val="24"/>
+        </w:rPr>
+        <w:t xml:space="preserve">resume for every theme that will be covered by this thesis. </w:t>
+      </w:r>
+    </w:p>
+    <w:p>
+      <w:pPr>
+        <w:ind w:firstLine="720"/>
+        <w:rPr>
+          <w:rFonts w:cs="Times New Roman"/>
+          <w:szCs w:val="24"/>
+        </w:rPr>
+      </w:pPr>
+      <w:r>
+        <w:rPr>
+          <w:rFonts w:cs="Times New Roman"/>
+          <w:szCs w:val="24"/>
+        </w:rPr>
         <w:lastRenderedPageBreak/>
-        <w:t>This chapter will</w:t>
-      </w:r>
-      <w:r>
-        <w:rPr>
-          <w:rFonts w:cs="Times New Roman"/>
-          <w:szCs w:val="24"/>
-        </w:rPr>
-        <w:t xml:space="preserve"> also</w:t>
-      </w:r>
-      <w:r>
-        <w:rPr>
-          <w:rFonts w:cs="Times New Roman"/>
-          <w:szCs w:val="24"/>
-        </w:rPr>
-        <w:t xml:space="preserve"> make a </w:t>
-      </w:r>
-      <w:r>
-        <w:rPr>
-          <w:rFonts w:cs="Times New Roman"/>
-          <w:szCs w:val="24"/>
-        </w:rPr>
-        <w:t xml:space="preserve">resume for every theme that will be covered by this thesis. </w:t>
+        <w:t xml:space="preserve">The entire implementation is based on .NET framework, so it is compulsory </w:t>
+      </w:r>
+      <w:r>
+        <w:rPr>
+          <w:rFonts w:cs="Times New Roman"/>
+          <w:szCs w:val="24"/>
+        </w:rPr>
+        <w:t>to talk</w:t>
+      </w:r>
+      <w:r>
+        <w:rPr>
+          <w:rFonts w:cs="Times New Roman"/>
+          <w:szCs w:val="24"/>
+        </w:rPr>
+        <w:t xml:space="preserve"> in the first </w:t>
+      </w:r>
+      <w:r>
+        <w:rPr>
+          <w:rFonts w:cs="Times New Roman"/>
+          <w:szCs w:val="24"/>
+        </w:rPr>
+        <w:t>part</w:t>
+      </w:r>
+      <w:r>
+        <w:rPr>
+          <w:rFonts w:cs="Times New Roman"/>
+          <w:szCs w:val="24"/>
+        </w:rPr>
+        <w:t xml:space="preserve"> after the introduction </w:t>
+      </w:r>
+      <w:r>
+        <w:rPr>
+          <w:rFonts w:cs="Times New Roman"/>
+          <w:szCs w:val="24"/>
+        </w:rPr>
+        <w:t>about this framework considering that all chapters that will follow this one will be strongly related to it. I will try to make a brief presentation of the</w:t>
+      </w:r>
+      <w:r>
+        <w:rPr>
+          <w:rFonts w:cs="Times New Roman"/>
+          <w:szCs w:val="24"/>
+        </w:rPr>
+        <w:t xml:space="preserve"> main</w:t>
+      </w:r>
+      <w:r>
+        <w:rPr>
+          <w:rFonts w:cs="Times New Roman"/>
+          <w:szCs w:val="24"/>
+        </w:rPr>
+        <w:t xml:space="preserve"> concepts that this framework facilitates. </w:t>
+      </w:r>
+      <w:r>
+        <w:rPr>
+          <w:rFonts w:cs="Times New Roman"/>
+          <w:szCs w:val="24"/>
+        </w:rPr>
+        <w:t xml:space="preserve">Here will also be presented </w:t>
+      </w:r>
+      <w:r>
+        <w:rPr>
+          <w:rFonts w:cs="Times New Roman"/>
+          <w:szCs w:val="24"/>
+        </w:rPr>
+        <w:t>Universal Windows Applications</w:t>
+      </w:r>
+      <w:r>
+        <w:rPr>
+          <w:rFonts w:cs="Times New Roman"/>
+          <w:szCs w:val="24"/>
+        </w:rPr>
+        <w:t xml:space="preserve"> </w:t>
+      </w:r>
+      <w:r>
+        <w:rPr>
+          <w:rFonts w:cs="Times New Roman"/>
+          <w:szCs w:val="24"/>
+        </w:rPr>
+        <w:t xml:space="preserve">and </w:t>
+      </w:r>
+      <w:r>
+        <w:rPr>
+          <w:rFonts w:cs="Times New Roman"/>
+          <w:szCs w:val="24"/>
+        </w:rPr>
+        <w:t>will</w:t>
+      </w:r>
+      <w:r>
+        <w:rPr>
+          <w:rFonts w:cs="Times New Roman"/>
+          <w:szCs w:val="24"/>
+        </w:rPr>
+        <w:t xml:space="preserve"> be</w:t>
+      </w:r>
+      <w:r>
+        <w:rPr>
+          <w:rFonts w:cs="Times New Roman"/>
+          <w:szCs w:val="24"/>
+        </w:rPr>
+        <w:t xml:space="preserve"> discuss</w:t>
+      </w:r>
+      <w:r>
+        <w:rPr>
+          <w:rFonts w:cs="Times New Roman"/>
+          <w:szCs w:val="24"/>
+        </w:rPr>
+        <w:t>ed</w:t>
+      </w:r>
+      <w:r>
+        <w:rPr>
+          <w:rFonts w:cs="Times New Roman"/>
+          <w:szCs w:val="24"/>
+        </w:rPr>
+        <w:t xml:space="preserve"> the new concept that Microsoft has brought into developers world. I am referring to the fact that you can create an application that can run on phones, tables, laptops and personal computers. Also it will contain some explanations regarding Microsoft Media Platform's Player Framework. Near field communication will be another theme discussed because it is used to signal the presence of students at a certain curse.</w:t>
       </w:r>
     </w:p>
     <w:p>
@@ -2948,21 +3160,251 @@
           <w:rFonts w:cs="Times New Roman"/>
           <w:szCs w:val="24"/>
         </w:rPr>
-        <w:t xml:space="preserve">The entire implementation is based on .NET framework, so it is compulsory </w:t>
-      </w:r>
-      <w:r>
-        <w:rPr>
-          <w:rFonts w:cs="Times New Roman"/>
-          <w:szCs w:val="24"/>
-        </w:rPr>
-        <w:t>to talk</w:t>
-      </w:r>
-      <w:r>
-        <w:rPr>
-          <w:rFonts w:cs="Times New Roman"/>
-          <w:szCs w:val="24"/>
-        </w:rPr>
-        <w:t xml:space="preserve"> in the first </w:t>
+        <w:t>Other themes that will be present</w:t>
+      </w:r>
+      <w:r>
+        <w:rPr>
+          <w:rFonts w:cs="Times New Roman"/>
+          <w:szCs w:val="24"/>
+        </w:rPr>
+        <w:t>ed</w:t>
+      </w:r>
+      <w:r>
+        <w:rPr>
+          <w:rFonts w:cs="Times New Roman"/>
+          <w:szCs w:val="24"/>
+        </w:rPr>
+        <w:t xml:space="preserve"> are</w:t>
+      </w:r>
+      <w:r>
+        <w:rPr>
+          <w:rFonts w:cs="Times New Roman"/>
+          <w:szCs w:val="24"/>
+        </w:rPr>
+        <w:t xml:space="preserve"> persistence, relational databases and Microsoft SQL Server 2012, which will be used as database management system.  It will explain some terms as store procedure and discuss how SQL injection is avoided using their parameterized version.</w:t>
+      </w:r>
+    </w:p>
+    <w:p>
+      <w:pPr>
+        <w:ind w:firstLine="720"/>
+        <w:rPr>
+          <w:rFonts w:cs="Times New Roman"/>
+          <w:szCs w:val="24"/>
+        </w:rPr>
+      </w:pPr>
+      <w:r>
+        <w:rPr>
+          <w:rFonts w:cs="Times New Roman"/>
+          <w:szCs w:val="24"/>
+        </w:rPr>
+        <w:t xml:space="preserve">Another </w:t>
+      </w:r>
+      <w:r>
+        <w:rPr>
+          <w:rFonts w:cs="Times New Roman"/>
+          <w:szCs w:val="24"/>
+        </w:rPr>
+        <w:t>subject</w:t>
+      </w:r>
+      <w:r>
+        <w:rPr>
+          <w:rFonts w:cs="Times New Roman"/>
+          <w:szCs w:val="24"/>
+        </w:rPr>
+        <w:t xml:space="preserve"> will refer to web services in order to make persisted data accessible. Here we will talk about Simple Object Access Protocol (SOAP), its benefits and downsides, also about how they are implemented in .NET framework.</w:t>
+      </w:r>
+    </w:p>
+    <w:p>
+      <w:pPr>
+        <w:ind w:firstLine="720"/>
+        <w:rPr>
+          <w:rFonts w:cs="Times New Roman"/>
+          <w:szCs w:val="24"/>
+        </w:rPr>
+      </w:pPr>
+      <w:r>
+        <w:rPr>
+          <w:rFonts w:cs="Times New Roman"/>
+          <w:szCs w:val="24"/>
+        </w:rPr>
+        <w:t>The next chapter</w:t>
+      </w:r>
+      <w:r>
+        <w:rPr>
+          <w:rFonts w:cs="Times New Roman"/>
+          <w:szCs w:val="24"/>
+        </w:rPr>
+        <w:t xml:space="preserve">, named </w:t>
+      </w:r>
+      <w:r>
+        <w:rPr>
+          <w:rFonts w:cs="Times New Roman"/>
+          <w:szCs w:val="24"/>
+        </w:rPr>
+        <w:t>Streaming</w:t>
+      </w:r>
+      <w:r>
+        <w:rPr>
+          <w:rFonts w:cs="Times New Roman"/>
+          <w:szCs w:val="24"/>
+        </w:rPr>
+        <w:t>,</w:t>
+      </w:r>
+      <w:r>
+        <w:rPr>
+          <w:rFonts w:cs="Times New Roman"/>
+          <w:szCs w:val="24"/>
+        </w:rPr>
+        <w:t xml:space="preserve"> will present the technologies and frameworks used in order to cr</w:t>
+      </w:r>
+      <w:r>
+        <w:rPr>
+          <w:rFonts w:cs="Times New Roman"/>
+          <w:szCs w:val="24"/>
+        </w:rPr>
+        <w:t>eate the livestream environment and also how video data will be persisted.</w:t>
+      </w:r>
+      <w:r>
+        <w:rPr>
+          <w:rFonts w:cs="Times New Roman"/>
+          <w:szCs w:val="24"/>
+        </w:rPr>
+        <w:t xml:space="preserve"> </w:t>
+      </w:r>
+      <w:r>
+        <w:rPr>
+          <w:rFonts w:cs="Times New Roman"/>
+          <w:szCs w:val="24"/>
+        </w:rPr>
+        <w:t xml:space="preserve">It will explain the </w:t>
+      </w:r>
+      <w:r>
+        <w:rPr>
+          <w:rFonts w:cs="Times New Roman"/>
+          <w:szCs w:val="24"/>
+        </w:rPr>
+        <w:t>smooth s</w:t>
+      </w:r>
+      <w:r>
+        <w:rPr>
+          <w:rFonts w:cs="Times New Roman"/>
+          <w:szCs w:val="24"/>
+        </w:rPr>
+        <w:t>treaming concept,</w:t>
+      </w:r>
+      <w:r>
+        <w:rPr>
+          <w:rFonts w:cs="Times New Roman"/>
+          <w:szCs w:val="24"/>
+        </w:rPr>
+        <w:t xml:space="preserve"> will offer an overview of</w:t>
+      </w:r>
+      <w:r>
+        <w:rPr>
+          <w:rFonts w:cs="Times New Roman"/>
+          <w:szCs w:val="24"/>
+        </w:rPr>
+        <w:t xml:space="preserve"> the </w:t>
+      </w:r>
+      <w:r>
+        <w:rPr>
+          <w:rFonts w:cs="Times New Roman"/>
+          <w:szCs w:val="24"/>
+        </w:rPr>
+        <w:t>s</w:t>
+      </w:r>
+      <w:r>
+        <w:rPr>
+          <w:rFonts w:cs="Times New Roman"/>
+          <w:szCs w:val="24"/>
+        </w:rPr>
+        <w:t xml:space="preserve">oftware </w:t>
+      </w:r>
+      <w:r>
+        <w:rPr>
+          <w:rFonts w:cs="Times New Roman"/>
+          <w:szCs w:val="24"/>
+        </w:rPr>
+        <w:t>d</w:t>
+      </w:r>
+      <w:r>
+        <w:rPr>
+          <w:rFonts w:cs="Times New Roman"/>
+          <w:szCs w:val="24"/>
+        </w:rPr>
+        <w:t xml:space="preserve">evelopment </w:t>
+      </w:r>
+      <w:r>
+        <w:rPr>
+          <w:rFonts w:cs="Times New Roman"/>
+          <w:szCs w:val="24"/>
+        </w:rPr>
+        <w:t>k</w:t>
+      </w:r>
+      <w:r>
+        <w:rPr>
+          <w:rFonts w:cs="Times New Roman"/>
+          <w:szCs w:val="24"/>
+        </w:rPr>
+        <w:t>it</w:t>
+      </w:r>
+      <w:r>
+        <w:rPr>
+          <w:rFonts w:cs="Times New Roman"/>
+          <w:szCs w:val="24"/>
+        </w:rPr>
+        <w:t xml:space="preserve"> that enforces this concept</w:t>
+      </w:r>
+      <w:r>
+        <w:rPr>
+          <w:rFonts w:cs="Times New Roman"/>
+          <w:szCs w:val="24"/>
+        </w:rPr>
+        <w:t xml:space="preserve"> and </w:t>
+      </w:r>
+      <w:r>
+        <w:rPr>
+          <w:rFonts w:cs="Times New Roman"/>
+          <w:szCs w:val="24"/>
+        </w:rPr>
+        <w:t>will discuss about encoding and types of encoding required by smooth streaming.</w:t>
+      </w:r>
+      <w:r>
+        <w:rPr>
+          <w:rFonts w:cs="Times New Roman"/>
+          <w:szCs w:val="24"/>
+        </w:rPr>
+        <w:t xml:space="preserve"> Also this </w:t>
+      </w:r>
+      <w:r>
+        <w:rPr>
+          <w:rFonts w:cs="Times New Roman"/>
+          <w:szCs w:val="24"/>
+        </w:rPr>
+        <w:t>division</w:t>
+      </w:r>
+      <w:r>
+        <w:rPr>
+          <w:rFonts w:cs="Times New Roman"/>
+          <w:szCs w:val="24"/>
+        </w:rPr>
+        <w:t xml:space="preserve"> will refer to Internet Information Services and Media Services extra feature needed in order to make livestream and on demand stream available.</w:t>
+      </w:r>
+    </w:p>
+    <w:p>
+      <w:pPr>
+        <w:ind w:firstLine="720"/>
+        <w:rPr>
+          <w:rFonts w:cs="Times New Roman"/>
+          <w:szCs w:val="24"/>
+        </w:rPr>
+      </w:pPr>
+      <w:r>
+        <w:rPr>
+          <w:rFonts w:cs="Times New Roman"/>
+          <w:szCs w:val="24"/>
+        </w:rPr>
+        <w:t xml:space="preserve">If until now we have presented all the technologies used in order to create the application, in the next </w:t>
       </w:r>
       <w:r>
         <w:rPr>
@@ -2976,49 +3418,63 @@
           <w:rFonts w:cs="Times New Roman"/>
           <w:szCs w:val="24"/>
         </w:rPr>
-        <w:t xml:space="preserve"> after the introduction </w:t>
-      </w:r>
-      <w:r>
-        <w:rPr>
-          <w:rFonts w:cs="Times New Roman"/>
-          <w:szCs w:val="24"/>
-        </w:rPr>
-        <w:t>about this framework considering that all chapters that will follow this one will be strongly related to it. I will try to make a brief presentation of the</w:t>
-      </w:r>
-      <w:r>
-        <w:rPr>
-          <w:rFonts w:cs="Times New Roman"/>
-          <w:szCs w:val="24"/>
-        </w:rPr>
-        <w:t xml:space="preserve"> main</w:t>
-      </w:r>
-      <w:r>
-        <w:rPr>
-          <w:rFonts w:cs="Times New Roman"/>
-          <w:szCs w:val="24"/>
-        </w:rPr>
-        <w:t xml:space="preserve"> concepts that this framework facilitates. </w:t>
-      </w:r>
-      <w:r>
-        <w:rPr>
-          <w:rFonts w:cs="Times New Roman"/>
-          <w:szCs w:val="24"/>
-        </w:rPr>
-        <w:t xml:space="preserve">Here will also be presented </w:t>
-      </w:r>
-      <w:r>
-        <w:rPr>
-          <w:rFonts w:cs="Times New Roman"/>
-          <w:szCs w:val="24"/>
-        </w:rPr>
-        <w:t>Universal</w:t>
-      </w:r>
-      <w:r>
-        <w:rPr>
-          <w:rFonts w:cs="Times New Roman"/>
-          <w:szCs w:val="24"/>
-        </w:rPr>
-        <w:t xml:space="preserve"> Windows Applications</w:t>
+        <w:t xml:space="preserve"> a detailed overview of it will be made. </w:t>
+      </w:r>
+      <w:r>
+        <w:rPr>
+          <w:rFonts w:cs="Times New Roman"/>
+          <w:szCs w:val="24"/>
+        </w:rPr>
+        <w:t>Here we will talk about architecture, detailed feature explanation and implementation details.</w:t>
+      </w:r>
+      <w:r>
+        <w:rPr>
+          <w:rFonts w:cs="Times New Roman"/>
+          <w:szCs w:val="24"/>
+        </w:rPr>
+        <w:t xml:space="preserve"> In this chapter will exist the use case diagram of the application and each use case will be explained. For each use case will exist a sequence diagram which will show </w:t>
+      </w:r>
+      <w:r>
+        <w:rPr>
+          <w:rFonts w:cs="Times New Roman"/>
+          <w:szCs w:val="24"/>
+        </w:rPr>
+        <w:t>the flow of data</w:t>
+      </w:r>
+      <w:r>
+        <w:rPr>
+          <w:rFonts w:cs="Times New Roman"/>
+          <w:szCs w:val="24"/>
+        </w:rPr>
+        <w:t xml:space="preserve"> and the execution flow</w:t>
+      </w:r>
+      <w:r>
+        <w:rPr>
+          <w:rFonts w:cs="Times New Roman"/>
+          <w:szCs w:val="24"/>
+        </w:rPr>
+        <w:t>.</w:t>
+      </w:r>
+      <w:r>
+        <w:rPr>
+          <w:rFonts w:cs="Times New Roman"/>
+          <w:szCs w:val="24"/>
+        </w:rPr>
+        <w:t xml:space="preserve"> Also will exist a class diagram which will help as observe what design patterns have been used and make an idea how applications are implemented. </w:t>
+      </w:r>
+      <w:r>
+        <w:rPr>
+          <w:rFonts w:cs="Times New Roman"/>
+          <w:szCs w:val="24"/>
+        </w:rPr>
+        <w:t>A database diagram will be added in order to easily understand how data is persisted.</w:t>
+      </w:r>
+      <w:r>
+        <w:rPr>
+          <w:rFonts w:cs="Times New Roman"/>
+          <w:szCs w:val="24"/>
+        </w:rPr>
+        <w:t xml:space="preserve"> Main algorithms will also be presented in this area and will be explained.</w:t>
       </w:r>
       <w:r>
         <w:rPr>
@@ -3027,48 +3483,6 @@
         </w:rPr>
         <w:t xml:space="preserve"> </w:t>
       </w:r>
-      <w:r>
-        <w:rPr>
-          <w:rFonts w:cs="Times New Roman"/>
-          <w:szCs w:val="24"/>
-        </w:rPr>
-        <w:t xml:space="preserve">and </w:t>
-      </w:r>
-      <w:r>
-        <w:rPr>
-          <w:rFonts w:cs="Times New Roman"/>
-          <w:szCs w:val="24"/>
-        </w:rPr>
-        <w:t>will</w:t>
-      </w:r>
-      <w:r>
-        <w:rPr>
-          <w:rFonts w:cs="Times New Roman"/>
-          <w:szCs w:val="24"/>
-        </w:rPr>
-        <w:t xml:space="preserve"> be</w:t>
-      </w:r>
-      <w:r>
-        <w:rPr>
-          <w:rFonts w:cs="Times New Roman"/>
-          <w:szCs w:val="24"/>
-        </w:rPr>
-        <w:t xml:space="preserve"> discuss</w:t>
-      </w:r>
-      <w:r>
-        <w:rPr>
-          <w:rFonts w:cs="Times New Roman"/>
-          <w:szCs w:val="24"/>
-        </w:rPr>
-        <w:t>ed</w:t>
-      </w:r>
-      <w:r>
-        <w:rPr>
-          <w:rFonts w:cs="Times New Roman"/>
-          <w:szCs w:val="24"/>
-        </w:rPr>
-        <w:t xml:space="preserve"> the new concept that Microsoft has brought into developers world. I am referring to the fact that you can create an application that can run on phones, tables, laptops and personal computers. Also it will contain some explanations regarding Microsoft Media Platform's Player Framework. Near field communication will be another theme discussed because it is used to signal the presence of students at a certain curse.</w:t>
-      </w:r>
     </w:p>
     <w:p>
       <w:pPr>
@@ -3083,28 +3497,7 @@
           <w:rFonts w:cs="Times New Roman"/>
           <w:szCs w:val="24"/>
         </w:rPr>
-        <w:t>Other themes that will be present</w:t>
-      </w:r>
-      <w:r>
-        <w:rPr>
-          <w:rFonts w:cs="Times New Roman"/>
-          <w:szCs w:val="24"/>
-        </w:rPr>
-        <w:t>ed</w:t>
-      </w:r>
-      <w:r>
-        <w:rPr>
-          <w:rFonts w:cs="Times New Roman"/>
-          <w:szCs w:val="24"/>
-        </w:rPr>
-        <w:t xml:space="preserve"> are</w:t>
-      </w:r>
-      <w:r>
-        <w:rPr>
-          <w:rFonts w:cs="Times New Roman"/>
-          <w:szCs w:val="24"/>
-        </w:rPr>
-        <w:t xml:space="preserve"> persistence, relational databases and Microsoft SQL Server 2012, which will be used as database management system.  It will explain some terms as store procedure and discuss how SQL injection is avoided using their parameterized version.</w:t>
+        <w:t>The last chapter will contain the conclusions over this thesis.</w:t>
       </w:r>
     </w:p>
     <w:p>
@@ -3120,345 +3513,36 @@
           <w:rFonts w:cs="Times New Roman"/>
           <w:szCs w:val="24"/>
         </w:rPr>
-        <w:t xml:space="preserve">Another </w:t>
-      </w:r>
-      <w:r>
-        <w:rPr>
-          <w:rFonts w:cs="Times New Roman"/>
-          <w:szCs w:val="24"/>
-        </w:rPr>
-        <w:t>subject</w:t>
-      </w:r>
-      <w:r>
-        <w:rPr>
-          <w:rFonts w:cs="Times New Roman"/>
-          <w:szCs w:val="24"/>
-        </w:rPr>
-        <w:t xml:space="preserve"> will refer to web services in order to make persisted data accessible. Here we will talk about Simple Object Access Protocol (SOAP), its benefits and downsides, also about how they are implemented in .NET framework.</w:t>
-      </w:r>
-    </w:p>
-    <w:p>
-      <w:pPr>
-        <w:ind w:firstLine="720"/>
-        <w:rPr>
-          <w:rFonts w:cs="Times New Roman"/>
-          <w:szCs w:val="24"/>
-        </w:rPr>
-      </w:pPr>
-      <w:r>
-        <w:rPr>
-          <w:rFonts w:cs="Times New Roman"/>
-          <w:szCs w:val="24"/>
-        </w:rPr>
-        <w:t>The next chapter</w:t>
-      </w:r>
-      <w:r>
-        <w:rPr>
-          <w:rFonts w:cs="Times New Roman"/>
-          <w:szCs w:val="24"/>
-        </w:rPr>
-        <w:t xml:space="preserve">, named </w:t>
-      </w:r>
-      <w:r>
-        <w:rPr>
-          <w:rFonts w:cs="Times New Roman"/>
-          <w:szCs w:val="24"/>
-        </w:rPr>
-        <w:t>Streaming</w:t>
-      </w:r>
-      <w:r>
-        <w:rPr>
-          <w:rFonts w:cs="Times New Roman"/>
-          <w:szCs w:val="24"/>
-        </w:rPr>
-        <w:t>,</w:t>
-      </w:r>
-      <w:r>
-        <w:rPr>
-          <w:rFonts w:cs="Times New Roman"/>
-          <w:szCs w:val="24"/>
-        </w:rPr>
-        <w:t xml:space="preserve"> will present the technologies and frameworks used in order to cr</w:t>
-      </w:r>
-      <w:r>
-        <w:rPr>
-          <w:rFonts w:cs="Times New Roman"/>
-          <w:szCs w:val="24"/>
-        </w:rPr>
-        <w:t>eate the livestream environment and also how video data will be persisted.</w:t>
-      </w:r>
-      <w:r>
-        <w:rPr>
-          <w:rFonts w:cs="Times New Roman"/>
-          <w:szCs w:val="24"/>
-        </w:rPr>
-        <w:t xml:space="preserve"> </w:t>
-      </w:r>
-      <w:r>
-        <w:rPr>
-          <w:rFonts w:cs="Times New Roman"/>
-          <w:szCs w:val="24"/>
-        </w:rPr>
-        <w:t xml:space="preserve">It will explain the </w:t>
-      </w:r>
-      <w:r>
-        <w:rPr>
-          <w:rFonts w:cs="Times New Roman"/>
-          <w:szCs w:val="24"/>
-        </w:rPr>
-        <w:t>smooth s</w:t>
-      </w:r>
-      <w:r>
-        <w:rPr>
-          <w:rFonts w:cs="Times New Roman"/>
-          <w:szCs w:val="24"/>
-        </w:rPr>
-        <w:t>treaming concept,</w:t>
-      </w:r>
-      <w:r>
-        <w:rPr>
-          <w:rFonts w:cs="Times New Roman"/>
-          <w:szCs w:val="24"/>
-        </w:rPr>
-        <w:t xml:space="preserve"> will offer an overview of</w:t>
-      </w:r>
-      <w:r>
-        <w:rPr>
-          <w:rFonts w:cs="Times New Roman"/>
-          <w:szCs w:val="24"/>
-        </w:rPr>
-        <w:t xml:space="preserve"> the </w:t>
-      </w:r>
-      <w:r>
-        <w:rPr>
-          <w:rFonts w:cs="Times New Roman"/>
-          <w:szCs w:val="24"/>
-        </w:rPr>
-        <w:t>s</w:t>
-      </w:r>
-      <w:r>
-        <w:rPr>
-          <w:rFonts w:cs="Times New Roman"/>
-          <w:szCs w:val="24"/>
-        </w:rPr>
-        <w:t xml:space="preserve">oftware </w:t>
-      </w:r>
-      <w:r>
-        <w:rPr>
-          <w:rFonts w:cs="Times New Roman"/>
-          <w:szCs w:val="24"/>
-        </w:rPr>
-        <w:t>d</w:t>
-      </w:r>
-      <w:r>
-        <w:rPr>
-          <w:rFonts w:cs="Times New Roman"/>
-          <w:szCs w:val="24"/>
-        </w:rPr>
-        <w:t xml:space="preserve">evelopment </w:t>
-      </w:r>
-      <w:r>
-        <w:rPr>
-          <w:rFonts w:cs="Times New Roman"/>
-          <w:szCs w:val="24"/>
-        </w:rPr>
-        <w:t>k</w:t>
-      </w:r>
-      <w:r>
-        <w:rPr>
-          <w:rFonts w:cs="Times New Roman"/>
-          <w:szCs w:val="24"/>
-        </w:rPr>
-        <w:t>it</w:t>
-      </w:r>
-      <w:r>
-        <w:rPr>
-          <w:rFonts w:cs="Times New Roman"/>
-          <w:szCs w:val="24"/>
-        </w:rPr>
-        <w:t xml:space="preserve"> that enforces this concept</w:t>
-      </w:r>
-      <w:r>
-        <w:rPr>
-          <w:rFonts w:cs="Times New Roman"/>
-          <w:szCs w:val="24"/>
-        </w:rPr>
-        <w:t xml:space="preserve"> and </w:t>
-      </w:r>
-      <w:r>
-        <w:rPr>
-          <w:rFonts w:cs="Times New Roman"/>
-          <w:szCs w:val="24"/>
-        </w:rPr>
-        <w:t>will discuss about encoding and types of encoding required by smooth streaming.</w:t>
-      </w:r>
-      <w:r>
-        <w:rPr>
-          <w:rFonts w:cs="Times New Roman"/>
-          <w:szCs w:val="24"/>
-        </w:rPr>
-        <w:t xml:space="preserve"> Also this </w:t>
-      </w:r>
-      <w:r>
-        <w:rPr>
-          <w:rFonts w:cs="Times New Roman"/>
-          <w:szCs w:val="24"/>
-        </w:rPr>
-        <w:t>division</w:t>
-      </w:r>
-      <w:r>
-        <w:rPr>
-          <w:rFonts w:cs="Times New Roman"/>
-          <w:szCs w:val="24"/>
-        </w:rPr>
-        <w:t xml:space="preserve"> will refer to Internet Information Services and Media Services extra feature needed in order to make livestream and on demand stream available.</w:t>
-      </w:r>
-    </w:p>
-    <w:p>
-      <w:pPr>
-        <w:ind w:firstLine="720"/>
-        <w:rPr>
-          <w:rFonts w:cs="Times New Roman"/>
-          <w:szCs w:val="24"/>
-        </w:rPr>
-      </w:pPr>
-      <w:r>
-        <w:rPr>
-          <w:rFonts w:cs="Times New Roman"/>
-          <w:szCs w:val="24"/>
-        </w:rPr>
-        <w:t xml:space="preserve">If until now we have presented all the technologies used in order to create the application, in the next </w:t>
-      </w:r>
-      <w:r>
-        <w:rPr>
-          <w:rFonts w:cs="Times New Roman"/>
-          <w:szCs w:val="24"/>
-        </w:rPr>
-        <w:t>part</w:t>
-      </w:r>
-      <w:r>
-        <w:rPr>
-          <w:rFonts w:cs="Times New Roman"/>
-          <w:szCs w:val="24"/>
-        </w:rPr>
-        <w:t xml:space="preserve"> a detailed overview of it will be made. </w:t>
-      </w:r>
-      <w:r>
-        <w:rPr>
-          <w:rFonts w:cs="Times New Roman"/>
-          <w:szCs w:val="24"/>
-        </w:rPr>
-        <w:t>Here we will talk about architecture, detailed feature explanation and implementation details.</w:t>
-      </w:r>
-      <w:r>
-        <w:rPr>
-          <w:rFonts w:cs="Times New Roman"/>
-          <w:szCs w:val="24"/>
-        </w:rPr>
-        <w:t xml:space="preserve"> In this chapter will exist the use case diagram of the application and each use case will be explained. For each use case will exist a sequence diagram which will show </w:t>
-      </w:r>
-      <w:r>
-        <w:rPr>
-          <w:rFonts w:cs="Times New Roman"/>
-          <w:szCs w:val="24"/>
-        </w:rPr>
-        <w:t>the flow of data</w:t>
-      </w:r>
-      <w:r>
-        <w:rPr>
-          <w:rFonts w:cs="Times New Roman"/>
-          <w:szCs w:val="24"/>
-        </w:rPr>
-        <w:t xml:space="preserve"> and the execution flow</w:t>
-      </w:r>
-      <w:r>
-        <w:rPr>
-          <w:rFonts w:cs="Times New Roman"/>
-          <w:szCs w:val="24"/>
-        </w:rPr>
-        <w:t>.</w:t>
-      </w:r>
-      <w:r>
-        <w:rPr>
-          <w:rFonts w:cs="Times New Roman"/>
-          <w:szCs w:val="24"/>
-        </w:rPr>
-        <w:t xml:space="preserve"> Also will exist a class diagram which will help as observe what design patterns have been used and make an idea how applications are implemented. </w:t>
-      </w:r>
-      <w:r>
-        <w:rPr>
-          <w:rFonts w:cs="Times New Roman"/>
-          <w:szCs w:val="24"/>
-        </w:rPr>
-        <w:t>A database diagram will be added in order to easily understand how data is persisted.</w:t>
-      </w:r>
-      <w:r>
-        <w:rPr>
-          <w:rFonts w:cs="Times New Roman"/>
-          <w:szCs w:val="24"/>
-        </w:rPr>
-        <w:t xml:space="preserve"> Main algorithms will also be presented in this area and will be explained.</w:t>
-      </w:r>
-      <w:r>
-        <w:rPr>
-          <w:rFonts w:cs="Times New Roman"/>
-          <w:szCs w:val="24"/>
-        </w:rPr>
-        <w:t xml:space="preserve"> </w:t>
-      </w:r>
-    </w:p>
-    <w:p>
-      <w:pPr>
-        <w:ind w:firstLine="720"/>
-        <w:rPr>
-          <w:rFonts w:cs="Times New Roman"/>
-          <w:szCs w:val="24"/>
-        </w:rPr>
-      </w:pPr>
-      <w:r>
-        <w:rPr>
-          <w:rFonts w:cs="Times New Roman"/>
-          <w:szCs w:val="24"/>
-        </w:rPr>
-        <w:t>The last chapter will contain the conclusions over this thesis.</w:t>
-      </w:r>
-    </w:p>
-    <w:p>
-      <w:pPr>
-        <w:ind w:firstLine="720"/>
-        <w:rPr>
-          <w:rFonts w:cs="Times New Roman"/>
-          <w:szCs w:val="24"/>
-        </w:rPr>
-      </w:pPr>
+        <w:t xml:space="preserve">There are a lot of e-learning platforms, which </w:t>
+      </w:r>
+      <w:r>
+        <w:rPr>
+          <w:rFonts w:cs="Times New Roman"/>
+          <w:szCs w:val="24"/>
+        </w:rPr>
+        <w:t xml:space="preserve">offer functionalities similar with </w:t>
+      </w:r>
+      <w:r>
+        <w:rPr>
+          <w:rFonts w:cs="Times New Roman"/>
+          <w:szCs w:val="24"/>
+        </w:rPr>
+        <w:t>Traveler</w:t>
+      </w:r>
+      <w:r>
+        <w:rPr>
+          <w:rFonts w:cs="Times New Roman"/>
+          <w:szCs w:val="24"/>
+        </w:rPr>
+        <w:t xml:space="preserve"> Student. As a first example let’s look into Harvard Extension School, which is a project that </w:t>
+      </w:r>
       <w:r>
         <w:rPr>
           <w:rFonts w:cs="Times New Roman"/>
           <w:szCs w:val="24"/>
         </w:rPr>
         <w:lastRenderedPageBreak/>
-        <w:t xml:space="preserve">There are a lot of e-learning platforms, which </w:t>
-      </w:r>
-      <w:r>
-        <w:rPr>
-          <w:rFonts w:cs="Times New Roman"/>
-          <w:szCs w:val="24"/>
-        </w:rPr>
-        <w:t xml:space="preserve">offer functionalities similar with </w:t>
-      </w:r>
-      <w:r>
-        <w:rPr>
-          <w:rFonts w:cs="Times New Roman"/>
-          <w:szCs w:val="24"/>
-        </w:rPr>
-        <w:t>Traveler</w:t>
-      </w:r>
-      <w:r>
-        <w:rPr>
-          <w:rFonts w:cs="Times New Roman"/>
-          <w:szCs w:val="24"/>
-        </w:rPr>
-        <w:t xml:space="preserve"> Student. As a first example let’s look into Harvard Extension School, which is a project that offers videotaped, live web-conferences and hybrid courses. A big advantage is that people from all around the world can </w:t>
+        <w:t xml:space="preserve">offers videotaped, live web-conferences and hybrid courses. A big advantage is that people from all around the world can </w:t>
       </w:r>
       <w:r>
         <w:rPr>
@@ -3559,7 +3643,7 @@
           <w:szCs w:val="24"/>
         </w:rPr>
       </w:pPr>
-      <w:bookmarkStart w:id="2" w:name="_Toc421520274"/>
+      <w:bookmarkStart w:id="2" w:name="_Toc421531126"/>
       <w:r>
         <w:rPr>
           <w:rFonts w:ascii="Times New Roman" w:hAnsi="Times New Roman" w:cs="Times New Roman"/>
@@ -3602,7 +3686,7 @@
           <w:rFonts w:ascii="Times New Roman" w:hAnsi="Times New Roman" w:cs="Times New Roman"/>
         </w:rPr>
       </w:pPr>
-      <w:bookmarkStart w:id="3" w:name="_Toc421520275"/>
+      <w:bookmarkStart w:id="3" w:name="_Toc421531127"/>
       <w:r>
         <w:rPr>
           <w:rFonts w:ascii="Times New Roman" w:hAnsi="Times New Roman" w:cs="Times New Roman"/>
@@ -3938,7 +4022,7 @@
                     </pic:cNvPicPr>
                   </pic:nvPicPr>
                   <pic:blipFill>
-                    <a:blip r:embed="rId6">
+                    <a:blip r:embed="rId9">
                       <a:extLst>
                         <a:ext uri="{28A0092B-C50C-407E-A947-70E740481C1C}">
                           <a14:useLocalDpi xmlns:a14="http://schemas.microsoft.com/office/drawing/2010/main" val="0"/>
@@ -4283,7 +4367,7 @@
           <w:rFonts w:ascii="Times New Roman" w:hAnsi="Times New Roman" w:cs="Times New Roman"/>
         </w:rPr>
       </w:pPr>
-      <w:bookmarkStart w:id="4" w:name="_Toc421520276"/>
+      <w:bookmarkStart w:id="4" w:name="_Toc421531128"/>
       <w:r>
         <w:rPr>
           <w:rFonts w:ascii="Times New Roman" w:hAnsi="Times New Roman" w:cs="Times New Roman"/>
@@ -4468,7 +4552,7 @@
           <w:rFonts w:ascii="Times New Roman" w:hAnsi="Times New Roman" w:cs="Times New Roman"/>
         </w:rPr>
       </w:pPr>
-      <w:bookmarkStart w:id="5" w:name="_Toc421520277"/>
+      <w:bookmarkStart w:id="5" w:name="_Toc421531129"/>
       <w:r>
         <w:rPr>
           <w:rFonts w:ascii="Times New Roman" w:hAnsi="Times New Roman" w:cs="Times New Roman"/>
@@ -4500,7 +4584,7 @@
       <w:pPr>
         <w:pStyle w:val="Heading3"/>
       </w:pPr>
-      <w:bookmarkStart w:id="6" w:name="_Toc421520278"/>
+      <w:bookmarkStart w:id="6" w:name="_Toc421531130"/>
       <w:r>
         <w:t xml:space="preserve">2.4 </w:t>
       </w:r>
@@ -4508,13 +4592,7 @@
         <w:t>Microsoft Media Platform: Player Framework</w:t>
       </w:r>
       <w:r>
-        <w:t xml:space="preserve"> (</w:t>
-      </w:r>
-      <w:r>
-        <w:t>MMPPF</w:t>
-      </w:r>
-      <w:r>
-        <w:t>)</w:t>
+        <w:t xml:space="preserve"> (MMPPF)</w:t>
       </w:r>
       <w:bookmarkEnd w:id="6"/>
     </w:p>
@@ -4523,22 +4601,7 @@
         <w:ind w:firstLine="720"/>
       </w:pPr>
       <w:r>
-        <w:t xml:space="preserve">It is </w:t>
-      </w:r>
-      <w:r>
-        <w:t>Microsoft's open source media player framework - a component of the Microsoft</w:t>
-      </w:r>
-      <w:r>
-        <w:t xml:space="preserve"> Media Platform. This project,</w:t>
-      </w:r>
-      <w:r>
-        <w:t xml:space="preserve"> formerly known as the Sil</w:t>
-      </w:r>
-      <w:r>
-        <w:t xml:space="preserve">verlight Media Framework (SMF), </w:t>
-      </w:r>
-      <w:r>
-        <w:t xml:space="preserve">enables developers to quickly deploy a robust, scalable, customizable media player for IIS Smooth Streaming delivery. </w:t>
+        <w:t xml:space="preserve">It is Microsoft's open source media player framework - a component of the Microsoft Media Platform. This project, formerly known as the Silverlight Media Framework (SMF), enables developers to quickly deploy a robust, scalable, customizable media player for IIS Smooth Streaming delivery. </w:t>
       </w:r>
       <w:r>
         <w:t>It</w:t>
@@ -4582,6 +4645,7 @@
       <w:pPr>
         <w:pStyle w:val="Heading3"/>
       </w:pPr>
+      <w:bookmarkStart w:id="7" w:name="_Toc421531131"/>
       <w:r>
         <w:t xml:space="preserve">2.5 Near Field </w:t>
       </w:r>
@@ -4594,6 +4658,7 @@
       <w:r>
         <w:t>(NFC)</w:t>
       </w:r>
+      <w:bookmarkEnd w:id="7"/>
     </w:p>
     <w:p>
       <w:pPr>
@@ -4668,7 +4733,7 @@
           <w:rFonts w:ascii="Times New Roman" w:hAnsi="Times New Roman" w:cs="Times New Roman"/>
         </w:rPr>
       </w:pPr>
-      <w:bookmarkStart w:id="7" w:name="_Toc421520279"/>
+      <w:bookmarkStart w:id="8" w:name="_Toc421531132"/>
       <w:r>
         <w:rPr>
           <w:rFonts w:ascii="Times New Roman" w:hAnsi="Times New Roman" w:cs="Times New Roman"/>
@@ -4681,7 +4746,7 @@
         </w:rPr>
         <w:t xml:space="preserve"> Web services.</w:t>
       </w:r>
-      <w:bookmarkEnd w:id="7"/>
+      <w:bookmarkEnd w:id="8"/>
     </w:p>
     <w:p>
       <w:pPr>
@@ -4735,8 +4800,6 @@
       <w:r>
         <w:t>A</w:t>
       </w:r>
-      <w:bookmarkStart w:id="8" w:name="_GoBack"/>
-      <w:bookmarkEnd w:id="8"/>
       <w:r>
         <w:t xml:space="preserve"> downside is that </w:t>
       </w:r>
@@ -4783,7 +4846,7 @@
           <w:rFonts w:ascii="Times New Roman" w:hAnsi="Times New Roman" w:cs="Times New Roman"/>
         </w:rPr>
       </w:pPr>
-      <w:bookmarkStart w:id="9" w:name="_Toc421520280"/>
+      <w:bookmarkStart w:id="9" w:name="_Toc421531133"/>
       <w:r>
         <w:rPr>
           <w:rFonts w:ascii="Times New Roman" w:hAnsi="Times New Roman" w:cs="Times New Roman"/>
@@ -4917,7 +4980,6 @@
           <w:szCs w:val="24"/>
         </w:rPr>
       </w:pPr>
-      <w:bookmarkStart w:id="10" w:name="_Toc421520281"/>
       <w:r>
         <w:rPr>
           <w:rFonts w:cs="Times New Roman"/>
@@ -4935,6 +4997,7 @@
           <w:szCs w:val="24"/>
         </w:rPr>
       </w:pPr>
+      <w:bookmarkStart w:id="10" w:name="_Toc421531134"/>
       <w:r>
         <w:rPr>
           <w:rFonts w:ascii="Times New Roman" w:hAnsi="Times New Roman" w:cs="Times New Roman"/>
@@ -5189,7 +5252,21 @@
           <w:rFonts w:cs="Times New Roman"/>
           <w:szCs w:val="24"/>
         </w:rPr>
-        <w:t>Popular video sharing Web sites on the Web today, including YouTube, Vimeo, MySpace, and MSN Soapbox, almost exclusively use progressive download.</w:t>
+        <w:t xml:space="preserve">Popular video sharing Web sites on the Web today, including YouTube, Vimeo, </w:t>
+      </w:r>
+      <w:r>
+        <w:rPr>
+          <w:rFonts w:cs="Times New Roman"/>
+          <w:szCs w:val="24"/>
+        </w:rPr>
+        <w:t>Myspace</w:t>
+      </w:r>
+      <w:r>
+        <w:rPr>
+          <w:rFonts w:cs="Times New Roman"/>
+          <w:szCs w:val="24"/>
+        </w:rPr>
+        <w:t>, and MSN Soapbox, almost exclusively use progressive download.</w:t>
       </w:r>
     </w:p>
     <w:p>
@@ -5313,6 +5390,155 @@
           <w:szCs w:val="24"/>
         </w:rPr>
         <w:t xml:space="preserve">The "adaptive" part of the solution comes into play when the video/audio source is encoded at multiple bit rates, generating multiple chunks of various sizes for each 2-to-4-seconds of video. The client can now choose between chunks of different sizes. Because Web servers usually deliver data as fast as network bandwidth allows them to, the client can easily estimate user bandwidth and decide to download larger or smaller chunks ahead of time. The </w:t>
+      </w:r>
+      <w:r>
+        <w:rPr>
+          <w:noProof/>
+        </w:rPr>
+        <mc:AlternateContent>
+          <mc:Choice Requires="wps">
+            <w:drawing>
+              <wp:anchor distT="0" distB="0" distL="114300" distR="114300" simplePos="0" relativeHeight="251682816" behindDoc="0" locked="0" layoutInCell="1" allowOverlap="1" wp14:anchorId="3430FE53" wp14:editId="56998833">
+                <wp:simplePos x="0" y="0"/>
+                <wp:positionH relativeFrom="column">
+                  <wp:posOffset>0</wp:posOffset>
+                </wp:positionH>
+                <wp:positionV relativeFrom="paragraph">
+                  <wp:posOffset>5472430</wp:posOffset>
+                </wp:positionV>
+                <wp:extent cx="5732145" cy="635"/>
+                <wp:effectExtent l="0" t="0" r="0" b="0"/>
+                <wp:wrapTopAndBottom/>
+                <wp:docPr id="13" name="Text Box 13"/>
+                <wp:cNvGraphicFramePr/>
+                <a:graphic xmlns:a="http://schemas.openxmlformats.org/drawingml/2006/main">
+                  <a:graphicData uri="http://schemas.microsoft.com/office/word/2010/wordprocessingShape">
+                    <wps:wsp>
+                      <wps:cNvSpPr txBox="1"/>
+                      <wps:spPr>
+                        <a:xfrm>
+                          <a:off x="0" y="0"/>
+                          <a:ext cx="5732145" cy="635"/>
+                        </a:xfrm>
+                        <a:prstGeom prst="rect">
+                          <a:avLst/>
+                        </a:prstGeom>
+                        <a:solidFill>
+                          <a:prstClr val="white"/>
+                        </a:solidFill>
+                        <a:ln>
+                          <a:noFill/>
+                        </a:ln>
+                        <a:effectLst/>
+                      </wps:spPr>
+                      <wps:txbx>
+                        <w:txbxContent>
+                          <w:p>
+                            <w:pPr>
+                              <w:pStyle w:val="Caption"/>
+                              <w:rPr>
+                                <w:rFonts w:cs="Times New Roman"/>
+                                <w:sz w:val="24"/>
+                                <w:szCs w:val="24"/>
+                              </w:rPr>
+                            </w:pPr>
+                            <w:r>
+                              <w:t xml:space="preserve">Figure </w:t>
+                            </w:r>
+                            <w:r>
+                              <w:fldChar w:fldCharType="begin"/>
+                            </w:r>
+                            <w:r>
+                              <w:instrText xml:space="preserve"> SEQ Figure \* ARABIC </w:instrText>
+                            </w:r>
+                            <w:r>
+                              <w:fldChar w:fldCharType="separate"/>
+                            </w:r>
+                            <w:r>
+                              <w:rPr>
+                                <w:noProof/>
+                              </w:rPr>
+                              <w:t>2</w:t>
+                            </w:r>
+                            <w:r>
+                              <w:fldChar w:fldCharType="end"/>
+                            </w:r>
+                            <w:r>
+                              <w:t>, [</w:t>
+                            </w:r>
+                            <w:r>
+                              <w:t>http://www.iis.net/learn/media/iis-media-services/iis-media-services-30-overview</w:t>
+                            </w:r>
+                            <w:r>
+                              <w:t>]</w:t>
+                            </w:r>
+                          </w:p>
+                        </w:txbxContent>
+                      </wps:txbx>
+                      <wps:bodyPr rot="0" spcFirstLastPara="0" vertOverflow="overflow" horzOverflow="overflow" vert="horz" wrap="square" lIns="0" tIns="0" rIns="0" bIns="0" numCol="1" spcCol="0" rtlCol="0" fromWordArt="0" anchor="t" anchorCtr="0" forceAA="0" compatLnSpc="1">
+                        <a:prstTxWarp prst="textNoShape">
+                          <a:avLst/>
+                        </a:prstTxWarp>
+                        <a:spAutoFit/>
+                      </wps:bodyPr>
+                    </wps:wsp>
+                  </a:graphicData>
+                </a:graphic>
+              </wp:anchor>
+            </w:drawing>
+          </mc:Choice>
+          <mc:Fallback>
+            <w:pict>
+              <v:shape w14:anchorId="3430FE53" id="Text Box 13" o:spid="_x0000_s1027" type="#_x0000_t202" style="position:absolute;left:0;text-align:left;margin-left:0;margin-top:430.9pt;width:451.35pt;height:.05pt;z-index:251682816;visibility:visible;mso-wrap-style:square;mso-wrap-distance-left:9pt;mso-wrap-distance-top:0;mso-wrap-distance-right:9pt;mso-wrap-distance-bottom:0;mso-position-horizontal:absolute;mso-position-horizontal-relative:text;mso-position-vertical:absolute;mso-position-vertical-relative:text;v-text-anchor:top" o:gfxdata="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" stroked="f">
+                <v:textbox style="mso-fit-shape-to-text:t" inset="0,0,0,0">
+                  <w:txbxContent>
+                    <w:p>
+                      <w:pPr>
+                        <w:pStyle w:val="Caption"/>
+                        <w:rPr>
+                          <w:rFonts w:cs="Times New Roman"/>
+                          <w:sz w:val="24"/>
+                          <w:szCs w:val="24"/>
+                        </w:rPr>
+                      </w:pPr>
+                      <w:r>
+                        <w:t xml:space="preserve">Figure </w:t>
+                      </w:r>
+                      <w:r>
+                        <w:fldChar w:fldCharType="begin"/>
+                      </w:r>
+                      <w:r>
+                        <w:instrText xml:space="preserve"> SEQ Figure \* ARABIC </w:instrText>
+                      </w:r>
+                      <w:r>
+                        <w:fldChar w:fldCharType="separate"/>
+                      </w:r>
+                      <w:r>
+                        <w:rPr>
+                          <w:noProof/>
+                        </w:rPr>
+                        <w:t>2</w:t>
+                      </w:r>
+                      <w:r>
+                        <w:fldChar w:fldCharType="end"/>
+                      </w:r>
+                      <w:r>
+                        <w:t>, [</w:t>
+                      </w:r>
+                      <w:r>
+                        <w:t>http://www.iis.net/learn/media/iis-media-services/iis-media-services-30-overview</w:t>
+                      </w:r>
+                      <w:r>
+                        <w:t>]</w:t>
+                      </w:r>
+                    </w:p>
+                  </w:txbxContent>
+                </v:textbox>
+                <w10:wrap type="topAndBottom"/>
+              </v:shape>
+            </w:pict>
+          </mc:Fallback>
+        </mc:AlternateContent>
       </w:r>
       <w:r>
         <w:rPr>
@@ -5344,7 +5570,7 @@
                     <pic:cNvPicPr/>
                   </pic:nvPicPr>
                   <pic:blipFill>
-                    <a:blip r:embed="rId7">
+                    <a:blip r:embed="rId10">
                       <a:extLst>
                         <a:ext uri="{28A0092B-C50C-407E-A947-70E740481C1C}">
                           <a14:useLocalDpi xmlns:a14="http://schemas.microsoft.com/office/drawing/2010/main" val="0"/>
@@ -5400,7 +5626,7 @@
           <w:rFonts w:ascii="Times New Roman" w:hAnsi="Times New Roman" w:cs="Times New Roman"/>
         </w:rPr>
       </w:pPr>
-      <w:bookmarkStart w:id="11" w:name="_Toc421520282"/>
+      <w:bookmarkStart w:id="11" w:name="_Toc421531135"/>
       <w:r>
         <w:rPr>
           <w:rFonts w:ascii="Times New Roman" w:hAnsi="Times New Roman" w:cs="Times New Roman"/>
@@ -5439,9 +5665,10 @@
         <w:rPr>
           <w:rFonts w:eastAsiaTheme="minorHAnsi"/>
         </w:rPr>
+        <w:lastRenderedPageBreak/>
         <w:t xml:space="preserve"> </w:t>
       </w:r>
-      <w:bookmarkStart w:id="12" w:name="_Toc421520283"/>
+      <w:bookmarkStart w:id="12" w:name="_Toc421531136"/>
       <w:r>
         <w:t>3.</w:t>
       </w:r>
@@ -5481,7 +5708,6 @@
     </w:p>
     <w:p>
       <w:r>
-        <w:lastRenderedPageBreak/>
         <w:tab/>
         <w:t>This extension has many features but we are interested in two of them: Smooth Streaming and Live Smooth Streaming.</w:t>
       </w:r>
@@ -5531,7 +5757,11 @@
         <w:tab/>
       </w:r>
       <w:r>
-        <w:t>There are actually two parts to the Smooth Streaming format: the wire format, and the disk file format. In Smooth Streaming, a video is recorded in full length to the disk as a single file (one file per encoded bit rate), but it's transferred to the client as a series of small file chunks. The wire format defines the structure of the chunks that are sent by IIS to the client, whereas the file format defines the structure of the contiguous file on disk, enabling better file management. Fortunately, the MP4 specification allows MP4 to be internally organized as a series of fragments, which means that in Smooth Streaming the wire format is a direct subset of the file format.</w:t>
+        <w:t xml:space="preserve">There are actually two parts to the Smooth Streaming format: the wire format, and the disk file format. In Smooth Streaming, a video is recorded in full length to the disk as a single file (one file per encoded bit rate), but it's transferred to the client as a series of small file chunks. The wire format defines the structure of the chunks that are sent by IIS to the client, whereas the file format defines the structure of the contiguous file on disk, enabling better file </w:t>
+      </w:r>
+      <w:r>
+        <w:lastRenderedPageBreak/>
+        <w:t>management. Fortunately, the MP4 specification allows MP4 to be internally organized as a series of fragments, which means that in Smooth Streaming the wire format is a direct subset of the file format.</w:t>
       </w:r>
     </w:p>
     <w:p/>
@@ -5540,7 +5770,6 @@
         <w:pStyle w:val="Heading4"/>
       </w:pPr>
       <w:r>
-        <w:lastRenderedPageBreak/>
         <w:t>Smooth Streaming Disk File Format</w:t>
       </w:r>
     </w:p>
@@ -5558,6 +5787,151 @@
       </w:pPr>
       <w:r>
         <w:t>The following figure is a high-level overview of what a Smooth Streaming file looks like on the inside:</w:t>
+      </w:r>
+      <w:r>
+        <w:rPr>
+          <w:noProof/>
+        </w:rPr>
+        <mc:AlternateContent>
+          <mc:Choice Requires="wps">
+            <w:drawing>
+              <wp:anchor distT="0" distB="0" distL="114300" distR="114300" simplePos="0" relativeHeight="251684864" behindDoc="0" locked="0" layoutInCell="1" allowOverlap="1" wp14:anchorId="519D0EB6" wp14:editId="114A4804">
+                <wp:simplePos x="0" y="0"/>
+                <wp:positionH relativeFrom="column">
+                  <wp:posOffset>0</wp:posOffset>
+                </wp:positionH>
+                <wp:positionV relativeFrom="paragraph">
+                  <wp:posOffset>3650615</wp:posOffset>
+                </wp:positionV>
+                <wp:extent cx="5732145" cy="635"/>
+                <wp:effectExtent l="0" t="0" r="0" b="0"/>
+                <wp:wrapTopAndBottom/>
+                <wp:docPr id="14" name="Text Box 14"/>
+                <wp:cNvGraphicFramePr/>
+                <a:graphic xmlns:a="http://schemas.openxmlformats.org/drawingml/2006/main">
+                  <a:graphicData uri="http://schemas.microsoft.com/office/word/2010/wordprocessingShape">
+                    <wps:wsp>
+                      <wps:cNvSpPr txBox="1"/>
+                      <wps:spPr>
+                        <a:xfrm>
+                          <a:off x="0" y="0"/>
+                          <a:ext cx="5732145" cy="635"/>
+                        </a:xfrm>
+                        <a:prstGeom prst="rect">
+                          <a:avLst/>
+                        </a:prstGeom>
+                        <a:solidFill>
+                          <a:prstClr val="white"/>
+                        </a:solidFill>
+                        <a:ln>
+                          <a:noFill/>
+                        </a:ln>
+                        <a:effectLst/>
+                      </wps:spPr>
+                      <wps:txbx>
+                        <w:txbxContent>
+                          <w:p>
+                            <w:pPr>
+                              <w:pStyle w:val="Caption"/>
+                              <w:rPr>
+                                <w:sz w:val="24"/>
+                              </w:rPr>
+                            </w:pPr>
+                            <w:r>
+                              <w:t xml:space="preserve">Figure </w:t>
+                            </w:r>
+                            <w:r>
+                              <w:fldChar w:fldCharType="begin"/>
+                            </w:r>
+                            <w:r>
+                              <w:instrText xml:space="preserve"> SEQ Figure \* ARABIC </w:instrText>
+                            </w:r>
+                            <w:r>
+                              <w:fldChar w:fldCharType="separate"/>
+                            </w:r>
+                            <w:r>
+                              <w:rPr>
+                                <w:noProof/>
+                              </w:rPr>
+                              <w:t>3</w:t>
+                            </w:r>
+                            <w:r>
+                              <w:fldChar w:fldCharType="end"/>
+                            </w:r>
+                            <w:r>
+                              <w:t>, [</w:t>
+                            </w:r>
+                            <w:r>
+                              <w:t>http://www.iis.net/learn/media/iis-media-services/iis-media-services-30-overview</w:t>
+                            </w:r>
+                            <w:r>
+                              <w:t>]</w:t>
+                            </w:r>
+                          </w:p>
+                        </w:txbxContent>
+                      </wps:txbx>
+                      <wps:bodyPr rot="0" spcFirstLastPara="0" vertOverflow="overflow" horzOverflow="overflow" vert="horz" wrap="square" lIns="0" tIns="0" rIns="0" bIns="0" numCol="1" spcCol="0" rtlCol="0" fromWordArt="0" anchor="t" anchorCtr="0" forceAA="0" compatLnSpc="1">
+                        <a:prstTxWarp prst="textNoShape">
+                          <a:avLst/>
+                        </a:prstTxWarp>
+                        <a:spAutoFit/>
+                      </wps:bodyPr>
+                    </wps:wsp>
+                  </a:graphicData>
+                </a:graphic>
+              </wp:anchor>
+            </w:drawing>
+          </mc:Choice>
+          <mc:Fallback>
+            <w:pict>
+              <v:shape w14:anchorId="519D0EB6" id="Text Box 14" o:spid="_x0000_s1028" type="#_x0000_t202" style="position:absolute;left:0;text-align:left;margin-left:0;margin-top:287.45pt;width:451.35pt;height:.05pt;z-index:251684864;visibility:visible;mso-wrap-style:square;mso-wrap-distance-left:9pt;mso-wrap-distance-top:0;mso-wrap-distance-right:9pt;mso-wrap-distance-bottom:0;mso-position-horizontal:absolute;mso-position-horizontal-relative:text;mso-position-vertical:absolute;mso-position-vertical-relative:text;v-text-anchor:top" o:gfxdata="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" stroked="f">
+                <v:textbox style="mso-fit-shape-to-text:t" inset="0,0,0,0">
+                  <w:txbxContent>
+                    <w:p>
+                      <w:pPr>
+                        <w:pStyle w:val="Caption"/>
+                        <w:rPr>
+                          <w:sz w:val="24"/>
+                        </w:rPr>
+                      </w:pPr>
+                      <w:r>
+                        <w:t xml:space="preserve">Figure </w:t>
+                      </w:r>
+                      <w:r>
+                        <w:fldChar w:fldCharType="begin"/>
+                      </w:r>
+                      <w:r>
+                        <w:instrText xml:space="preserve"> SEQ Figure \* ARABIC </w:instrText>
+                      </w:r>
+                      <w:r>
+                        <w:fldChar w:fldCharType="separate"/>
+                      </w:r>
+                      <w:r>
+                        <w:rPr>
+                          <w:noProof/>
+                        </w:rPr>
+                        <w:t>3</w:t>
+                      </w:r>
+                      <w:r>
+                        <w:fldChar w:fldCharType="end"/>
+                      </w:r>
+                      <w:r>
+                        <w:t>, [</w:t>
+                      </w:r>
+                      <w:r>
+                        <w:t>http://www.iis.net/learn/media/iis-media-services/iis-media-services-30-overview</w:t>
+                      </w:r>
+                      <w:r>
+                        <w:t>]</w:t>
+                      </w:r>
+                    </w:p>
+                  </w:txbxContent>
+                </v:textbox>
+                <w10:wrap type="topAndBottom"/>
+              </v:shape>
+            </w:pict>
+          </mc:Fallback>
+        </mc:AlternateContent>
       </w:r>
       <w:r>
         <w:rPr>
@@ -5587,7 +5961,7 @@
                     <pic:cNvPicPr/>
                   </pic:nvPicPr>
                   <pic:blipFill>
-                    <a:blip r:embed="rId8">
+                    <a:blip r:embed="rId11">
                       <a:extLst>
                         <a:ext uri="{28A0092B-C50C-407E-A947-70E740481C1C}">
                           <a14:useLocalDpi xmlns:a14="http://schemas.microsoft.com/office/drawing/2010/main" val="0"/>
@@ -5625,7 +5999,11 @@
         <w:ind w:firstLine="720"/>
       </w:pPr>
       <w:r>
-        <w:t>In a nutshell, the file starts with file-level metadata ('moov') that generically describes the file, but the bulk of the payload is actually contained in the fragment boxes that also carry more accurate fragment-level metadata ('moof') and media data ('mdat'). (The</w:t>
+        <w:t xml:space="preserve">In a nutshell, the file starts with file-level metadata ('moov') that generically describes the file, but the bulk of the payload is actually contained in the fragment boxes that also carry </w:t>
+      </w:r>
+      <w:r>
+        <w:lastRenderedPageBreak/>
+        <w:t>more accurate fragment-level metadata ('moof') and media data ('mdat'). (The</w:t>
       </w:r>
       <w:r>
         <w:t xml:space="preserve"> above diagram </w:t>
@@ -5639,7 +6017,6 @@
         <w:pStyle w:val="Heading4"/>
       </w:pPr>
       <w:r>
-        <w:lastRenderedPageBreak/>
         <w:t>Smooth Streaming Wire File Format</w:t>
       </w:r>
     </w:p>
@@ -5652,6 +6029,153 @@
       </w:r>
     </w:p>
     <w:p>
+      <w:r>
+        <w:rPr>
+          <w:noProof/>
+        </w:rPr>
+        <mc:AlternateContent>
+          <mc:Choice Requires="wps">
+            <w:drawing>
+              <wp:anchor distT="0" distB="0" distL="114300" distR="114300" simplePos="0" relativeHeight="251686912" behindDoc="0" locked="0" layoutInCell="1" allowOverlap="1" wp14:anchorId="1DC1BFBD" wp14:editId="2CE57B32">
+                <wp:simplePos x="0" y="0"/>
+                <wp:positionH relativeFrom="column">
+                  <wp:posOffset>0</wp:posOffset>
+                </wp:positionH>
+                <wp:positionV relativeFrom="paragraph">
+                  <wp:posOffset>3630930</wp:posOffset>
+                </wp:positionV>
+                <wp:extent cx="5732145" cy="635"/>
+                <wp:effectExtent l="0" t="0" r="0" b="0"/>
+                <wp:wrapTopAndBottom/>
+                <wp:docPr id="15" name="Text Box 15"/>
+                <wp:cNvGraphicFramePr/>
+                <a:graphic xmlns:a="http://schemas.openxmlformats.org/drawingml/2006/main">
+                  <a:graphicData uri="http://schemas.microsoft.com/office/word/2010/wordprocessingShape">
+                    <wps:wsp>
+                      <wps:cNvSpPr txBox="1"/>
+                      <wps:spPr>
+                        <a:xfrm>
+                          <a:off x="0" y="0"/>
+                          <a:ext cx="5732145" cy="635"/>
+                        </a:xfrm>
+                        <a:prstGeom prst="rect">
+                          <a:avLst/>
+                        </a:prstGeom>
+                        <a:solidFill>
+                          <a:prstClr val="white"/>
+                        </a:solidFill>
+                        <a:ln>
+                          <a:noFill/>
+                        </a:ln>
+                        <a:effectLst/>
+                      </wps:spPr>
+                      <wps:txbx>
+                        <w:txbxContent>
+                          <w:p>
+                            <w:pPr>
+                              <w:pStyle w:val="Caption"/>
+                              <w:rPr>
+                                <w:noProof/>
+                                <w:sz w:val="24"/>
+                              </w:rPr>
+                            </w:pPr>
+                            <w:r>
+                              <w:t xml:space="preserve">Figure </w:t>
+                            </w:r>
+                            <w:r>
+                              <w:fldChar w:fldCharType="begin"/>
+                            </w:r>
+                            <w:r>
+                              <w:instrText xml:space="preserve"> SEQ Figure \* ARABIC </w:instrText>
+                            </w:r>
+                            <w:r>
+                              <w:fldChar w:fldCharType="separate"/>
+                            </w:r>
+                            <w:r>
+                              <w:rPr>
+                                <w:noProof/>
+                              </w:rPr>
+                              <w:t>4</w:t>
+                            </w:r>
+                            <w:r>
+                              <w:fldChar w:fldCharType="end"/>
+                            </w:r>
+                            <w:r>
+                              <w:t>, [</w:t>
+                            </w:r>
+                            <w:r>
+                              <w:t>http://www.iis.net/learn/media/iis-media-services/iis-media-services-30-overview</w:t>
+                            </w:r>
+                            <w:r>
+                              <w:t>]</w:t>
+                            </w:r>
+                          </w:p>
+                        </w:txbxContent>
+                      </wps:txbx>
+                      <wps:bodyPr rot="0" spcFirstLastPara="0" vertOverflow="overflow" horzOverflow="overflow" vert="horz" wrap="square" lIns="0" tIns="0" rIns="0" bIns="0" numCol="1" spcCol="0" rtlCol="0" fromWordArt="0" anchor="t" anchorCtr="0" forceAA="0" compatLnSpc="1">
+                        <a:prstTxWarp prst="textNoShape">
+                          <a:avLst/>
+                        </a:prstTxWarp>
+                        <a:spAutoFit/>
+                      </wps:bodyPr>
+                    </wps:wsp>
+                  </a:graphicData>
+                </a:graphic>
+              </wp:anchor>
+            </w:drawing>
+          </mc:Choice>
+          <mc:Fallback>
+            <w:pict>
+              <v:shape w14:anchorId="1DC1BFBD" id="Text Box 15" o:spid="_x0000_s1029" type="#_x0000_t202" style="position:absolute;left:0;text-align:left;margin-left:0;margin-top:285.9pt;width:451.35pt;height:.05pt;z-index:251686912;visibility:visible;mso-wrap-style:square;mso-wrap-distance-left:9pt;mso-wrap-distance-top:0;mso-wrap-distance-right:9pt;mso-wrap-distance-bottom:0;mso-position-horizontal:absolute;mso-position-horizontal-relative:text;mso-position-vertical:absolute;mso-position-vertical-relative:text;v-text-anchor:top" o:gfxdata="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" stroked="f">
+                <v:textbox style="mso-fit-shape-to-text:t" inset="0,0,0,0">
+                  <w:txbxContent>
+                    <w:p>
+                      <w:pPr>
+                        <w:pStyle w:val="Caption"/>
+                        <w:rPr>
+                          <w:noProof/>
+                          <w:sz w:val="24"/>
+                        </w:rPr>
+                      </w:pPr>
+                      <w:r>
+                        <w:t xml:space="preserve">Figure </w:t>
+                      </w:r>
+                      <w:r>
+                        <w:fldChar w:fldCharType="begin"/>
+                      </w:r>
+                      <w:r>
+                        <w:instrText xml:space="preserve"> SEQ Figure \* ARABIC </w:instrText>
+                      </w:r>
+                      <w:r>
+                        <w:fldChar w:fldCharType="separate"/>
+                      </w:r>
+                      <w:r>
+                        <w:rPr>
+                          <w:noProof/>
+                        </w:rPr>
+                        <w:t>4</w:t>
+                      </w:r>
+                      <w:r>
+                        <w:fldChar w:fldCharType="end"/>
+                      </w:r>
+                      <w:r>
+                        <w:t>, [</w:t>
+                      </w:r>
+                      <w:r>
+                        <w:t>http://www.iis.net/learn/media/iis-media-services/iis-media-services-30-overview</w:t>
+                      </w:r>
+                      <w:r>
+                        <w:t>]</w:t>
+                      </w:r>
+                    </w:p>
+                  </w:txbxContent>
+                </v:textbox>
+                <w10:wrap type="topAndBottom"/>
+              </v:shape>
+            </w:pict>
+          </mc:Fallback>
+        </mc:AlternateContent>
+      </w:r>
       <w:r>
         <w:rPr>
           <w:noProof/>
@@ -5680,7 +6204,7 @@
                     <pic:cNvPicPr/>
                   </pic:nvPicPr>
                   <pic:blipFill>
-                    <a:blip r:embed="rId9">
+                    <a:blip r:embed="rId12">
                       <a:extLst>
                         <a:ext uri="{28A0092B-C50C-407E-A947-70E740481C1C}">
                           <a14:useLocalDpi xmlns:a14="http://schemas.microsoft.com/office/drawing/2010/main" val="0"/>
@@ -5752,8 +6276,9 @@
       <w:pPr>
         <w:pStyle w:val="Heading3"/>
       </w:pPr>
-      <w:bookmarkStart w:id="13" w:name="_Toc421520284"/>
-      <w:r>
+      <w:bookmarkStart w:id="13" w:name="_Toc421531137"/>
+      <w:r>
+        <w:lastRenderedPageBreak/>
         <w:t>3.3 Codecs</w:t>
       </w:r>
       <w:bookmarkEnd w:id="13"/>
@@ -5796,14 +6321,7 @@
         <w:ind w:firstLine="720"/>
       </w:pPr>
       <w:r>
-        <w:t>“</w:t>
-      </w:r>
-      <w:r>
-        <w:t>The VC-1 codec is designed to achieve state-of-the-art compressed video quality at bit rates that may range from very low to very high. The codec can easily handle 1920 pixel × 1080 pixel presentation at 6 to 30 megabits per second (Mbps) for high-definition video. VC-</w:t>
-      </w:r>
-      <w:r>
-        <w:lastRenderedPageBreak/>
-        <w:t>1 is capable of higher resolutions such as 2048 pixels × 1536 pixels for digital cinema, and of a maximum bit rate of 135 Mbps. An example of very low bit rate video would be 160 pixel × 120 pixel presentation at 10 kilobits per second (Kbps) for modem applications.</w:t>
+        <w:t>“The VC-1 codec is designed to achieve state-of-the-art compressed video quality at bit rates that may range from very low to very high. The codec can easily handle 1920 pixel × 1080 pixel presentation at 6 to 30 megabits per second (Mbps) for high-definition video. VC-1 is capable of higher resolutions such as 2048 pixels × 1536 pixels for digital cinema, and of a maximum bit rate of 135 Mbps. An example of very low bit rate video would be 160 pixel × 120 pixel presentation at 10 kilobits per second (Kbps) for modem applications.</w:t>
       </w:r>
       <w:r>
         <w:t>” [7]</w:t>
@@ -5891,7 +6409,7 @@
           <w:szCs w:val="24"/>
         </w:rPr>
       </w:pPr>
-      <w:bookmarkStart w:id="14" w:name="_Toc421520285"/>
+      <w:bookmarkStart w:id="14" w:name="_Toc421531138"/>
       <w:r>
         <w:rPr>
           <w:rFonts w:ascii="Times New Roman" w:hAnsi="Times New Roman" w:cs="Times New Roman"/>
@@ -5964,7 +6482,7 @@
           <w:rFonts w:ascii="Times New Roman" w:hAnsi="Times New Roman" w:cs="Times New Roman"/>
         </w:rPr>
       </w:pPr>
-      <w:bookmarkStart w:id="15" w:name="_Toc421520286"/>
+      <w:bookmarkStart w:id="15" w:name="_Toc421531139"/>
       <w:r>
         <w:rPr>
           <w:rFonts w:ascii="Times New Roman" w:hAnsi="Times New Roman" w:cs="Times New Roman"/>
@@ -6038,6 +6556,7 @@
         </w:rPr>
         <w:t xml:space="preserve">The teacher is the user with the most use cases, so the diagram below offers an overview </w:t>
       </w:r>
+      <w:bookmarkStart w:id="16" w:name="_GoBack"/>
       <w:r>
         <w:rPr>
           <w:rFonts w:cs="Times New Roman"/>
@@ -6045,15 +6564,15 @@
           <w:szCs w:val="24"/>
         </w:rPr>
         <w:drawing>
-          <wp:anchor distT="180340" distB="180340" distL="114300" distR="114300" simplePos="0" relativeHeight="251671552" behindDoc="0" locked="0" layoutInCell="1" allowOverlap="1" wp14:anchorId="36C9B8E5" wp14:editId="73C6FB9C">
+          <wp:anchor distT="180340" distB="180340" distL="114300" distR="114300" simplePos="0" relativeHeight="251671552" behindDoc="0" locked="0" layoutInCell="1" allowOverlap="1" wp14:anchorId="10831AA6" wp14:editId="10A21C43">
             <wp:simplePos x="0" y="0"/>
             <wp:positionH relativeFrom="margin">
-              <wp:posOffset>-192405</wp:posOffset>
+              <wp:posOffset>-191135</wp:posOffset>
             </wp:positionH>
             <wp:positionV relativeFrom="line">
-              <wp:posOffset>460375</wp:posOffset>
+              <wp:posOffset>455930</wp:posOffset>
             </wp:positionV>
-            <wp:extent cx="5732280" cy="4005000"/>
+            <wp:extent cx="5732145" cy="4004945"/>
             <wp:effectExtent l="0" t="0" r="1905" b="0"/>
             <wp:wrapTopAndBottom/>
             <wp:docPr id="2" name="Picture 2"/>
@@ -6068,7 +6587,7 @@
                     <pic:cNvPicPr/>
                   </pic:nvPicPr>
                   <pic:blipFill>
-                    <a:blip r:embed="rId10">
+                    <a:blip r:embed="rId13">
                       <a:extLst>
                         <a:ext uri="{28A0092B-C50C-407E-A947-70E740481C1C}">
                           <a14:useLocalDpi xmlns:a14="http://schemas.microsoft.com/office/drawing/2010/main" val="0"/>
@@ -6082,7 +6601,7 @@
                   <pic:spPr>
                     <a:xfrm>
                       <a:off x="0" y="0"/>
-                      <a:ext cx="5732280" cy="4005000"/>
+                      <a:ext cx="5732145" cy="4004945"/>
                     </a:xfrm>
                     <a:prstGeom prst="rect">
                       <a:avLst/>
@@ -6100,6 +6619,144 @@
           </wp:anchor>
         </w:drawing>
       </w:r>
+      <w:bookmarkEnd w:id="16"/>
+      <w:r>
+        <w:rPr>
+          <w:noProof/>
+        </w:rPr>
+        <mc:AlternateContent>
+          <mc:Choice Requires="wps">
+            <w:drawing>
+              <wp:anchor distT="0" distB="0" distL="114300" distR="114300" simplePos="0" relativeHeight="251688960" behindDoc="0" locked="0" layoutInCell="1" allowOverlap="1" wp14:anchorId="080B735B" wp14:editId="3A5530B7">
+                <wp:simplePos x="0" y="0"/>
+                <wp:positionH relativeFrom="column">
+                  <wp:posOffset>-192405</wp:posOffset>
+                </wp:positionH>
+                <wp:positionV relativeFrom="paragraph">
+                  <wp:posOffset>4785360</wp:posOffset>
+                </wp:positionV>
+                <wp:extent cx="5732145" cy="635"/>
+                <wp:effectExtent l="0" t="0" r="0" b="0"/>
+                <wp:wrapTopAndBottom/>
+                <wp:docPr id="16" name="Text Box 16"/>
+                <wp:cNvGraphicFramePr/>
+                <a:graphic xmlns:a="http://schemas.openxmlformats.org/drawingml/2006/main">
+                  <a:graphicData uri="http://schemas.microsoft.com/office/word/2010/wordprocessingShape">
+                    <wps:wsp>
+                      <wps:cNvSpPr txBox="1"/>
+                      <wps:spPr>
+                        <a:xfrm>
+                          <a:off x="0" y="0"/>
+                          <a:ext cx="5732145" cy="635"/>
+                        </a:xfrm>
+                        <a:prstGeom prst="rect">
+                          <a:avLst/>
+                        </a:prstGeom>
+                        <a:solidFill>
+                          <a:prstClr val="white"/>
+                        </a:solidFill>
+                        <a:ln>
+                          <a:noFill/>
+                        </a:ln>
+                        <a:effectLst/>
+                      </wps:spPr>
+                      <wps:txbx>
+                        <w:txbxContent>
+                          <w:p>
+                            <w:pPr>
+                              <w:pStyle w:val="Caption"/>
+                              <w:rPr>
+                                <w:rFonts w:cs="Times New Roman"/>
+                                <w:sz w:val="24"/>
+                                <w:szCs w:val="24"/>
+                              </w:rPr>
+                            </w:pPr>
+                            <w:r>
+                              <w:t xml:space="preserve">Figure </w:t>
+                            </w:r>
+                            <w:r>
+                              <w:fldChar w:fldCharType="begin"/>
+                            </w:r>
+                            <w:r>
+                              <w:instrText xml:space="preserve"> SEQ Figure \* ARABIC </w:instrText>
+                            </w:r>
+                            <w:r>
+                              <w:fldChar w:fldCharType="separate"/>
+                            </w:r>
+                            <w:r>
+                              <w:rPr>
+                                <w:noProof/>
+                              </w:rPr>
+                              <w:t>5</w:t>
+                            </w:r>
+                            <w:r>
+                              <w:fldChar w:fldCharType="end"/>
+                            </w:r>
+                            <w:r>
+                              <w:t>, Teacher’s Use Case Diagram</w:t>
+                            </w:r>
+                          </w:p>
+                        </w:txbxContent>
+                      </wps:txbx>
+                      <wps:bodyPr rot="0" spcFirstLastPara="0" vertOverflow="overflow" horzOverflow="overflow" vert="horz" wrap="square" lIns="0" tIns="0" rIns="0" bIns="0" numCol="1" spcCol="0" rtlCol="0" fromWordArt="0" anchor="t" anchorCtr="0" forceAA="0" compatLnSpc="1">
+                        <a:prstTxWarp prst="textNoShape">
+                          <a:avLst/>
+                        </a:prstTxWarp>
+                        <a:spAutoFit/>
+                      </wps:bodyPr>
+                    </wps:wsp>
+                  </a:graphicData>
+                </a:graphic>
+              </wp:anchor>
+            </w:drawing>
+          </mc:Choice>
+          <mc:Fallback>
+            <w:pict>
+              <v:shape w14:anchorId="080B735B" id="Text Box 16" o:spid="_x0000_s1030" type="#_x0000_t202" style="position:absolute;left:0;text-align:left;margin-left:-15.15pt;margin-top:376.8pt;width:451.35pt;height:.05pt;z-index:251688960;visibility:visible;mso-wrap-style:square;mso-wrap-distance-left:9pt;mso-wrap-distance-top:0;mso-wrap-distance-right:9pt;mso-wrap-distance-bottom:0;mso-position-horizontal:absolute;mso-position-horizontal-relative:text;mso-position-vertical:absolute;mso-position-vertical-relative:text;v-text-anchor:top" o:gfxdata="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" stroked="f">
+                <v:textbox style="mso-fit-shape-to-text:t" inset="0,0,0,0">
+                  <w:txbxContent>
+                    <w:p>
+                      <w:pPr>
+                        <w:pStyle w:val="Caption"/>
+                        <w:rPr>
+                          <w:rFonts w:cs="Times New Roman"/>
+                          <w:sz w:val="24"/>
+                          <w:szCs w:val="24"/>
+                        </w:rPr>
+                      </w:pPr>
+                      <w:r>
+                        <w:t xml:space="preserve">Figure </w:t>
+                      </w:r>
+                      <w:r>
+                        <w:fldChar w:fldCharType="begin"/>
+                      </w:r>
+                      <w:r>
+                        <w:instrText xml:space="preserve"> SEQ Figure \* ARABIC </w:instrText>
+                      </w:r>
+                      <w:r>
+                        <w:fldChar w:fldCharType="separate"/>
+                      </w:r>
+                      <w:r>
+                        <w:rPr>
+                          <w:noProof/>
+                        </w:rPr>
+                        <w:t>5</w:t>
+                      </w:r>
+                      <w:r>
+                        <w:fldChar w:fldCharType="end"/>
+                      </w:r>
+                      <w:r>
+                        <w:t>, Teacher’s Use Case Diagram</w:t>
+                      </w:r>
+                    </w:p>
+                  </w:txbxContent>
+                </v:textbox>
+                <w10:wrap type="topAndBottom"/>
+              </v:shape>
+            </w:pict>
+          </mc:Fallback>
+        </mc:AlternateContent>
+      </w:r>
       <w:r>
         <w:rPr>
           <w:rFonts w:cs="Times New Roman"/>
@@ -6365,7 +7022,21 @@
           <w:rFonts w:cs="Times New Roman"/>
           <w:szCs w:val="24"/>
         </w:rPr>
-        <w:t>TravelerStudent offers a chat room for every course so the teacher is able to read those messages.</w:t>
+        <w:t>Traveler</w:t>
+      </w:r>
+      <w:r>
+        <w:rPr>
+          <w:rFonts w:cs="Times New Roman"/>
+          <w:szCs w:val="24"/>
+        </w:rPr>
+        <w:t xml:space="preserve"> </w:t>
+      </w:r>
+      <w:r>
+        <w:rPr>
+          <w:rFonts w:cs="Times New Roman"/>
+          <w:szCs w:val="24"/>
+        </w:rPr>
+        <w:t>Student offers a chat room for every course so the teacher is able to read those messages.</w:t>
       </w:r>
     </w:p>
     <w:p>
@@ -6659,6 +7330,145 @@
           <w:szCs w:val="24"/>
         </w:rPr>
       </w:pPr>
+      <w:r>
+        <w:rPr>
+          <w:noProof/>
+        </w:rPr>
+        <mc:AlternateContent>
+          <mc:Choice Requires="wps">
+            <w:drawing>
+              <wp:anchor distT="0" distB="0" distL="114300" distR="114300" simplePos="0" relativeHeight="251691008" behindDoc="0" locked="0" layoutInCell="1" allowOverlap="1" wp14:anchorId="45F299AA" wp14:editId="06FDE800">
+                <wp:simplePos x="0" y="0"/>
+                <wp:positionH relativeFrom="column">
+                  <wp:posOffset>-1905</wp:posOffset>
+                </wp:positionH>
+                <wp:positionV relativeFrom="paragraph">
+                  <wp:posOffset>2111375</wp:posOffset>
+                </wp:positionV>
+                <wp:extent cx="5732145" cy="635"/>
+                <wp:effectExtent l="0" t="0" r="0" b="0"/>
+                <wp:wrapTopAndBottom/>
+                <wp:docPr id="17" name="Text Box 17"/>
+                <wp:cNvGraphicFramePr/>
+                <a:graphic xmlns:a="http://schemas.openxmlformats.org/drawingml/2006/main">
+                  <a:graphicData uri="http://schemas.microsoft.com/office/word/2010/wordprocessingShape">
+                    <wps:wsp>
+                      <wps:cNvSpPr txBox="1"/>
+                      <wps:spPr>
+                        <a:xfrm>
+                          <a:off x="0" y="0"/>
+                          <a:ext cx="5732145" cy="635"/>
+                        </a:xfrm>
+                        <a:prstGeom prst="rect">
+                          <a:avLst/>
+                        </a:prstGeom>
+                        <a:solidFill>
+                          <a:prstClr val="white"/>
+                        </a:solidFill>
+                        <a:ln>
+                          <a:noFill/>
+                        </a:ln>
+                        <a:effectLst/>
+                      </wps:spPr>
+                      <wps:txbx>
+                        <w:txbxContent>
+                          <w:p>
+                            <w:pPr>
+                              <w:pStyle w:val="Caption"/>
+                              <w:rPr>
+                                <w:rFonts w:cs="Times New Roman"/>
+                                <w:noProof/>
+                                <w:sz w:val="24"/>
+                                <w:szCs w:val="24"/>
+                              </w:rPr>
+                            </w:pPr>
+                            <w:r>
+                              <w:t xml:space="preserve">Figure </w:t>
+                            </w:r>
+                            <w:r>
+                              <w:fldChar w:fldCharType="begin"/>
+                            </w:r>
+                            <w:r>
+                              <w:instrText xml:space="preserve"> SEQ Figure \* ARABIC </w:instrText>
+                            </w:r>
+                            <w:r>
+                              <w:fldChar w:fldCharType="separate"/>
+                            </w:r>
+                            <w:r>
+                              <w:rPr>
+                                <w:noProof/>
+                              </w:rPr>
+                              <w:t>6</w:t>
+                            </w:r>
+                            <w:r>
+                              <w:fldChar w:fldCharType="end"/>
+                            </w:r>
+                            <w:r>
+                              <w:t>, Student's Use Case Diagram</w:t>
+                            </w:r>
+                          </w:p>
+                        </w:txbxContent>
+                      </wps:txbx>
+                      <wps:bodyPr rot="0" spcFirstLastPara="0" vertOverflow="overflow" horzOverflow="overflow" vert="horz" wrap="square" lIns="0" tIns="0" rIns="0" bIns="0" numCol="1" spcCol="0" rtlCol="0" fromWordArt="0" anchor="t" anchorCtr="0" forceAA="0" compatLnSpc="1">
+                        <a:prstTxWarp prst="textNoShape">
+                          <a:avLst/>
+                        </a:prstTxWarp>
+                        <a:spAutoFit/>
+                      </wps:bodyPr>
+                    </wps:wsp>
+                  </a:graphicData>
+                </a:graphic>
+              </wp:anchor>
+            </w:drawing>
+          </mc:Choice>
+          <mc:Fallback>
+            <w:pict>
+              <v:shape w14:anchorId="45F299AA" id="Text Box 17" o:spid="_x0000_s1031" type="#_x0000_t202" style="position:absolute;left:0;text-align:left;margin-left:-.15pt;margin-top:166.25pt;width:451.35pt;height:.05pt;z-index:251691008;visibility:visible;mso-wrap-style:square;mso-wrap-distance-left:9pt;mso-wrap-distance-top:0;mso-wrap-distance-right:9pt;mso-wrap-distance-bottom:0;mso-position-horizontal:absolute;mso-position-horizontal-relative:text;mso-position-vertical:absolute;mso-position-vertical-relative:text;v-text-anchor:top" o:gfxdata="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" stroked="f">
+                <v:textbox style="mso-fit-shape-to-text:t" inset="0,0,0,0">
+                  <w:txbxContent>
+                    <w:p>
+                      <w:pPr>
+                        <w:pStyle w:val="Caption"/>
+                        <w:rPr>
+                          <w:rFonts w:cs="Times New Roman"/>
+                          <w:noProof/>
+                          <w:sz w:val="24"/>
+                          <w:szCs w:val="24"/>
+                        </w:rPr>
+                      </w:pPr>
+                      <w:r>
+                        <w:t xml:space="preserve">Figure </w:t>
+                      </w:r>
+                      <w:r>
+                        <w:fldChar w:fldCharType="begin"/>
+                      </w:r>
+                      <w:r>
+                        <w:instrText xml:space="preserve"> SEQ Figure \* ARABIC </w:instrText>
+                      </w:r>
+                      <w:r>
+                        <w:fldChar w:fldCharType="separate"/>
+                      </w:r>
+                      <w:r>
+                        <w:rPr>
+                          <w:noProof/>
+                        </w:rPr>
+                        <w:t>6</w:t>
+                      </w:r>
+                      <w:r>
+                        <w:fldChar w:fldCharType="end"/>
+                      </w:r>
+                      <w:r>
+                        <w:t>, Student's Use Case Diagram</w:t>
+                      </w:r>
+                    </w:p>
+                  </w:txbxContent>
+                </v:textbox>
+                <w10:wrap type="topAndBottom"/>
+              </v:shape>
+            </w:pict>
+          </mc:Fallback>
+        </mc:AlternateContent>
+      </w:r>
       <w:r>
         <w:rPr>
           <w:rFonts w:cs="Times New Roman"/>
@@ -6672,9 +7482,9 @@
               <wp:align>right</wp:align>
             </wp:positionH>
             <wp:positionV relativeFrom="paragraph">
-              <wp:posOffset>536575</wp:posOffset>
+              <wp:posOffset>746125</wp:posOffset>
             </wp:positionV>
-            <wp:extent cx="5732280" cy="1308240"/>
+            <wp:extent cx="5732145" cy="1308100"/>
             <wp:effectExtent l="0" t="0" r="1905" b="6350"/>
             <wp:wrapTopAndBottom/>
             <wp:docPr id="3" name="Picture 3"/>
@@ -6689,7 +7499,7 @@
                     <pic:cNvPicPr/>
                   </pic:nvPicPr>
                   <pic:blipFill>
-                    <a:blip r:embed="rId11">
+                    <a:blip r:embed="rId14">
                       <a:extLst>
                         <a:ext uri="{28A0092B-C50C-407E-A947-70E740481C1C}">
                           <a14:useLocalDpi xmlns:a14="http://schemas.microsoft.com/office/drawing/2010/main" val="0"/>
@@ -6703,7 +7513,7 @@
                   <pic:spPr>
                     <a:xfrm>
                       <a:off x="0" y="0"/>
-                      <a:ext cx="5732280" cy="1308240"/>
+                      <a:ext cx="5732145" cy="1308100"/>
                     </a:xfrm>
                     <a:prstGeom prst="rect">
                       <a:avLst/>
@@ -6732,14 +7542,6 @@
     </w:p>
     <w:p>
       <w:pPr>
-        <w:rPr>
-          <w:rFonts w:cs="Times New Roman"/>
-          <w:szCs w:val="24"/>
-        </w:rPr>
-      </w:pPr>
-    </w:p>
-    <w:p>
-      <w:pPr>
         <w:pStyle w:val="Heading5"/>
         <w:numPr>
           <w:ilvl w:val="0"/>
@@ -7037,15 +7839,6 @@
     </w:p>
     <w:p>
       <w:pPr>
-        <w:ind w:left="425" w:firstLine="295"/>
-        <w:rPr>
-          <w:rFonts w:cs="Times New Roman"/>
-          <w:szCs w:val="24"/>
-        </w:rPr>
-      </w:pPr>
-    </w:p>
-    <w:p>
-      <w:pPr>
         <w:pStyle w:val="Heading4"/>
         <w:rPr>
           <w:rFonts w:ascii="Times New Roman" w:hAnsi="Times New Roman" w:cs="Times New Roman"/>
@@ -7075,6 +7868,143 @@
         </w:rPr>
         <w:tab/>
         <w:t xml:space="preserve">The third actor is the administrator of the system. He is the user that controls the way </w:t>
+      </w:r>
+      <w:r>
+        <w:rPr>
+          <w:noProof/>
+        </w:rPr>
+        <mc:AlternateContent>
+          <mc:Choice Requires="wps">
+            <w:drawing>
+              <wp:anchor distT="0" distB="0" distL="114300" distR="114300" simplePos="0" relativeHeight="251693056" behindDoc="0" locked="0" layoutInCell="1" allowOverlap="1" wp14:anchorId="392525E6" wp14:editId="612BA88B">
+                <wp:simplePos x="0" y="0"/>
+                <wp:positionH relativeFrom="column">
+                  <wp:posOffset>-1905</wp:posOffset>
+                </wp:positionH>
+                <wp:positionV relativeFrom="paragraph">
+                  <wp:posOffset>4090670</wp:posOffset>
+                </wp:positionV>
+                <wp:extent cx="5732145" cy="635"/>
+                <wp:effectExtent l="0" t="0" r="0" b="0"/>
+                <wp:wrapTopAndBottom/>
+                <wp:docPr id="18" name="Text Box 18"/>
+                <wp:cNvGraphicFramePr/>
+                <a:graphic xmlns:a="http://schemas.openxmlformats.org/drawingml/2006/main">
+                  <a:graphicData uri="http://schemas.microsoft.com/office/word/2010/wordprocessingShape">
+                    <wps:wsp>
+                      <wps:cNvSpPr txBox="1"/>
+                      <wps:spPr>
+                        <a:xfrm>
+                          <a:off x="0" y="0"/>
+                          <a:ext cx="5732145" cy="635"/>
+                        </a:xfrm>
+                        <a:prstGeom prst="rect">
+                          <a:avLst/>
+                        </a:prstGeom>
+                        <a:solidFill>
+                          <a:prstClr val="white"/>
+                        </a:solidFill>
+                        <a:ln>
+                          <a:noFill/>
+                        </a:ln>
+                        <a:effectLst/>
+                      </wps:spPr>
+                      <wps:txbx>
+                        <w:txbxContent>
+                          <w:p>
+                            <w:pPr>
+                              <w:pStyle w:val="Caption"/>
+                              <w:rPr>
+                                <w:rFonts w:cs="Times New Roman"/>
+                                <w:sz w:val="24"/>
+                                <w:szCs w:val="24"/>
+                              </w:rPr>
+                            </w:pPr>
+                            <w:r>
+                              <w:t xml:space="preserve">Figure </w:t>
+                            </w:r>
+                            <w:r>
+                              <w:fldChar w:fldCharType="begin"/>
+                            </w:r>
+                            <w:r>
+                              <w:instrText xml:space="preserve"> SEQ Figure \* ARABIC </w:instrText>
+                            </w:r>
+                            <w:r>
+                              <w:fldChar w:fldCharType="separate"/>
+                            </w:r>
+                            <w:r>
+                              <w:rPr>
+                                <w:noProof/>
+                              </w:rPr>
+                              <w:t>7</w:t>
+                            </w:r>
+                            <w:r>
+                              <w:fldChar w:fldCharType="end"/>
+                            </w:r>
+                            <w:r>
+                              <w:t>, Administrator's Use Case Diagram</w:t>
+                            </w:r>
+                          </w:p>
+                        </w:txbxContent>
+                      </wps:txbx>
+                      <wps:bodyPr rot="0" spcFirstLastPara="0" vertOverflow="overflow" horzOverflow="overflow" vert="horz" wrap="square" lIns="0" tIns="0" rIns="0" bIns="0" numCol="1" spcCol="0" rtlCol="0" fromWordArt="0" anchor="t" anchorCtr="0" forceAA="0" compatLnSpc="1">
+                        <a:prstTxWarp prst="textNoShape">
+                          <a:avLst/>
+                        </a:prstTxWarp>
+                        <a:spAutoFit/>
+                      </wps:bodyPr>
+                    </wps:wsp>
+                  </a:graphicData>
+                </a:graphic>
+              </wp:anchor>
+            </w:drawing>
+          </mc:Choice>
+          <mc:Fallback>
+            <w:pict>
+              <v:shape w14:anchorId="392525E6" id="Text Box 18" o:spid="_x0000_s1032" type="#_x0000_t202" style="position:absolute;left:0;text-align:left;margin-left:-.15pt;margin-top:322.1pt;width:451.35pt;height:.05pt;z-index:251693056;visibility:visible;mso-wrap-style:square;mso-wrap-distance-left:9pt;mso-wrap-distance-top:0;mso-wrap-distance-right:9pt;mso-wrap-distance-bottom:0;mso-position-horizontal:absolute;mso-position-horizontal-relative:text;mso-position-vertical:absolute;mso-position-vertical-relative:text;v-text-anchor:top" o:gfxdata="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" stroked="f">
+                <v:textbox style="mso-fit-shape-to-text:t" inset="0,0,0,0">
+                  <w:txbxContent>
+                    <w:p>
+                      <w:pPr>
+                        <w:pStyle w:val="Caption"/>
+                        <w:rPr>
+                          <w:rFonts w:cs="Times New Roman"/>
+                          <w:sz w:val="24"/>
+                          <w:szCs w:val="24"/>
+                        </w:rPr>
+                      </w:pPr>
+                      <w:r>
+                        <w:t xml:space="preserve">Figure </w:t>
+                      </w:r>
+                      <w:r>
+                        <w:fldChar w:fldCharType="begin"/>
+                      </w:r>
+                      <w:r>
+                        <w:instrText xml:space="preserve"> SEQ Figure \* ARABIC </w:instrText>
+                      </w:r>
+                      <w:r>
+                        <w:fldChar w:fldCharType="separate"/>
+                      </w:r>
+                      <w:r>
+                        <w:rPr>
+                          <w:noProof/>
+                        </w:rPr>
+                        <w:t>7</w:t>
+                      </w:r>
+                      <w:r>
+                        <w:fldChar w:fldCharType="end"/>
+                      </w:r>
+                      <w:r>
+                        <w:t>, Administrator's Use Case Diagram</w:t>
+                      </w:r>
+                    </w:p>
+                  </w:txbxContent>
+                </v:textbox>
+                <w10:wrap type="topAndBottom"/>
+              </v:shape>
+            </w:pict>
+          </mc:Fallback>
+        </mc:AlternateContent>
       </w:r>
       <w:r>
         <w:rPr>
@@ -7106,7 +8036,7 @@
                     <pic:cNvPicPr/>
                   </pic:nvPicPr>
                   <pic:blipFill>
-                    <a:blip r:embed="rId12">
+                    <a:blip r:embed="rId15">
                       <a:extLst>
                         <a:ext uri="{28A0092B-C50C-407E-A947-70E740481C1C}">
                           <a14:useLocalDpi xmlns:a14="http://schemas.microsoft.com/office/drawing/2010/main" val="0"/>
@@ -7605,7 +8535,7 @@
           <w:rFonts w:ascii="Times New Roman" w:hAnsi="Times New Roman" w:cs="Times New Roman"/>
         </w:rPr>
       </w:pPr>
-      <w:bookmarkStart w:id="16" w:name="_Toc421520287"/>
+      <w:bookmarkStart w:id="17" w:name="_Toc421531140"/>
       <w:r>
         <w:rPr>
           <w:rFonts w:ascii="Times New Roman" w:hAnsi="Times New Roman" w:cs="Times New Roman"/>
@@ -7618,7 +8548,7 @@
         </w:rPr>
         <w:t>.2 Architecture</w:t>
       </w:r>
-      <w:bookmarkEnd w:id="16"/>
+      <w:bookmarkEnd w:id="17"/>
     </w:p>
     <w:p>
       <w:pPr>
@@ -7803,6 +8733,145 @@
           <w:szCs w:val="24"/>
         </w:rPr>
       </w:pPr>
+      <w:r>
+        <w:rPr>
+          <w:noProof/>
+        </w:rPr>
+        <mc:AlternateContent>
+          <mc:Choice Requires="wps">
+            <w:drawing>
+              <wp:anchor distT="0" distB="0" distL="114300" distR="114300" simplePos="0" relativeHeight="251695104" behindDoc="0" locked="0" layoutInCell="1" allowOverlap="1" wp14:anchorId="79FCBDD4" wp14:editId="700B65E6">
+                <wp:simplePos x="0" y="0"/>
+                <wp:positionH relativeFrom="column">
+                  <wp:posOffset>-362585</wp:posOffset>
+                </wp:positionH>
+                <wp:positionV relativeFrom="paragraph">
+                  <wp:posOffset>3810000</wp:posOffset>
+                </wp:positionV>
+                <wp:extent cx="6457950" cy="635"/>
+                <wp:effectExtent l="0" t="0" r="0" b="0"/>
+                <wp:wrapTopAndBottom/>
+                <wp:docPr id="19" name="Text Box 19"/>
+                <wp:cNvGraphicFramePr/>
+                <a:graphic xmlns:a="http://schemas.openxmlformats.org/drawingml/2006/main">
+                  <a:graphicData uri="http://schemas.microsoft.com/office/word/2010/wordprocessingShape">
+                    <wps:wsp>
+                      <wps:cNvSpPr txBox="1"/>
+                      <wps:spPr>
+                        <a:xfrm>
+                          <a:off x="0" y="0"/>
+                          <a:ext cx="6457950" cy="635"/>
+                        </a:xfrm>
+                        <a:prstGeom prst="rect">
+                          <a:avLst/>
+                        </a:prstGeom>
+                        <a:solidFill>
+                          <a:prstClr val="white"/>
+                        </a:solidFill>
+                        <a:ln>
+                          <a:noFill/>
+                        </a:ln>
+                        <a:effectLst/>
+                      </wps:spPr>
+                      <wps:txbx>
+                        <w:txbxContent>
+                          <w:p>
+                            <w:pPr>
+                              <w:pStyle w:val="Caption"/>
+                              <w:rPr>
+                                <w:rFonts w:cs="Times New Roman"/>
+                                <w:noProof/>
+                                <w:sz w:val="24"/>
+                                <w:szCs w:val="24"/>
+                              </w:rPr>
+                            </w:pPr>
+                            <w:r>
+                              <w:t xml:space="preserve">Figure </w:t>
+                            </w:r>
+                            <w:r>
+                              <w:fldChar w:fldCharType="begin"/>
+                            </w:r>
+                            <w:r>
+                              <w:instrText xml:space="preserve"> SEQ Figure \* ARABIC </w:instrText>
+                            </w:r>
+                            <w:r>
+                              <w:fldChar w:fldCharType="separate"/>
+                            </w:r>
+                            <w:r>
+                              <w:rPr>
+                                <w:noProof/>
+                              </w:rPr>
+                              <w:t>8</w:t>
+                            </w:r>
+                            <w:r>
+                              <w:fldChar w:fldCharType="end"/>
+                            </w:r>
+                            <w:r>
+                              <w:t>, Solution Layers</w:t>
+                            </w:r>
+                          </w:p>
+                        </w:txbxContent>
+                      </wps:txbx>
+                      <wps:bodyPr rot="0" spcFirstLastPara="0" vertOverflow="overflow" horzOverflow="overflow" vert="horz" wrap="square" lIns="0" tIns="0" rIns="0" bIns="0" numCol="1" spcCol="0" rtlCol="0" fromWordArt="0" anchor="t" anchorCtr="0" forceAA="0" compatLnSpc="1">
+                        <a:prstTxWarp prst="textNoShape">
+                          <a:avLst/>
+                        </a:prstTxWarp>
+                        <a:spAutoFit/>
+                      </wps:bodyPr>
+                    </wps:wsp>
+                  </a:graphicData>
+                </a:graphic>
+              </wp:anchor>
+            </w:drawing>
+          </mc:Choice>
+          <mc:Fallback>
+            <w:pict>
+              <v:shape w14:anchorId="79FCBDD4" id="Text Box 19" o:spid="_x0000_s1033" type="#_x0000_t202" style="position:absolute;left:0;text-align:left;margin-left:-28.55pt;margin-top:300pt;width:508.5pt;height:.05pt;z-index:251695104;visibility:visible;mso-wrap-style:square;mso-wrap-distance-left:9pt;mso-wrap-distance-top:0;mso-wrap-distance-right:9pt;mso-wrap-distance-bottom:0;mso-position-horizontal:absolute;mso-position-horizontal-relative:text;mso-position-vertical:absolute;mso-position-vertical-relative:text;v-text-anchor:top" o:gfxdata="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" stroked="f">
+                <v:textbox style="mso-fit-shape-to-text:t" inset="0,0,0,0">
+                  <w:txbxContent>
+                    <w:p>
+                      <w:pPr>
+                        <w:pStyle w:val="Caption"/>
+                        <w:rPr>
+                          <w:rFonts w:cs="Times New Roman"/>
+                          <w:noProof/>
+                          <w:sz w:val="24"/>
+                          <w:szCs w:val="24"/>
+                        </w:rPr>
+                      </w:pPr>
+                      <w:r>
+                        <w:t xml:space="preserve">Figure </w:t>
+                      </w:r>
+                      <w:r>
+                        <w:fldChar w:fldCharType="begin"/>
+                      </w:r>
+                      <w:r>
+                        <w:instrText xml:space="preserve"> SEQ Figure \* ARABIC </w:instrText>
+                      </w:r>
+                      <w:r>
+                        <w:fldChar w:fldCharType="separate"/>
+                      </w:r>
+                      <w:r>
+                        <w:rPr>
+                          <w:noProof/>
+                        </w:rPr>
+                        <w:t>8</w:t>
+                      </w:r>
+                      <w:r>
+                        <w:fldChar w:fldCharType="end"/>
+                      </w:r>
+                      <w:r>
+                        <w:t>, Solution Layers</w:t>
+                      </w:r>
+                    </w:p>
+                  </w:txbxContent>
+                </v:textbox>
+                <w10:wrap type="topAndBottom"/>
+              </v:shape>
+            </w:pict>
+          </mc:Fallback>
+        </mc:AlternateContent>
+      </w:r>
       <w:r>
         <w:rPr>
           <w:rFonts w:cs="Times New Roman"/>
@@ -7833,7 +8902,7 @@
                     <pic:cNvPicPr/>
                   </pic:nvPicPr>
                   <pic:blipFill>
-                    <a:blip r:embed="rId13">
+                    <a:blip r:embed="rId16">
                       <a:extLst>
                         <a:ext uri="{28A0092B-C50C-407E-A947-70E740481C1C}">
                           <a14:useLocalDpi xmlns:a14="http://schemas.microsoft.com/office/drawing/2010/main" val="0"/>
@@ -7926,6 +8995,7 @@
         <w:pStyle w:val="Heading4"/>
       </w:pPr>
       <w:r>
+        <w:lastRenderedPageBreak/>
         <w:t>Model Layer</w:t>
       </w:r>
     </w:p>
@@ -7935,12 +9005,12 @@
         <w:t>It is named “TravellerStudent.Model” and its concern is to represent data. It is referenced by all the other layers because they work with the notions defined in this one. It also contains the base objects on top of which the other layers are built.</w:t>
       </w:r>
     </w:p>
+    <w:p/>
     <w:p>
       <w:pPr>
         <w:pStyle w:val="Heading4"/>
       </w:pPr>
       <w:r>
-        <w:lastRenderedPageBreak/>
         <w:t>Repository Layer</w:t>
       </w:r>
     </w:p>
@@ -7973,10 +9043,6 @@
         <w:tab/>
         <w:t xml:space="preserve">The BaseRepository contains methods that act as wrappers over the calls to the database and an abstract method that must be implemented by all children in order to map the representations from the database with the ones from model. This method is used when a read call is made. </w:t>
       </w:r>
-    </w:p>
-    <w:p/>
-    <w:p/>
-    <w:p>
       <w:r>
         <w:rPr>
           <w:noProof/>
@@ -7987,10 +9053,10 @@
             <wp:positionH relativeFrom="margin">
               <wp:align>right</wp:align>
             </wp:positionH>
-            <wp:positionV relativeFrom="paragraph">
-              <wp:posOffset>0</wp:posOffset>
+            <wp:positionV relativeFrom="line">
+              <wp:posOffset>180340</wp:posOffset>
             </wp:positionV>
-            <wp:extent cx="5742940" cy="2331085"/>
+            <wp:extent cx="5743080" cy="2331000"/>
             <wp:effectExtent l="0" t="0" r="0" b="0"/>
             <wp:wrapTopAndBottom/>
             <wp:docPr id="6" name="Picture 6"/>
@@ -8005,7 +9071,7 @@
                     <pic:cNvPicPr/>
                   </pic:nvPicPr>
                   <pic:blipFill>
-                    <a:blip r:embed="rId14">
+                    <a:blip r:embed="rId17">
                       <a:extLst>
                         <a:ext uri="{28A0092B-C50C-407E-A947-70E740481C1C}">
                           <a14:useLocalDpi xmlns:a14="http://schemas.microsoft.com/office/drawing/2010/main" val="0"/>
@@ -8019,7 +9085,7 @@
                   <pic:spPr>
                     <a:xfrm>
                       <a:off x="0" y="0"/>
-                      <a:ext cx="5742940" cy="2331085"/>
+                      <a:ext cx="5743080" cy="2331000"/>
                     </a:xfrm>
                     <a:prstGeom prst="rect">
                       <a:avLst/>
@@ -8041,22 +9107,20 @@
         <w:tab/>
       </w:r>
     </w:p>
+    <w:p/>
     <w:p>
       <w:pPr>
         <w:pStyle w:val="Heading4"/>
       </w:pPr>
       <w:r>
+        <w:lastRenderedPageBreak/>
         <w:t>Business Logic Layer</w:t>
       </w:r>
     </w:p>
     <w:p>
       <w:r>
         <w:tab/>
-        <w:t xml:space="preserve">Its role is to process data received from the user and from the repository layer. From a structural point of view this plan has the same organization as the repository level. A difference </w:t>
-      </w:r>
-      <w:r>
-        <w:lastRenderedPageBreak/>
-        <w:t xml:space="preserve">is that beside the access to its inner classes through ControllerContext it also has access, through a Repository Context, to the data warehouse. Another change is that in the controller the classes are not oriented only after the model but after functionality too. In other words besides working with the repository controller manages operations over the Media Services from the </w:t>
+        <w:t xml:space="preserve">Its role is to process data received from the user and from the repository layer. From a structural point of view this plan has the same organization as the repository level. A difference is that beside the access to its inner classes through ControllerContext it also has access, through a Repository Context, to the data warehouse. Another change is that in the controller the classes are not oriented only after the model but after functionality too. In other words besides working with the repository controller manages operations over the Media Services from the </w:t>
       </w:r>
       <w:r>
         <w:t>Internet Information Services</w:t>
@@ -8127,14 +9191,14 @@
       <w:pPr>
         <w:pStyle w:val="Heading3"/>
       </w:pPr>
-      <w:bookmarkStart w:id="17" w:name="_Toc421520288"/>
+      <w:bookmarkStart w:id="18" w:name="_Toc421531141"/>
       <w:r>
         <w:t>4</w:t>
       </w:r>
       <w:r>
         <w:t>.3 Database</w:t>
       </w:r>
-      <w:bookmarkEnd w:id="17"/>
+      <w:bookmarkEnd w:id="18"/>
     </w:p>
     <w:p>
       <w:r>
@@ -8144,15 +9208,12 @@
     </w:p>
     <w:p>
       <w:r>
+        <w:lastRenderedPageBreak/>
         <w:tab/>
         <w:t>All operations requested by the Repository layer are organized as stored procedures. In other words for each method that makes a call to the data warehouse a stored procedure has been created.</w:t>
       </w:r>
       <w:r>
-        <w:t xml:space="preserve"> This measure has been taken for two reasons: first one is that this is a good way </w:t>
-      </w:r>
-      <w:r>
-        <w:lastRenderedPageBreak/>
-        <w:t xml:space="preserve">to avoid SQL injection and the second one is to organize SQL commands in order to be easy to </w:t>
+        <w:t xml:space="preserve"> This measure has been taken for two reasons: first one is that this is a good way to avoid SQL injection and the second one is to organize SQL commands in order to be easy to </w:t>
       </w:r>
       <w:r>
         <w:t>modify</w:t>
@@ -8180,6 +9241,141 @@
       </w:r>
     </w:p>
     <w:p>
+      <w:r>
+        <w:rPr>
+          <w:noProof/>
+        </w:rPr>
+        <mc:AlternateContent>
+          <mc:Choice Requires="wps">
+            <w:drawing>
+              <wp:anchor distT="0" distB="0" distL="114300" distR="114300" simplePos="0" relativeHeight="251697152" behindDoc="0" locked="0" layoutInCell="1" allowOverlap="1" wp14:anchorId="1178F24C" wp14:editId="67F3F9D1">
+                <wp:simplePos x="0" y="0"/>
+                <wp:positionH relativeFrom="column">
+                  <wp:posOffset>-591185</wp:posOffset>
+                </wp:positionH>
+                <wp:positionV relativeFrom="paragraph">
+                  <wp:posOffset>3656965</wp:posOffset>
+                </wp:positionV>
+                <wp:extent cx="6905625" cy="635"/>
+                <wp:effectExtent l="0" t="0" r="0" b="0"/>
+                <wp:wrapTopAndBottom/>
+                <wp:docPr id="20" name="Text Box 20"/>
+                <wp:cNvGraphicFramePr/>
+                <a:graphic xmlns:a="http://schemas.openxmlformats.org/drawingml/2006/main">
+                  <a:graphicData uri="http://schemas.microsoft.com/office/word/2010/wordprocessingShape">
+                    <wps:wsp>
+                      <wps:cNvSpPr txBox="1"/>
+                      <wps:spPr>
+                        <a:xfrm>
+                          <a:off x="0" y="0"/>
+                          <a:ext cx="6905625" cy="635"/>
+                        </a:xfrm>
+                        <a:prstGeom prst="rect">
+                          <a:avLst/>
+                        </a:prstGeom>
+                        <a:solidFill>
+                          <a:prstClr val="white"/>
+                        </a:solidFill>
+                        <a:ln>
+                          <a:noFill/>
+                        </a:ln>
+                        <a:effectLst/>
+                      </wps:spPr>
+                      <wps:txbx>
+                        <w:txbxContent>
+                          <w:p>
+                            <w:pPr>
+                              <w:pStyle w:val="Caption"/>
+                              <w:rPr>
+                                <w:noProof/>
+                                <w:sz w:val="24"/>
+                              </w:rPr>
+                            </w:pPr>
+                            <w:r>
+                              <w:t xml:space="preserve">Figure </w:t>
+                            </w:r>
+                            <w:r>
+                              <w:fldChar w:fldCharType="begin"/>
+                            </w:r>
+                            <w:r>
+                              <w:instrText xml:space="preserve"> SEQ Figure \* ARABIC </w:instrText>
+                            </w:r>
+                            <w:r>
+                              <w:fldChar w:fldCharType="separate"/>
+                            </w:r>
+                            <w:r>
+                              <w:rPr>
+                                <w:noProof/>
+                              </w:rPr>
+                              <w:t>9</w:t>
+                            </w:r>
+                            <w:r>
+                              <w:fldChar w:fldCharType="end"/>
+                            </w:r>
+                            <w:r>
+                              <w:t xml:space="preserve"> , Database Diagram</w:t>
+                            </w:r>
+                          </w:p>
+                        </w:txbxContent>
+                      </wps:txbx>
+                      <wps:bodyPr rot="0" spcFirstLastPara="0" vertOverflow="overflow" horzOverflow="overflow" vert="horz" wrap="square" lIns="0" tIns="0" rIns="0" bIns="0" numCol="1" spcCol="0" rtlCol="0" fromWordArt="0" anchor="t" anchorCtr="0" forceAA="0" compatLnSpc="1">
+                        <a:prstTxWarp prst="textNoShape">
+                          <a:avLst/>
+                        </a:prstTxWarp>
+                        <a:spAutoFit/>
+                      </wps:bodyPr>
+                    </wps:wsp>
+                  </a:graphicData>
+                </a:graphic>
+              </wp:anchor>
+            </w:drawing>
+          </mc:Choice>
+          <mc:Fallback>
+            <w:pict>
+              <v:shape w14:anchorId="1178F24C" id="Text Box 20" o:spid="_x0000_s1034" type="#_x0000_t202" style="position:absolute;left:0;text-align:left;margin-left:-46.55pt;margin-top:287.95pt;width:543.75pt;height:.05pt;z-index:251697152;visibility:visible;mso-wrap-style:square;mso-wrap-distance-left:9pt;mso-wrap-distance-top:0;mso-wrap-distance-right:9pt;mso-wrap-distance-bottom:0;mso-position-horizontal:absolute;mso-position-horizontal-relative:text;mso-position-vertical:absolute;mso-position-vertical-relative:text;v-text-anchor:top" o:gfxdata="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" stroked="f">
+                <v:textbox style="mso-fit-shape-to-text:t" inset="0,0,0,0">
+                  <w:txbxContent>
+                    <w:p>
+                      <w:pPr>
+                        <w:pStyle w:val="Caption"/>
+                        <w:rPr>
+                          <w:noProof/>
+                          <w:sz w:val="24"/>
+                        </w:rPr>
+                      </w:pPr>
+                      <w:r>
+                        <w:t xml:space="preserve">Figure </w:t>
+                      </w:r>
+                      <w:r>
+                        <w:fldChar w:fldCharType="begin"/>
+                      </w:r>
+                      <w:r>
+                        <w:instrText xml:space="preserve"> SEQ Figure \* ARABIC </w:instrText>
+                      </w:r>
+                      <w:r>
+                        <w:fldChar w:fldCharType="separate"/>
+                      </w:r>
+                      <w:r>
+                        <w:rPr>
+                          <w:noProof/>
+                        </w:rPr>
+                        <w:t>9</w:t>
+                      </w:r>
+                      <w:r>
+                        <w:fldChar w:fldCharType="end"/>
+                      </w:r>
+                      <w:r>
+                        <w:t xml:space="preserve"> , Database Diagram</w:t>
+                      </w:r>
+                    </w:p>
+                  </w:txbxContent>
+                </v:textbox>
+                <w10:wrap type="topAndBottom"/>
+              </v:shape>
+            </w:pict>
+          </mc:Fallback>
+        </mc:AlternateContent>
+      </w:r>
       <w:r>
         <w:rPr>
           <w:noProof/>
@@ -8208,7 +9404,7 @@
                     <pic:cNvPicPr/>
                   </pic:nvPicPr>
                   <pic:blipFill>
-                    <a:blip r:embed="rId15" cstate="print">
+                    <a:blip r:embed="rId18" cstate="print">
                       <a:extLst>
                         <a:ext uri="{28A0092B-C50C-407E-A947-70E740481C1C}">
                           <a14:useLocalDpi xmlns:a14="http://schemas.microsoft.com/office/drawing/2010/main" val="0"/>
@@ -8250,11 +9446,11 @@
       <w:pPr>
         <w:pStyle w:val="Heading3"/>
       </w:pPr>
-      <w:bookmarkStart w:id="18" w:name="_Toc421520289"/>
+      <w:bookmarkStart w:id="19" w:name="_Toc421531142"/>
       <w:r>
         <w:t>4.4 Publishing Points Management</w:t>
       </w:r>
-      <w:bookmarkEnd w:id="18"/>
+      <w:bookmarkEnd w:id="19"/>
     </w:p>
     <w:p>
       <w:pPr>
@@ -8284,7 +9480,11 @@
         <w:t>“</w:t>
       </w:r>
       <w:r>
-        <w:t>The Smooth Streaming Management REST Services API provides programmatic access to much of the functionality available through the Live Smooth Streaming Publishing Points icon in the Media Services area of IIS Manager. Using the Smooth Streaming Management REST Services API, you can create or delete publishing points; enumerate the publishing points on a Web site; query the setting, state, or statistics of a publishing point; or update the state of a publishing point.</w:t>
+        <w:t xml:space="preserve">The Smooth Streaming Management REST Services API provides programmatic access to much of the functionality available through the Live Smooth Streaming Publishing Points icon in the Media Services area of IIS Manager. Using the Smooth Streaming </w:t>
+      </w:r>
+      <w:r>
+        <w:lastRenderedPageBreak/>
+        <w:t>Management REST Services API, you can create or delete publishing points; enumerate the publishing points on a Web site; query the setting, state, or statistics of a publishing point; or update the state of a publishing point.</w:t>
       </w:r>
       <w:r>
         <w:t>”[2]</w:t>
@@ -8295,7 +9495,6 @@
         <w:ind w:firstLine="720"/>
       </w:pPr>
       <w:r>
-        <w:lastRenderedPageBreak/>
         <w:t xml:space="preserve">This part of the platform is also dependent of the database because the name of the sites. Location of the files and the most important the mapping between them and the lectures are persisted in the </w:t>
       </w:r>
       <w:r>
@@ -8311,11 +9510,11 @@
       <w:pPr>
         <w:pStyle w:val="Heading3"/>
       </w:pPr>
-      <w:bookmarkStart w:id="19" w:name="_Toc421520290"/>
+      <w:bookmarkStart w:id="20" w:name="_Toc421531143"/>
       <w:r>
         <w:t>4.5 Encoding Data</w:t>
       </w:r>
-      <w:bookmarkEnd w:id="19"/>
+      <w:bookmarkEnd w:id="20"/>
     </w:p>
     <w:p>
       <w:r>
@@ -8379,7 +9578,7 @@
           <w:szCs w:val="24"/>
         </w:rPr>
       </w:pPr>
-      <w:bookmarkStart w:id="20" w:name="_Toc421520291"/>
+      <w:bookmarkStart w:id="21" w:name="_Toc421531144"/>
       <w:r>
         <w:rPr>
           <w:rFonts w:ascii="Times New Roman" w:hAnsi="Times New Roman" w:cs="Times New Roman"/>
@@ -8405,15 +9604,213 @@
         </w:rPr>
         <w:t>.Conclusions.</w:t>
       </w:r>
-      <w:bookmarkEnd w:id="20"/>
-    </w:p>
-    <w:p>
-      <w:pPr>
-        <w:rPr>
-          <w:rFonts w:cs="Times New Roman"/>
-          <w:szCs w:val="24"/>
-        </w:rPr>
-      </w:pPr>
+      <w:bookmarkEnd w:id="21"/>
+    </w:p>
+    <w:p>
+      <w:pPr>
+        <w:ind w:firstLine="720"/>
+        <w:rPr>
+          <w:rFonts w:cs="Times New Roman"/>
+          <w:szCs w:val="24"/>
+        </w:rPr>
+      </w:pPr>
+      <w:r>
+        <w:rPr>
+          <w:rFonts w:cs="Times New Roman"/>
+          <w:szCs w:val="24"/>
+        </w:rPr>
+        <w:t>In conclusion we can say that Traveler Student is a platform that improve</w:t>
+      </w:r>
+      <w:r>
+        <w:rPr>
+          <w:rFonts w:cs="Times New Roman"/>
+          <w:szCs w:val="24"/>
+        </w:rPr>
+        <w:t xml:space="preserve">s </w:t>
+      </w:r>
+      <w:r>
+        <w:rPr>
+          <w:rFonts w:cs="Times New Roman"/>
+          <w:szCs w:val="24"/>
+        </w:rPr>
+        <w:t>distance studies. It facilities students and teachers attendance to lectures by simulating the conditions offered by them.</w:t>
+      </w:r>
+    </w:p>
+    <w:p>
+      <w:pPr>
+        <w:ind w:firstLine="720"/>
+        <w:rPr>
+          <w:rFonts w:cs="Times New Roman"/>
+          <w:szCs w:val="24"/>
+        </w:rPr>
+      </w:pPr>
+      <w:r>
+        <w:rPr>
+          <w:rFonts w:cs="Times New Roman"/>
+          <w:szCs w:val="24"/>
+        </w:rPr>
+        <w:t>One of the most important things is that student’s apps can be installed on any Windows platform, which allows him to use a Window Phone to watch the course.</w:t>
+      </w:r>
+      <w:r>
+        <w:rPr>
+          <w:rFonts w:cs="Times New Roman"/>
+          <w:szCs w:val="24"/>
+        </w:rPr>
+        <w:t xml:space="preserve"> Even if it is deployable on smartphones, tables, and computers which have a version of Windows 8.1 installed</w:t>
+      </w:r>
+      <w:r>
+        <w:rPr>
+          <w:rFonts w:cs="Times New Roman"/>
+          <w:szCs w:val="24"/>
+        </w:rPr>
+        <w:t>, a lot of Android and IOS users do not have access to the information.</w:t>
+      </w:r>
+      <w:r>
+        <w:rPr>
+          <w:rFonts w:cs="Times New Roman"/>
+          <w:szCs w:val="24"/>
+        </w:rPr>
+        <w:t xml:space="preserve"> </w:t>
+      </w:r>
+      <w:r>
+        <w:rPr>
+          <w:rFonts w:cs="Times New Roman"/>
+          <w:szCs w:val="24"/>
+        </w:rPr>
+        <w:t xml:space="preserve">So an improvement would be to create applications on other platforms and operating systems. </w:t>
+      </w:r>
+    </w:p>
+    <w:p>
+      <w:pPr>
+        <w:ind w:firstLine="720"/>
+        <w:rPr>
+          <w:rFonts w:cs="Times New Roman"/>
+          <w:szCs w:val="24"/>
+        </w:rPr>
+      </w:pPr>
+      <w:r>
+        <w:rPr>
+          <w:rFonts w:cs="Times New Roman"/>
+          <w:szCs w:val="24"/>
+        </w:rPr>
+        <w:t xml:space="preserve">Internet Information Services with Media Services makes live streaming experience enjoyable both for the users, but for developers also. </w:t>
+      </w:r>
+      <w:r>
+        <w:rPr>
+          <w:rFonts w:cs="Times New Roman"/>
+          <w:szCs w:val="24"/>
+        </w:rPr>
+        <w:t>Because the main problem of such a platform would be a weak internet connection, the Smooth Streaming concept is more than welcomed given the fact that it changes automatically and on the move the bitrates.</w:t>
+      </w:r>
+    </w:p>
+    <w:p>
+      <w:pPr>
+        <w:ind w:firstLine="720"/>
+        <w:rPr>
+          <w:rFonts w:cs="Times New Roman"/>
+          <w:szCs w:val="24"/>
+        </w:rPr>
+      </w:pPr>
+      <w:r>
+        <w:rPr>
+          <w:rFonts w:cs="Times New Roman"/>
+          <w:szCs w:val="24"/>
+        </w:rPr>
+        <w:t>A matter that has not been discussed in this thesis is scalability of the solution.</w:t>
+      </w:r>
+      <w:r>
+        <w:rPr>
+          <w:rFonts w:cs="Times New Roman"/>
+          <w:szCs w:val="24"/>
+        </w:rPr>
+        <w:t xml:space="preserve"> </w:t>
+      </w:r>
+      <w:r>
+        <w:rPr>
+          <w:rFonts w:cs="Times New Roman"/>
+          <w:szCs w:val="24"/>
+        </w:rPr>
+        <w:t>This problem is also solved by IIS Media Streaming by the push and pull operations. This operations eases the communication between servers, any server being able to push from a publishing point to another 10 servers.  Traveler Students yet is able to automate the publishing points creation on only one server, so next step would be to make one server of our platform responsible for all servers that a client hosts.</w:t>
+      </w:r>
+    </w:p>
+    <w:p>
+      <w:pPr>
+        <w:ind w:firstLine="720"/>
+        <w:rPr>
+          <w:rFonts w:cs="Times New Roman"/>
+          <w:szCs w:val="24"/>
+        </w:rPr>
+      </w:pPr>
+      <w:r>
+        <w:rPr>
+          <w:rFonts w:cs="Times New Roman"/>
+          <w:szCs w:val="24"/>
+        </w:rPr>
+        <w:t xml:space="preserve">Another nice to have feature would be the replacement of Expression Encoder 4 Pro </w:t>
+      </w:r>
+      <w:r>
+        <w:rPr>
+          <w:rFonts w:cs="Times New Roman"/>
+          <w:szCs w:val="24"/>
+        </w:rPr>
+        <w:t>version, which</w:t>
+      </w:r>
+      <w:r>
+        <w:rPr>
+          <w:rFonts w:cs="Times New Roman"/>
+          <w:szCs w:val="24"/>
+        </w:rPr>
+        <w:t xml:space="preserve"> must be installed</w:t>
+      </w:r>
+      <w:r>
+        <w:rPr>
+          <w:rFonts w:cs="Times New Roman"/>
+          <w:szCs w:val="24"/>
+        </w:rPr>
+        <w:t xml:space="preserve"> on teacher’s computer in order to have access to its SDK</w:t>
+      </w:r>
+      <w:r>
+        <w:rPr>
+          <w:rFonts w:cs="Times New Roman"/>
+          <w:szCs w:val="24"/>
+        </w:rPr>
+        <w:t xml:space="preserve"> and Smooth Streaming</w:t>
+      </w:r>
+      <w:r>
+        <w:rPr>
+          <w:rFonts w:cs="Times New Roman"/>
+          <w:szCs w:val="24"/>
+        </w:rPr>
+        <w:t>. The change is needed in order to allow teachers to broadcast courses fr</w:t>
+      </w:r>
+      <w:r>
+        <w:rPr>
+          <w:rFonts w:cs="Times New Roman"/>
+          <w:szCs w:val="24"/>
+        </w:rPr>
+        <w:t>om any device that has a camera, or a screen to be captured</w:t>
+      </w:r>
+      <w:r>
+        <w:rPr>
+          <w:rFonts w:cs="Times New Roman"/>
+          <w:szCs w:val="24"/>
+        </w:rPr>
+        <w:t xml:space="preserve"> and a microphone</w:t>
+      </w:r>
+      <w:r>
+        <w:rPr>
+          <w:rFonts w:cs="Times New Roman"/>
+          <w:szCs w:val="24"/>
+        </w:rPr>
+        <w:t>.</w:t>
+      </w:r>
+      <w:r>
+        <w:rPr>
+          <w:rFonts w:cs="Times New Roman"/>
+          <w:szCs w:val="24"/>
+        </w:rPr>
+        <w:t xml:space="preserve"> </w:t>
+      </w:r>
     </w:p>
     <w:p>
       <w:pPr>
@@ -8433,7 +9830,7 @@
       <w:pPr>
         <w:pStyle w:val="Heading2"/>
       </w:pPr>
-      <w:bookmarkStart w:id="21" w:name="_Toc421520292"/>
+      <w:bookmarkStart w:id="22" w:name="_Toc421531145"/>
       <w:r>
         <w:lastRenderedPageBreak/>
         <w:t xml:space="preserve">Chapter </w:t>
@@ -8444,7 +9841,7 @@
       <w:r>
         <w:t>.Bibliografy</w:t>
       </w:r>
-      <w:bookmarkEnd w:id="21"/>
+      <w:bookmarkEnd w:id="22"/>
     </w:p>
     <w:p>
       <w:pPr>
@@ -8525,7 +9922,7 @@
         </w:rPr>
         <w:t xml:space="preserve">[2] </w:t>
       </w:r>
-      <w:hyperlink r:id="rId16" w:history="1">
+      <w:hyperlink r:id="rId19" w:history="1">
         <w:r>
           <w:rPr>
             <w:rStyle w:val="Hyperlink"/>
@@ -8555,7 +9952,7 @@
         </w:rPr>
         <w:t>[3]</w:t>
       </w:r>
-      <w:hyperlink r:id="rId17" w:history="1">
+      <w:hyperlink r:id="rId20" w:history="1">
         <w:r>
           <w:rPr>
             <w:rStyle w:val="Hyperlink"/>
@@ -8599,7 +9996,7 @@
       <w:r>
         <w:t xml:space="preserve">, </w:t>
       </w:r>
-      <w:hyperlink r:id="rId18" w:history="1">
+      <w:hyperlink r:id="rId21" w:history="1">
         <w:r>
           <w:rPr>
             <w:rStyle w:val="Hyperlink"/>
@@ -8771,14 +10168,28 @@
           <w:rFonts w:cs="Times New Roman"/>
           <w:szCs w:val="24"/>
         </w:rPr>
-        <w:t xml:space="preserve"> </w:t>
-      </w:r>
-      <w:r>
-        <w:rPr>
-          <w:rFonts w:cs="Times New Roman"/>
-          <w:szCs w:val="24"/>
-        </w:rPr>
-        <w:t>Mike Wasson</w:t>
+        <w:t xml:space="preserve"> Mike Wasson, October 2007</w:t>
+      </w:r>
+      <w:r>
+        <w:rPr>
+          <w:rFonts w:cs="Times New Roman"/>
+          <w:szCs w:val="24"/>
+        </w:rPr>
+        <w:t>, “</w:t>
+      </w:r>
+      <w:r>
+        <w:rPr>
+          <w:rFonts w:cs="Times New Roman"/>
+          <w:szCs w:val="24"/>
+        </w:rPr>
+        <w:t>VC-1 Technical Overview</w:t>
+      </w:r>
+      <w:r>
+        <w:rPr>
+          <w:rFonts w:cs="Times New Roman"/>
+          <w:szCs w:val="24"/>
+        </w:rPr>
+        <w:t>”</w:t>
       </w:r>
       <w:r>
         <w:rPr>
@@ -8787,42 +10198,7 @@
         </w:rPr>
         <w:t xml:space="preserve">, </w:t>
       </w:r>
-      <w:r>
-        <w:rPr>
-          <w:rFonts w:cs="Times New Roman"/>
-          <w:szCs w:val="24"/>
-        </w:rPr>
-        <w:t>October 2007</w:t>
-      </w:r>
-      <w:r>
-        <w:rPr>
-          <w:rFonts w:cs="Times New Roman"/>
-          <w:szCs w:val="24"/>
-        </w:rPr>
-        <w:t>, “</w:t>
-      </w:r>
-      <w:r>
-        <w:rPr>
-          <w:rFonts w:cs="Times New Roman"/>
-          <w:szCs w:val="24"/>
-        </w:rPr>
-        <w:t>VC-1 Technical Overview</w:t>
-      </w:r>
-      <w:r>
-        <w:rPr>
-          <w:rFonts w:cs="Times New Roman"/>
-          <w:szCs w:val="24"/>
-        </w:rPr>
-        <w:t>”</w:t>
-      </w:r>
-      <w:r>
-        <w:rPr>
-          <w:rFonts w:cs="Times New Roman"/>
-          <w:szCs w:val="24"/>
-        </w:rPr>
-        <w:t xml:space="preserve">, </w:t>
-      </w:r>
-      <w:hyperlink r:id="rId19" w:history="1">
+      <w:hyperlink r:id="rId22" w:history="1">
         <w:r>
           <w:rPr>
             <w:rStyle w:val="Hyperlink"/>
@@ -8852,7 +10228,7 @@
         </w:rPr>
         <w:t xml:space="preserve">[7] </w:t>
       </w:r>
-      <w:hyperlink r:id="rId20" w:history="1">
+      <w:hyperlink r:id="rId23" w:history="1">
         <w:r>
           <w:rPr>
             <w:rStyle w:val="Hyperlink"/>
@@ -8880,28 +10256,7 @@
           <w:rFonts w:cs="Times New Roman"/>
           <w:szCs w:val="24"/>
         </w:rPr>
-        <w:t xml:space="preserve">[8] </w:t>
-      </w:r>
-      <w:r>
-        <w:rPr>
-          <w:rFonts w:cs="Times New Roman"/>
-          <w:szCs w:val="24"/>
-        </w:rPr>
-        <w:t xml:space="preserve">David Booth, </w:t>
-      </w:r>
-      <w:r>
-        <w:rPr>
-          <w:rFonts w:cs="Times New Roman"/>
-          <w:szCs w:val="24"/>
-        </w:rPr>
-        <w:t xml:space="preserve">Hugo Haas, </w:t>
-      </w:r>
-      <w:r>
-        <w:rPr>
-          <w:rFonts w:cs="Times New Roman"/>
-          <w:szCs w:val="24"/>
-        </w:rPr>
-        <w:t>Francis McCabe</w:t>
+        <w:t>[8] David Booth, Hugo Haas, Francis McCabe</w:t>
       </w:r>
       <w:r>
         <w:rPr>
@@ -8931,7 +10286,7 @@
         </w:rPr>
         <w:t xml:space="preserve">, </w:t>
       </w:r>
-      <w:hyperlink r:id="rId21" w:history="1">
+      <w:hyperlink r:id="rId24" w:history="1">
         <w:r>
           <w:rPr>
             <w:rStyle w:val="Hyperlink"/>
@@ -8959,14 +10314,7 @@
           <w:rFonts w:cs="Times New Roman"/>
           <w:szCs w:val="24"/>
         </w:rPr>
-        <w:t xml:space="preserve">[9] </w:t>
-      </w:r>
-      <w:r>
-        <w:rPr>
-          <w:rFonts w:cs="Times New Roman"/>
-          <w:szCs w:val="24"/>
-        </w:rPr>
-        <w:t>Erik Christensen, Francisco Curbera, Greg Meredith, Sanjiva Weerawarana</w:t>
+        <w:t>[9] Erik Christensen, Francisco Curbera, Greg Meredith, Sanjiva Weerawarana</w:t>
       </w:r>
       <w:r>
         <w:rPr>
@@ -8998,6 +10346,8 @@
       </w:r>
     </w:p>
     <w:sectPr>
+      <w:headerReference w:type="default" r:id="rId25"/>
+      <w:footerReference w:type="default" r:id="rId26"/>
       <w:pgSz w:w="11907" w:h="16839" w:code="9"/>
       <w:pgMar w:top="1440" w:right="1440" w:bottom="1440" w:left="1440" w:header="720" w:footer="720" w:gutter="0"/>
       <w:pgNumType w:start="3"/>
@@ -9006,6 +10356,131 @@
     </w:sectPr>
   </w:body>
 </w:document>
+</file>
+
+<file path=word/endnotes.xml><?xml version="1.0" encoding="utf-8"?>
+<w:endnotes xmlns:wpc="http://schemas.microsoft.com/office/word/2010/wordprocessingCanvas" xmlns:mc="http://schemas.openxmlformats.org/markup-compatibility/2006" xmlns:o="urn:schemas-microsoft-com:office:office" xmlns:r="http://schemas.openxmlformats.org/officeDocument/2006/relationships" xmlns:m="http://schemas.openxmlformats.org/officeDocument/2006/math" xmlns:v="urn:schemas-microsoft-com:vml" xmlns:wp14="http://schemas.microsoft.com/office/word/2010/wordprocessingDrawing" xmlns:wp="http://schemas.openxmlformats.org/drawingml/2006/wordprocessingDrawing" xmlns:w10="urn:schemas-microsoft-com:office:word" xmlns:w="http://schemas.openxmlformats.org/wordprocessingml/2006/main" xmlns:w14="http://schemas.microsoft.com/office/word/2010/wordml" xmlns:w15="http://schemas.microsoft.com/office/word/2012/wordml" xmlns:wpg="http://schemas.microsoft.com/office/word/2010/wordprocessingGroup" xmlns:wpi="http://schemas.microsoft.com/office/word/2010/wordprocessingInk" xmlns:wne="http://schemas.microsoft.com/office/word/2006/wordml" xmlns:wps="http://schemas.microsoft.com/office/word/2010/wordprocessingShape" mc:Ignorable="w14 w15 wp14">
+  <w:endnote w:type="separator" w:id="-1">
+    <w:p>
+      <w:pPr>
+        <w:spacing w:line="240" w:lineRule="auto"/>
+      </w:pPr>
+      <w:r>
+        <w:separator/>
+      </w:r>
+    </w:p>
+  </w:endnote>
+  <w:endnote w:type="continuationSeparator" w:id="0">
+    <w:p>
+      <w:pPr>
+        <w:spacing w:line="240" w:lineRule="auto"/>
+      </w:pPr>
+      <w:r>
+        <w:continuationSeparator/>
+      </w:r>
+    </w:p>
+  </w:endnote>
+</w:endnotes>
+</file>
+
+<file path=word/footer1.xml><?xml version="1.0" encoding="utf-8"?>
+<w:ftr xmlns:wpc="http://schemas.microsoft.com/office/word/2010/wordprocessingCanvas" xmlns:mc="http://schemas.openxmlformats.org/markup-compatibility/2006" xmlns:o="urn:schemas-microsoft-com:office:office" xmlns:r="http://schemas.openxmlformats.org/officeDocument/2006/relationships" xmlns:m="http://schemas.openxmlformats.org/officeDocument/2006/math" xmlns:v="urn:schemas-microsoft-com:vml" xmlns:wp14="http://schemas.microsoft.com/office/word/2010/wordprocessingDrawing" xmlns:wp="http://schemas.openxmlformats.org/drawingml/2006/wordprocessingDrawing" xmlns:w10="urn:schemas-microsoft-com:office:word" xmlns:w="http://schemas.openxmlformats.org/wordprocessingml/2006/main" xmlns:w14="http://schemas.microsoft.com/office/word/2010/wordml" xmlns:w15="http://schemas.microsoft.com/office/word/2012/wordml" xmlns:wpg="http://schemas.microsoft.com/office/word/2010/wordprocessingGroup" xmlns:wpi="http://schemas.microsoft.com/office/word/2010/wordprocessingInk" xmlns:wne="http://schemas.microsoft.com/office/word/2006/wordml" xmlns:wps="http://schemas.microsoft.com/office/word/2010/wordprocessingShape" mc:Ignorable="w14 w15 wp14">
+  <w:p>
+    <w:pPr>
+      <w:pStyle w:val="Footer"/>
+      <w:jc w:val="right"/>
+    </w:pPr>
+  </w:p>
+</w:ftr>
+</file>
+
+<file path=word/footer2.xml><?xml version="1.0" encoding="utf-8"?>
+<w:ftr xmlns:wpc="http://schemas.microsoft.com/office/word/2010/wordprocessingCanvas" xmlns:mc="http://schemas.openxmlformats.org/markup-compatibility/2006" xmlns:o="urn:schemas-microsoft-com:office:office" xmlns:r="http://schemas.openxmlformats.org/officeDocument/2006/relationships" xmlns:m="http://schemas.openxmlformats.org/officeDocument/2006/math" xmlns:v="urn:schemas-microsoft-com:vml" xmlns:wp14="http://schemas.microsoft.com/office/word/2010/wordprocessingDrawing" xmlns:wp="http://schemas.openxmlformats.org/drawingml/2006/wordprocessingDrawing" xmlns:w10="urn:schemas-microsoft-com:office:word" xmlns:w="http://schemas.openxmlformats.org/wordprocessingml/2006/main" xmlns:w14="http://schemas.microsoft.com/office/word/2010/wordml" xmlns:w15="http://schemas.microsoft.com/office/word/2012/wordml" xmlns:wpg="http://schemas.microsoft.com/office/word/2010/wordprocessingGroup" xmlns:wpi="http://schemas.microsoft.com/office/word/2010/wordprocessingInk" xmlns:wne="http://schemas.microsoft.com/office/word/2006/wordml" xmlns:wps="http://schemas.microsoft.com/office/word/2010/wordprocessingShape" mc:Ignorable="w14 w15 wp14">
+  <w:sdt>
+    <w:sdtPr>
+      <w:id w:val="1001865121"/>
+      <w:docPartObj>
+        <w:docPartGallery w:val="Page Numbers (Bottom of Page)"/>
+        <w:docPartUnique/>
+      </w:docPartObj>
+    </w:sdtPr>
+    <w:sdtEndPr>
+      <w:rPr>
+        <w:noProof/>
+      </w:rPr>
+    </w:sdtEndPr>
+    <w:sdtContent>
+      <w:p>
+        <w:pPr>
+          <w:pStyle w:val="Footer"/>
+          <w:jc w:val="center"/>
+        </w:pPr>
+        <w:r>
+          <w:fldChar w:fldCharType="begin"/>
+        </w:r>
+        <w:r>
+          <w:instrText xml:space="preserve"> PAGE   \* MERGEFORMAT </w:instrText>
+        </w:r>
+        <w:r>
+          <w:fldChar w:fldCharType="separate"/>
+        </w:r>
+        <w:r>
+          <w:rPr>
+            <w:noProof/>
+          </w:rPr>
+          <w:t>28</w:t>
+        </w:r>
+        <w:r>
+          <w:rPr>
+            <w:noProof/>
+          </w:rPr>
+          <w:fldChar w:fldCharType="end"/>
+        </w:r>
+      </w:p>
+    </w:sdtContent>
+  </w:sdt>
+  <w:p>
+    <w:pPr>
+      <w:pStyle w:val="Footer"/>
+      <w:jc w:val="right"/>
+    </w:pPr>
+  </w:p>
+</w:ftr>
+</file>
+
+<file path=word/footnotes.xml><?xml version="1.0" encoding="utf-8"?>
+<w:footnotes xmlns:wpc="http://schemas.microsoft.com/office/word/2010/wordprocessingCanvas" xmlns:mc="http://schemas.openxmlformats.org/markup-compatibility/2006" xmlns:o="urn:schemas-microsoft-com:office:office" xmlns:r="http://schemas.openxmlformats.org/officeDocument/2006/relationships" xmlns:m="http://schemas.openxmlformats.org/officeDocument/2006/math" xmlns:v="urn:schemas-microsoft-com:vml" xmlns:wp14="http://schemas.microsoft.com/office/word/2010/wordprocessingDrawing" xmlns:wp="http://schemas.openxmlformats.org/drawingml/2006/wordprocessingDrawing" xmlns:w10="urn:schemas-microsoft-com:office:word" xmlns:w="http://schemas.openxmlformats.org/wordprocessingml/2006/main" xmlns:w14="http://schemas.microsoft.com/office/word/2010/wordml" xmlns:w15="http://schemas.microsoft.com/office/word/2012/wordml" xmlns:wpg="http://schemas.microsoft.com/office/word/2010/wordprocessingGroup" xmlns:wpi="http://schemas.microsoft.com/office/word/2010/wordprocessingInk" xmlns:wne="http://schemas.microsoft.com/office/word/2006/wordml" xmlns:wps="http://schemas.microsoft.com/office/word/2010/wordprocessingShape" mc:Ignorable="w14 w15 wp14">
+  <w:footnote w:type="separator" w:id="-1">
+    <w:p>
+      <w:pPr>
+        <w:spacing w:line="240" w:lineRule="auto"/>
+      </w:pPr>
+      <w:r>
+        <w:separator/>
+      </w:r>
+    </w:p>
+  </w:footnote>
+  <w:footnote w:type="continuationSeparator" w:id="0">
+    <w:p>
+      <w:pPr>
+        <w:spacing w:line="240" w:lineRule="auto"/>
+      </w:pPr>
+      <w:r>
+        <w:continuationSeparator/>
+      </w:r>
+    </w:p>
+  </w:footnote>
+</w:footnotes>
+</file>
+
+<file path=word/header1.xml><?xml version="1.0" encoding="utf-8"?>
+<w:hdr xmlns:wpc="http://schemas.microsoft.com/office/word/2010/wordprocessingCanvas" xmlns:mc="http://schemas.openxmlformats.org/markup-compatibility/2006" xmlns:o="urn:schemas-microsoft-com:office:office" xmlns:r="http://schemas.openxmlformats.org/officeDocument/2006/relationships" xmlns:m="http://schemas.openxmlformats.org/officeDocument/2006/math" xmlns:v="urn:schemas-microsoft-com:vml" xmlns:wp14="http://schemas.microsoft.com/office/word/2010/wordprocessingDrawing" xmlns:wp="http://schemas.openxmlformats.org/drawingml/2006/wordprocessingDrawing" xmlns:w10="urn:schemas-microsoft-com:office:word" xmlns:w="http://schemas.openxmlformats.org/wordprocessingml/2006/main" xmlns:w14="http://schemas.microsoft.com/office/word/2010/wordml" xmlns:w15="http://schemas.microsoft.com/office/word/2012/wordml" xmlns:wpg="http://schemas.microsoft.com/office/word/2010/wordprocessingGroup" xmlns:wpi="http://schemas.microsoft.com/office/word/2010/wordprocessingInk" xmlns:wne="http://schemas.microsoft.com/office/word/2006/wordml" xmlns:wps="http://schemas.microsoft.com/office/word/2010/wordprocessingShape" mc:Ignorable="w14 w15 wp14">
+  <w:p>
+    <w:pPr>
+      <w:pStyle w:val="Header"/>
+    </w:pPr>
+  </w:p>
+</w:hdr>
 </file>
 
 <file path=word/numbering.xml><?xml version="1.0" encoding="utf-8"?>
@@ -10564,7 +12039,598 @@
       <w:ind w:left="960"/>
     </w:pPr>
   </w:style>
+  <w:style w:type="paragraph" w:styleId="Header">
+    <w:name w:val="header"/>
+    <w:basedOn w:val="Normal"/>
+    <w:link w:val="HeaderChar"/>
+    <w:uiPriority w:val="99"/>
+    <w:unhideWhenUsed/>
+    <w:rsid w:val="00296468"/>
+    <w:pPr>
+      <w:tabs>
+        <w:tab w:val="center" w:pos="4680"/>
+        <w:tab w:val="right" w:pos="9360"/>
+      </w:tabs>
+      <w:spacing w:line="240" w:lineRule="auto"/>
+    </w:pPr>
+  </w:style>
+  <w:style w:type="character" w:customStyle="1" w:styleId="HeaderChar">
+    <w:name w:val="Header Char"/>
+    <w:basedOn w:val="DefaultParagraphFont"/>
+    <w:link w:val="Header"/>
+    <w:uiPriority w:val="99"/>
+    <w:rsid w:val="00296468"/>
+    <w:rPr>
+      <w:rFonts w:ascii="Times New Roman" w:hAnsi="Times New Roman"/>
+      <w:sz w:val="24"/>
+    </w:rPr>
+  </w:style>
+  <w:style w:type="paragraph" w:styleId="Footer">
+    <w:name w:val="footer"/>
+    <w:basedOn w:val="Normal"/>
+    <w:link w:val="FooterChar"/>
+    <w:uiPriority w:val="99"/>
+    <w:unhideWhenUsed/>
+    <w:rsid w:val="00296468"/>
+    <w:pPr>
+      <w:tabs>
+        <w:tab w:val="center" w:pos="4680"/>
+        <w:tab w:val="right" w:pos="9360"/>
+      </w:tabs>
+      <w:spacing w:line="240" w:lineRule="auto"/>
+    </w:pPr>
+  </w:style>
+  <w:style w:type="character" w:customStyle="1" w:styleId="FooterChar">
+    <w:name w:val="Footer Char"/>
+    <w:basedOn w:val="DefaultParagraphFont"/>
+    <w:link w:val="Footer"/>
+    <w:uiPriority w:val="99"/>
+    <w:rsid w:val="00296468"/>
+    <w:rPr>
+      <w:rFonts w:ascii="Times New Roman" w:hAnsi="Times New Roman"/>
+      <w:sz w:val="24"/>
+    </w:rPr>
+  </w:style>
 </w:styles>
+</file>
+
+<file path=word/glossary/document.xml><?xml version="1.0" encoding="utf-8"?>
+<w:glossaryDocument xmlns:wpc="http://schemas.microsoft.com/office/word/2010/wordprocessingCanvas" xmlns:mc="http://schemas.openxmlformats.org/markup-compatibility/2006" xmlns:o="urn:schemas-microsoft-com:office:office" xmlns:r="http://schemas.openxmlformats.org/officeDocument/2006/relationships" xmlns:m="http://schemas.openxmlformats.org/officeDocument/2006/math" xmlns:v="urn:schemas-microsoft-com:vml" xmlns:wp14="http://schemas.microsoft.com/office/word/2010/wordprocessingDrawing" xmlns:wp="http://schemas.openxmlformats.org/drawingml/2006/wordprocessingDrawing" xmlns:w10="urn:schemas-microsoft-com:office:word" xmlns:w="http://schemas.openxmlformats.org/wordprocessingml/2006/main" xmlns:w14="http://schemas.microsoft.com/office/word/2010/wordml" xmlns:w15="http://schemas.microsoft.com/office/word/2012/wordml" xmlns:wpg="http://schemas.microsoft.com/office/word/2010/wordprocessingGroup" xmlns:wpi="http://schemas.microsoft.com/office/word/2010/wordprocessingInk" xmlns:wne="http://schemas.microsoft.com/office/word/2006/wordml" xmlns:wps="http://schemas.microsoft.com/office/word/2010/wordprocessingShape" mc:Ignorable="w14 w15 wp14"/>
+</file>
+
+<file path=word/glossary/fontTable.xml><?xml version="1.0" encoding="utf-8"?>
+<w:fonts xmlns:mc="http://schemas.openxmlformats.org/markup-compatibility/2006" xmlns:r="http://schemas.openxmlformats.org/officeDocument/2006/relationships" xmlns:w="http://schemas.openxmlformats.org/wordprocessingml/2006/main" xmlns:w14="http://schemas.microsoft.com/office/word/2010/wordml" xmlns:w15="http://schemas.microsoft.com/office/word/2012/wordml" mc:Ignorable="w14 w15">
+  <w:font w:name="Symbol">
+    <w:panose1 w:val="05050102010706020507"/>
+    <w:charset w:val="02"/>
+    <w:family w:val="roman"/>
+    <w:pitch w:val="variable"/>
+    <w:sig w:usb0="00000000" w:usb1="10000000" w:usb2="00000000" w:usb3="00000000" w:csb0="80000000" w:csb1="00000000"/>
+  </w:font>
+  <w:font w:name="Times New Roman">
+    <w:panose1 w:val="02020603050405020304"/>
+    <w:charset w:val="00"/>
+    <w:family w:val="roman"/>
+    <w:pitch w:val="variable"/>
+    <w:sig w:usb0="E0002EFF" w:usb1="C0007843" w:usb2="00000009" w:usb3="00000000" w:csb0="000001FF" w:csb1="00000000"/>
+  </w:font>
+  <w:font w:name="Courier New">
+    <w:panose1 w:val="02070309020205020404"/>
+    <w:charset w:val="00"/>
+    <w:family w:val="modern"/>
+    <w:pitch w:val="fixed"/>
+    <w:sig w:usb0="E0002AFF" w:usb1="C0007843" w:usb2="00000009" w:usb3="00000000" w:csb0="000001FF" w:csb1="00000000"/>
+  </w:font>
+  <w:font w:name="Wingdings">
+    <w:panose1 w:val="05000000000000000000"/>
+    <w:charset w:val="02"/>
+    <w:family w:val="auto"/>
+    <w:pitch w:val="variable"/>
+    <w:sig w:usb0="00000000" w:usb1="10000000" w:usb2="00000000" w:usb3="00000000" w:csb0="80000000" w:csb1="00000000"/>
+  </w:font>
+  <w:font w:name="Calibri">
+    <w:altName w:val="Calibri"/>
+    <w:panose1 w:val="020F0502020204030204"/>
+    <w:charset w:val="00"/>
+    <w:family w:val="swiss"/>
+    <w:pitch w:val="variable"/>
+    <w:sig w:usb0="E00002FF" w:usb1="4000ACFF" w:usb2="00000001" w:usb3="00000000" w:csb0="0000019F" w:csb1="00000000"/>
+  </w:font>
+  <w:font w:name="Calibri Light">
+    <w:panose1 w:val="020F0302020204030204"/>
+    <w:charset w:val="00"/>
+    <w:family w:val="swiss"/>
+    <w:pitch w:val="variable"/>
+    <w:sig w:usb0="A00002EF" w:usb1="4000207B" w:usb2="00000000" w:usb3="00000000" w:csb0="0000019F" w:csb1="00000000"/>
+  </w:font>
+  <w:font w:name="SimSun">
+    <w:altName w:val="宋体"/>
+    <w:panose1 w:val="02010600030101010101"/>
+    <w:charset w:val="86"/>
+    <w:family w:val="auto"/>
+    <w:pitch w:val="variable"/>
+    <w:sig w:usb0="00000003" w:usb1="288F0000" w:usb2="00000016" w:usb3="00000000" w:csb0="00040001" w:csb1="00000000"/>
+  </w:font>
+</w:fonts>
+</file>
+
+<file path=word/glossary/settings.xml><?xml version="1.0" encoding="utf-8"?>
+<w:settings xmlns:mc="http://schemas.openxmlformats.org/markup-compatibility/2006" xmlns:o="urn:schemas-microsoft-com:office:office" xmlns:r="http://schemas.openxmlformats.org/officeDocument/2006/relationships" xmlns:m="http://schemas.openxmlformats.org/officeDocument/2006/math" xmlns:v="urn:schemas-microsoft-com:vml" xmlns:w10="urn:schemas-microsoft-com:office:word" xmlns:w="http://schemas.openxmlformats.org/wordprocessingml/2006/main" xmlns:w14="http://schemas.microsoft.com/office/word/2010/wordml" xmlns:w15="http://schemas.microsoft.com/office/word/2012/wordml" xmlns:sl="http://schemas.openxmlformats.org/schemaLibrary/2006/main" mc:Ignorable="w14 w15">
+  <w:view w:val="normal"/>
+  <w:defaultTabStop w:val="720"/>
+  <w:characterSpacingControl w:val="doNotCompress"/>
+  <w:compat>
+    <w:useFELayout/>
+    <w:compatSetting w:name="compatibilityMode" w:uri="http://schemas.microsoft.com/office/word" w:val="15"/>
+    <w:compatSetting w:name="overrideTableStyleFontSizeAndJustification" w:uri="http://schemas.microsoft.com/office/word" w:val="1"/>
+    <w:compatSetting w:name="enableOpenTypeFeatures" w:uri="http://schemas.microsoft.com/office/word" w:val="1"/>
+    <w:compatSetting w:name="doNotFlipMirrorIndents" w:uri="http://schemas.microsoft.com/office/word" w:val="1"/>
+    <w:compatSetting w:name="differentiateMultirowTableHeaders" w:uri="http://schemas.microsoft.com/office/word" w:val="1"/>
+  </w:compat>
+  <w:rsids>
+    <w:rsidRoot w:val="00477123"/>
+    <w:rsid w:val="00477123"/>
+  </w:rsids>
+  <m:mathPr>
+    <m:mathFont m:val="Cambria Math"/>
+    <m:brkBin m:val="before"/>
+    <m:brkBinSub m:val="--"/>
+    <m:smallFrac m:val="0"/>
+    <m:dispDef/>
+    <m:lMargin m:val="0"/>
+    <m:rMargin m:val="0"/>
+    <m:defJc m:val="centerGroup"/>
+    <m:wrapIndent m:val="1440"/>
+    <m:intLim m:val="subSup"/>
+    <m:naryLim m:val="undOvr"/>
+  </m:mathPr>
+  <w:themeFontLang w:val="en-US"/>
+  <w:clrSchemeMapping w:bg1="light1" w:t1="dark1" w:bg2="light2" w:t2="dark2" w:accent1="accent1" w:accent2="accent2" w:accent3="accent3" w:accent4="accent4" w:accent5="accent5" w:accent6="accent6" w:hyperlink="hyperlink" w:followedHyperlink="followedHyperlink"/>
+  <w:decimalSymbol w:val="."/>
+  <w:listSeparator w:val=","/>
+  <w15:chartTrackingRefBased/>
+</w:settings>
+</file>
+
+<file path=word/glossary/styles.xml><?xml version="1.0" encoding="utf-8"?>
+<w:styles xmlns:mc="http://schemas.openxmlformats.org/markup-compatibility/2006" xmlns:r="http://schemas.openxmlformats.org/officeDocument/2006/relationships" xmlns:w="http://schemas.openxmlformats.org/wordprocessingml/2006/main" xmlns:w14="http://schemas.microsoft.com/office/word/2010/wordml" xmlns:w15="http://schemas.microsoft.com/office/word/2012/wordml" mc:Ignorable="w14 w15">
+  <w:docDefaults>
+    <w:rPrDefault>
+      <w:rPr>
+        <w:rFonts w:asciiTheme="minorHAnsi" w:eastAsiaTheme="minorEastAsia" w:hAnsiTheme="minorHAnsi" w:cstheme="minorBidi"/>
+        <w:sz w:val="22"/>
+        <w:szCs w:val="22"/>
+        <w:lang w:val="en-US" w:eastAsia="en-US" w:bidi="ar-SA"/>
+      </w:rPr>
+    </w:rPrDefault>
+    <w:pPrDefault>
+      <w:pPr>
+        <w:spacing w:after="160" w:line="259" w:lineRule="auto"/>
+      </w:pPr>
+    </w:pPrDefault>
+  </w:docDefaults>
+  <w:latentStyles w:defLockedState="0" w:defUIPriority="99" w:defSemiHidden="0" w:defUnhideWhenUsed="0" w:defQFormat="0" w:count="371">
+    <w:lsdException w:name="Normal" w:uiPriority="0" w:qFormat="1"/>
+    <w:lsdException w:name="heading 1" w:uiPriority="9" w:qFormat="1"/>
+    <w:lsdException w:name="heading 2" w:semiHidden="1" w:uiPriority="9" w:unhideWhenUsed="1" w:qFormat="1"/>
+    <w:lsdException w:name="heading 3" w:semiHidden="1" w:uiPriority="9" w:unhideWhenUsed="1" w:qFormat="1"/>
+    <w:lsdException w:name="heading 4" w:semiHidden="1" w:uiPriority="9" w:unhideWhenUsed="1" w:qFormat="1"/>
+    <w:lsdException w:name="heading 5" w:semiHidden="1" w:uiPriority="9" w:unhideWhenUsed="1" w:qFormat="1"/>
+    <w:lsdException w:name="heading 6" w:semiHidden="1" w:uiPriority="9" w:unhideWhenUsed="1" w:qFormat="1"/>
+    <w:lsdException w:name="heading 7" w:semiHidden="1" w:uiPriority="9" w:unhideWhenUsed="1" w:qFormat="1"/>
+    <w:lsdException w:name="heading 8" w:semiHidden="1" w:uiPriority="9" w:unhideWhenUsed="1" w:qFormat="1"/>
+    <w:lsdException w:name="heading 9" w:semiHidden="1" w:uiPriority="9" w:unhideWhenUsed="1" w:qFormat="1"/>
+    <w:lsdException w:name="index 1" w:semiHidden="1" w:unhideWhenUsed="1"/>
+    <w:lsdException w:name="index 2" w:semiHidden="1" w:unhideWhenUsed="1"/>
+    <w:lsdException w:name="index 3" w:semiHidden="1" w:unhideWhenUsed="1"/>
+    <w:lsdException w:name="index 4" w:semiHidden="1" w:unhideWhenUsed="1"/>
+    <w:lsdException w:name="index 5" w:semiHidden="1" w:unhideWhenUsed="1"/>
+    <w:lsdException w:name="index 6" w:semiHidden="1" w:unhideWhenUsed="1"/>
+    <w:lsdException w:name="index 7" w:semiHidden="1" w:unhideWhenUsed="1"/>
+    <w:lsdException w:name="index 8" w:semiHidden="1" w:unhideWhenUsed="1"/>
+    <w:lsdException w:name="index 9" w:semiHidden="1" w:unhideWhenUsed="1"/>
+    <w:lsdException w:name="toc 1" w:semiHidden="1" w:uiPriority="39" w:unhideWhenUsed="1"/>
+    <w:lsdException w:name="toc 2" w:semiHidden="1" w:uiPriority="39" w:unhideWhenUsed="1"/>
+    <w:lsdException w:name="toc 3" w:semiHidden="1" w:uiPriority="39" w:unhideWhenUsed="1"/>
+    <w:lsdException w:name="toc 4" w:semiHidden="1" w:uiPriority="39" w:unhideWhenUsed="1"/>
+    <w:lsdException w:name="toc 5" w:semiHidden="1" w:uiPriority="39" w:unhideWhenUsed="1"/>
+    <w:lsdException w:name="toc 6" w:semiHidden="1" w:uiPriority="39" w:unhideWhenUsed="1"/>
+    <w:lsdException w:name="toc 7" w:semiHidden="1" w:uiPriority="39" w:unhideWhenUsed="1"/>
+    <w:lsdException w:name="toc 8" w:semiHidden="1" w:uiPriority="39" w:unhideWhenUsed="1"/>
+    <w:lsdException w:name="toc 9" w:semiHidden="1" w:uiPriority="39" w:unhideWhenUsed="1"/>
+    <w:lsdException w:name="Normal Indent" w:semiHidden="1" w:unhideWhenUsed="1"/>
+    <w:lsdException w:name="footnote text" w:semiHidden="1" w:unhideWhenUsed="1"/>
+    <w:lsdException w:name="annotation text" w:semiHidden="1" w:unhideWhenUsed="1"/>
+    <w:lsdException w:name="header" w:semiHidden="1" w:unhideWhenUsed="1"/>
+    <w:lsdException w:name="footer" w:semiHidden="1" w:unhideWhenUsed="1"/>
+    <w:lsdException w:name="index heading" w:semiHidden="1" w:unhideWhenUsed="1"/>
+    <w:lsdException w:name="caption" w:semiHidden="1" w:uiPriority="35" w:unhideWhenUsed="1" w:qFormat="1"/>
+    <w:lsdException w:name="table of figures" w:semiHidden="1" w:unhideWhenUsed="1"/>
+    <w:lsdException w:name="envelope address" w:semiHidden="1" w:unhideWhenUsed="1"/>
+    <w:lsdException w:name="envelope return" w:semiHidden="1" w:unhideWhenUsed="1"/>
+    <w:lsdException w:name="footnote reference" w:semiHidden="1" w:unhideWhenUsed="1"/>
+    <w:lsdException w:name="annotation reference" w:semiHidden="1" w:unhideWhenUsed="1"/>
+    <w:lsdException w:name="line number" w:semiHidden="1" w:unhideWhenUsed="1"/>
+    <w:lsdException w:name="page number" w:semiHidden="1" w:unhideWhenUsed="1"/>
+    <w:lsdException w:name="endnote reference" w:semiHidden="1" w:unhideWhenUsed="1"/>
+    <w:lsdException w:name="endnote text" w:semiHidden="1" w:unhideWhenUsed="1"/>
+    <w:lsdException w:name="table of authorities" w:semiHidden="1" w:unhideWhenUsed="1"/>
+    <w:lsdException w:name="macro" w:semiHidden="1" w:unhideWhenUsed="1"/>
+    <w:lsdException w:name="toa heading" w:semiHidden="1" w:unhideWhenUsed="1"/>
+    <w:lsdException w:name="List" w:semiHidden="1" w:unhideWhenUsed="1"/>
+    <w:lsdException w:name="List Bullet" w:semiHidden="1" w:unhideWhenUsed="1"/>
+    <w:lsdException w:name="List Number" w:semiHidden="1" w:unhideWhenUsed="1"/>
+    <w:lsdException w:name="List 2" w:semiHidden="1" w:unhideWhenUsed="1"/>
+    <w:lsdException w:name="List 3" w:semiHidden="1" w:unhideWhenUsed="1"/>
+    <w:lsdException w:name="List 4" w:semiHidden="1" w:unhideWhenUsed="1"/>
+    <w:lsdException w:name="List 5" w:semiHidden="1" w:unhideWhenUsed="1"/>
+    <w:lsdException w:name="List Bullet 2" w:semiHidden="1" w:unhideWhenUsed="1"/>
+    <w:lsdException w:name="List Bullet 3" w:semiHidden="1" w:unhideWhenUsed="1"/>
+    <w:lsdException w:name="List Bullet 4" w:semiHidden="1" w:unhideWhenUsed="1"/>
+    <w:lsdException w:name="List Bullet 5" w:semiHidden="1" w:unhideWhenUsed="1"/>
+    <w:lsdException w:name="List Number 2" w:semiHidden="1" w:unhideWhenUsed="1"/>
+    <w:lsdException w:name="List Number 3" w:semiHidden="1" w:unhideWhenUsed="1"/>
+    <w:lsdException w:name="List Number 4" w:semiHidden="1" w:unhideWhenUsed="1"/>
+    <w:lsdException w:name="List Number 5" w:semiHidden="1" w:unhideWhenUsed="1"/>
+    <w:lsdException w:name="Title" w:uiPriority="10" w:qFormat="1"/>
+    <w:lsdException w:name="Closing" w:semiHidden="1" w:unhideWhenUsed="1"/>
+    <w:lsdException w:name="Signature" w:semiHidden="1" w:unhideWhenUsed="1"/>
+    <w:lsdException w:name="Default Paragraph Font" w:semiHidden="1" w:uiPriority="1" w:unhideWhenUsed="1"/>
+    <w:lsdException w:name="Body Text" w:semiHidden="1" w:unhideWhenUsed="1"/>
+    <w:lsdException w:name="Body Text Indent" w:semiHidden="1" w:unhideWhenUsed="1"/>
+    <w:lsdException w:name="List Continue" w:semiHidden="1" w:unhideWhenUsed="1"/>
+    <w:lsdException w:name="List Continue 2" w:semiHidden="1" w:unhideWhenUsed="1"/>
+    <w:lsdException w:name="List Continue 3" w:semiHidden="1" w:unhideWhenUsed="1"/>
+    <w:lsdException w:name="List Continue 4" w:semiHidden="1" w:unhideWhenUsed="1"/>
+    <w:lsdException w:name="List Continue 5" w:semiHidden="1" w:unhideWhenUsed="1"/>
+    <w:lsdException w:name="Message Header" w:semiHidden="1" w:unhideWhenUsed="1"/>
+    <w:lsdException w:name="Subtitle" w:uiPriority="11" w:qFormat="1"/>
+    <w:lsdException w:name="Salutation" w:semiHidden="1" w:unhideWhenUsed="1"/>
+    <w:lsdException w:name="Date" w:semiHidden="1" w:unhideWhenUsed="1"/>
+    <w:lsdException w:name="Body Text First Indent" w:semiHidden="1" w:unhideWhenUsed="1"/>
+    <w:lsdException w:name="Body Text First Indent 2" w:semiHidden="1" w:unhideWhenUsed="1"/>
+    <w:lsdException w:name="Note Heading" w:semiHidden="1" w:unhideWhenUsed="1"/>
+    <w:lsdException w:name="Body Text 2" w:semiHidden="1" w:unhideWhenUsed="1"/>
+    <w:lsdException w:name="Body Text 3" w:semiHidden="1" w:unhideWhenUsed="1"/>
+    <w:lsdException w:name="Body Text Indent 2" w:semiHidden="1" w:unhideWhenUsed="1"/>
+    <w:lsdException w:name="Body Text Indent 3" w:semiHidden="1" w:unhideWhenUsed="1"/>
+    <w:lsdException w:name="Block Text" w:semiHidden="1" w:unhideWhenUsed="1"/>
+    <w:lsdException w:name="Hyperlink" w:semiHidden="1" w:unhideWhenUsed="1"/>
+    <w:lsdException w:name="FollowedHyperlink" w:semiHidden="1" w:unhideWhenUsed="1"/>
+    <w:lsdException w:name="Strong" w:uiPriority="22" w:qFormat="1"/>
+    <w:lsdException w:name="Emphasis" w:uiPriority="20" w:qFormat="1"/>
+    <w:lsdException w:name="Document Map" w:semiHidden="1" w:unhideWhenUsed="1"/>
+    <w:lsdException w:name="Plain Text" w:semiHidden="1" w:unhideWhenUsed="1"/>
+    <w:lsdException w:name="E-mail Signature" w:semiHidden="1" w:unhideWhenUsed="1"/>
+    <w:lsdException w:name="HTML Top of Form" w:semiHidden="1" w:unhideWhenUsed="1"/>
+    <w:lsdException w:name="HTML Bottom of Form" w:semiHidden="1" w:unhideWhenUsed="1"/>
+    <w:lsdException w:name="Normal (Web)" w:semiHidden="1" w:unhideWhenUsed="1"/>
+    <w:lsdException w:name="HTML Acronym" w:semiHidden="1" w:unhideWhenUsed="1"/>
+    <w:lsdException w:name="HTML Address" w:semiHidden="1" w:unhideWhenUsed="1"/>
+    <w:lsdException w:name="HTML Cite" w:semiHidden="1" w:unhideWhenUsed="1"/>
+    <w:lsdException w:name="HTML Code" w:semiHidden="1" w:unhideWhenUsed="1"/>
+    <w:lsdException w:name="HTML Definition" w:semiHidden="1" w:unhideWhenUsed="1"/>
+    <w:lsdException w:name="HTML Keyboard" w:semiHidden="1" w:unhideWhenUsed="1"/>
+    <w:lsdException w:name="HTML Preformatted" w:semiHidden="1" w:unhideWhenUsed="1"/>
+    <w:lsdException w:name="HTML Sample" w:semiHidden="1" w:unhideWhenUsed="1"/>
+    <w:lsdException w:name="HTML Typewriter" w:semiHidden="1" w:unhideWhenUsed="1"/>
+    <w:lsdException w:name="HTML Variable" w:semiHidden="1" w:unhideWhenUsed="1"/>
+    <w:lsdException w:name="Normal Table" w:semiHidden="1" w:unhideWhenUsed="1"/>
+    <w:lsdException w:name="annotation subject" w:semiHidden="1" w:unhideWhenUsed="1"/>
+    <w:lsdException w:name="No List" w:semiHidden="1" w:unhideWhenUsed="1"/>
+    <w:lsdException w:name="Outline List 1" w:semiHidden="1" w:unhideWhenUsed="1"/>
+    <w:lsdException w:name="Outline List 2" w:semiHidden="1" w:unhideWhenUsed="1"/>
+    <w:lsdException w:name="Outline List 3" w:semiHidden="1" w:unhideWhenUsed="1"/>
+    <w:lsdException w:name="Table Simple 1" w:semiHidden="1" w:unhideWhenUsed="1"/>
+    <w:lsdException w:name="Table Simple 2" w:semiHidden="1" w:unhideWhenUsed="1"/>
+    <w:lsdException w:name="Table Simple 3" w:semiHidden="1" w:unhideWhenUsed="1"/>
+    <w:lsdException w:name="Table Classic 1" w:semiHidden="1" w:unhideWhenUsed="1"/>
+    <w:lsdException w:name="Table Classic 2" w:semiHidden="1" w:unhideWhenUsed="1"/>
+    <w:lsdException w:name="Table Classic 3" w:semiHidden="1" w:unhideWhenUsed="1"/>
+    <w:lsdException w:name="Table Classic 4" w:semiHidden="1" w:unhideWhenUsed="1"/>
+    <w:lsdException w:name="Table Colorful 1" w:semiHidden="1" w:unhideWhenUsed="1"/>
+    <w:lsdException w:name="Table Colorful 2" w:semiHidden="1" w:unhideWhenUsed="1"/>
+    <w:lsdException w:name="Table Colorful 3" w:semiHidden="1" w:unhideWhenUsed="1"/>
+    <w:lsdException w:name="Table Columns 1" w:semiHidden="1" w:unhideWhenUsed="1"/>
+    <w:lsdException w:name="Table Columns 2" w:semiHidden="1" w:unhideWhenUsed="1"/>
+    <w:lsdException w:name="Table Columns 3" w:semiHidden="1" w:unhideWhenUsed="1"/>
+    <w:lsdException w:name="Table Columns 4" w:semiHidden="1" w:unhideWhenUsed="1"/>
+    <w:lsdException w:name="Table Columns 5" w:semiHidden="1" w:unhideWhenUsed="1"/>
+    <w:lsdException w:name="Table Grid 1" w:semiHidden="1" w:unhideWhenUsed="1"/>
+    <w:lsdException w:name="Table Grid 2" w:semiHidden="1" w:unhideWhenUsed="1"/>
+    <w:lsdException w:name="Table Grid 3" w:semiHidden="1" w:unhideWhenUsed="1"/>
+    <w:lsdException w:name="Table Grid 4" w:semiHidden="1" w:unhideWhenUsed="1"/>
+    <w:lsdException w:name="Table Grid 5" w:semiHidden="1" w:unhideWhenUsed="1"/>
+    <w:lsdException w:name="Table Grid 6" w:semiHidden="1" w:unhideWhenUsed="1"/>
+    <w:lsdException w:name="Table Grid 7" w:semiHidden="1" w:unhideWhenUsed="1"/>
+    <w:lsdException w:name="Table Grid 8" w:semiHidden="1" w:unhideWhenUsed="1"/>
+    <w:lsdException w:name="Table List 1" w:semiHidden="1" w:unhideWhenUsed="1"/>
+    <w:lsdException w:name="Table List 2" w:semiHidden="1" w:unhideWhenUsed="1"/>
+    <w:lsdException w:name="Table List 3" w:semiHidden="1" w:unhideWhenUsed="1"/>
+    <w:lsdException w:name="Table List 4" w:semiHidden="1" w:unhideWhenUsed="1"/>
+    <w:lsdException w:name="Table List 5" w:semiHidden="1" w:unhideWhenUsed="1"/>
+    <w:lsdException w:name="Table List 6" w:semiHidden="1" w:unhideWhenUsed="1"/>
+    <w:lsdException w:name="Table List 7" w:semiHidden="1" w:unhideWhenUsed="1"/>
+    <w:lsdException w:name="Table List 8" w:semiHidden="1" w:unhideWhenUsed="1"/>
+    <w:lsdException w:name="Table 3D effects 1" w:semiHidden="1" w:unhideWhenUsed="1"/>
+    <w:lsdException w:name="Table 3D effects 2" w:semiHidden="1" w:unhideWhenUsed="1"/>
+    <w:lsdException w:name="Table 3D effects 3" w:semiHidden="1" w:unhideWhenUsed="1"/>
+    <w:lsdException w:name="Table Contemporary" w:semiHidden="1" w:unhideWhenUsed="1"/>
+    <w:lsdException w:name="Table Elegant" w:semiHidden="1" w:unhideWhenUsed="1"/>
+    <w:lsdException w:name="Table Professional" w:semiHidden="1" w:unhideWhenUsed="1"/>
+    <w:lsdException w:name="Table Subtle 1" w:semiHidden="1" w:unhideWhenUsed="1"/>
+    <w:lsdException w:name="Table Subtle 2" w:semiHidden="1" w:unhideWhenUsed="1"/>
+    <w:lsdException w:name="Table Web 1" w:semiHidden="1" w:unhideWhenUsed="1"/>
+    <w:lsdException w:name="Table Web 2" w:semiHidden="1" w:unhideWhenUsed="1"/>
+    <w:lsdException w:name="Table Web 3" w:semiHidden="1" w:unhideWhenUsed="1"/>
+    <w:lsdException w:name="Balloon Text" w:semiHidden="1" w:unhideWhenUsed="1"/>
+    <w:lsdException w:name="Table Grid" w:uiPriority="39"/>
+    <w:lsdException w:name="Table Theme" w:semiHidden="1" w:unhideWhenUsed="1"/>
+    <w:lsdException w:name="Placeholder Text" w:semiHidden="1"/>
+    <w:lsdException w:name="No Spacing" w:uiPriority="1" w:qFormat="1"/>
+    <w:lsdException w:name="Light Shading" w:uiPriority="60"/>
+    <w:lsdException w:name="Light List" w:uiPriority="61"/>
+    <w:lsdException w:name="Light Grid" w:uiPriority="62"/>
+    <w:lsdException w:name="Medium Shading 1" w:uiPriority="63"/>
+    <w:lsdException w:name="Medium Shading 2" w:uiPriority="64"/>
+    <w:lsdException w:name="Medium List 1" w:uiPriority="65"/>
+    <w:lsdException w:name="Medium List 2" w:uiPriority="66"/>
+    <w:lsdException w:name="Medium Grid 1" w:uiPriority="67"/>
+    <w:lsdException w:name="Medium Grid 2" w:uiPriority="68"/>
+    <w:lsdException w:name="Medium Grid 3" w:uiPriority="69"/>
+    <w:lsdException w:name="Dark List" w:uiPriority="70"/>
+    <w:lsdException w:name="Colorful Shading" w:uiPriority="71"/>
+    <w:lsdException w:name="Colorful List" w:uiPriority="72"/>
+    <w:lsdException w:name="Colorful Grid" w:uiPriority="73"/>
+    <w:lsdException w:name="Light Shading Accent 1" w:uiPriority="60"/>
+    <w:lsdException w:name="Light List Accent 1" w:uiPriority="61"/>
+    <w:lsdException w:name="Light Grid Accent 1" w:uiPriority="62"/>
+    <w:lsdException w:name="Medium Shading 1 Accent 1" w:uiPriority="63"/>
+    <w:lsdException w:name="Medium Shading 2 Accent 1" w:uiPriority="64"/>
+    <w:lsdException w:name="Medium List 1 Accent 1" w:uiPriority="65"/>
+    <w:lsdException w:name="Revision" w:semiHidden="1"/>
+    <w:lsdException w:name="List Paragraph" w:uiPriority="34" w:qFormat="1"/>
+    <w:lsdException w:name="Quote" w:uiPriority="29" w:qFormat="1"/>
+    <w:lsdException w:name="Intense Quote" w:uiPriority="30" w:qFormat="1"/>
+    <w:lsdException w:name="Medium List 2 Accent 1" w:uiPriority="66"/>
+    <w:lsdException w:name="Medium Grid 1 Accent 1" w:uiPriority="67"/>
+    <w:lsdException w:name="Medium Grid 2 Accent 1" w:uiPriority="68"/>
+    <w:lsdException w:name="Medium Grid 3 Accent 1" w:uiPriority="69"/>
+    <w:lsdException w:name="Dark List Accent 1" w:uiPriority="70"/>
+    <w:lsdException w:name="Colorful Shading Accent 1" w:uiPriority="71"/>
+    <w:lsdException w:name="Colorful List Accent 1" w:uiPriority="72"/>
+    <w:lsdException w:name="Colorful Grid Accent 1" w:uiPriority="73"/>
+    <w:lsdException w:name="Light Shading Accent 2" w:uiPriority="60"/>
+    <w:lsdException w:name="Light List Accent 2" w:uiPriority="61"/>
+    <w:lsdException w:name="Light Grid Accent 2" w:uiPriority="62"/>
+    <w:lsdException w:name="Medium Shading 1 Accent 2" w:uiPriority="63"/>
+    <w:lsdException w:name="Medium Shading 2 Accent 2" w:uiPriority="64"/>
+    <w:lsdException w:name="Medium List 1 Accent 2" w:uiPriority="65"/>
+    <w:lsdException w:name="Medium List 2 Accent 2" w:uiPriority="66"/>
+    <w:lsdException w:name="Medium Grid 1 Accent 2" w:uiPriority="67"/>
+    <w:lsdException w:name="Medium Grid 2 Accent 2" w:uiPriority="68"/>
+    <w:lsdException w:name="Medium Grid 3 Accent 2" w:uiPriority="69"/>
+    <w:lsdException w:name="Dark List Accent 2" w:uiPriority="70"/>
+    <w:lsdException w:name="Colorful Shading Accent 2" w:uiPriority="71"/>
+    <w:lsdException w:name="Colorful List Accent 2" w:uiPriority="72"/>
+    <w:lsdException w:name="Colorful Grid Accent 2" w:uiPriority="73"/>
+    <w:lsdException w:name="Light Shading Accent 3" w:uiPriority="60"/>
+    <w:lsdException w:name="Light List Accent 3" w:uiPriority="61"/>
+    <w:lsdException w:name="Light Grid Accent 3" w:uiPriority="62"/>
+    <w:lsdException w:name="Medium Shading 1 Accent 3" w:uiPriority="63"/>
+    <w:lsdException w:name="Medium Shading 2 Accent 3" w:uiPriority="64"/>
+    <w:lsdException w:name="Medium List 1 Accent 3" w:uiPriority="65"/>
+    <w:lsdException w:name="Medium List 2 Accent 3" w:uiPriority="66"/>
+    <w:lsdException w:name="Medium Grid 1 Accent 3" w:uiPriority="67"/>
+    <w:lsdException w:name="Medium Grid 2 Accent 3" w:uiPriority="68"/>
+    <w:lsdException w:name="Medium Grid 3 Accent 3" w:uiPriority="69"/>
+    <w:lsdException w:name="Dark List Accent 3" w:uiPriority="70"/>
+    <w:lsdException w:name="Colorful Shading Accent 3" w:uiPriority="71"/>
+    <w:lsdException w:name="Colorful List Accent 3" w:uiPriority="72"/>
+    <w:lsdException w:name="Colorful Grid Accent 3" w:uiPriority="73"/>
+    <w:lsdException w:name="Light Shading Accent 4" w:uiPriority="60"/>
+    <w:lsdException w:name="Light List Accent 4" w:uiPriority="61"/>
+    <w:lsdException w:name="Light Grid Accent 4" w:uiPriority="62"/>
+    <w:lsdException w:name="Medium Shading 1 Accent 4" w:uiPriority="63"/>
+    <w:lsdException w:name="Medium Shading 2 Accent 4" w:uiPriority="64"/>
+    <w:lsdException w:name="Medium List 1 Accent 4" w:uiPriority="65"/>
+    <w:lsdException w:name="Medium List 2 Accent 4" w:uiPriority="66"/>
+    <w:lsdException w:name="Medium Grid 1 Accent 4" w:uiPriority="67"/>
+    <w:lsdException w:name="Medium Grid 2 Accent 4" w:uiPriority="68"/>
+    <w:lsdException w:name="Medium Grid 3 Accent 4" w:uiPriority="69"/>
+    <w:lsdException w:name="Dark List Accent 4" w:uiPriority="70"/>
+    <w:lsdException w:name="Colorful Shading Accent 4" w:uiPriority="71"/>
+    <w:lsdException w:name="Colorful List Accent 4" w:uiPriority="72"/>
+    <w:lsdException w:name="Colorful Grid Accent 4" w:uiPriority="73"/>
+    <w:lsdException w:name="Light Shading Accent 5" w:uiPriority="60"/>
+    <w:lsdException w:name="Light List Accent 5" w:uiPriority="61"/>
+    <w:lsdException w:name="Light Grid Accent 5" w:uiPriority="62"/>
+    <w:lsdException w:name="Medium Shading 1 Accent 5" w:uiPriority="63"/>
+    <w:lsdException w:name="Medium Shading 2 Accent 5" w:uiPriority="64"/>
+    <w:lsdException w:name="Medium List 1 Accent 5" w:uiPriority="65"/>
+    <w:lsdException w:name="Medium List 2 Accent 5" w:uiPriority="66"/>
+    <w:lsdException w:name="Medium Grid 1 Accent 5" w:uiPriority="67"/>
+    <w:lsdException w:name="Medium Grid 2 Accent 5" w:uiPriority="68"/>
+    <w:lsdException w:name="Medium Grid 3 Accent 5" w:uiPriority="69"/>
+    <w:lsdException w:name="Dark List Accent 5" w:uiPriority="70"/>
+    <w:lsdException w:name="Colorful Shading Accent 5" w:uiPriority="71"/>
+    <w:lsdException w:name="Colorful List Accent 5" w:uiPriority="72"/>
+    <w:lsdException w:name="Colorful Grid Accent 5" w:uiPriority="73"/>
+    <w:lsdException w:name="Light Shading Accent 6" w:uiPriority="60"/>
+    <w:lsdException w:name="Light List Accent 6" w:uiPriority="61"/>
+    <w:lsdException w:name="Light Grid Accent 6" w:uiPriority="62"/>
+    <w:lsdException w:name="Medium Shading 1 Accent 6" w:uiPriority="63"/>
+    <w:lsdException w:name="Medium Shading 2 Accent 6" w:uiPriority="64"/>
+    <w:lsdException w:name="Medium List 1 Accent 6" w:uiPriority="65"/>
+    <w:lsdException w:name="Medium List 2 Accent 6" w:uiPriority="66"/>
+    <w:lsdException w:name="Medium Grid 1 Accent 6" w:uiPriority="67"/>
+    <w:lsdException w:name="Medium Grid 2 Accent 6" w:uiPriority="68"/>
+    <w:lsdException w:name="Medium Grid 3 Accent 6" w:uiPriority="69"/>
+    <w:lsdException w:name="Dark List Accent 6" w:uiPriority="70"/>
+    <w:lsdException w:name="Colorful Shading Accent 6" w:uiPriority="71"/>
+    <w:lsdException w:name="Colorful List Accent 6" w:uiPriority="72"/>
+    <w:lsdException w:name="Colorful Grid Accent 6" w:uiPriority="73"/>
+    <w:lsdException w:name="Subtle Emphasis" w:uiPriority="19" w:qFormat="1"/>
+    <w:lsdException w:name="Intense Emphasis" w:uiPriority="21" w:qFormat="1"/>
+    <w:lsdException w:name="Subtle Reference" w:uiPriority="31" w:qFormat="1"/>
+    <w:lsdException w:name="Intense Reference" w:uiPriority="32" w:qFormat="1"/>
+    <w:lsdException w:name="Book Title" w:uiPriority="33" w:qFormat="1"/>
+    <w:lsdException w:name="Bibliography" w:semiHidden="1" w:uiPriority="37" w:unhideWhenUsed="1"/>
+    <w:lsdException w:name="TOC Heading" w:semiHidden="1" w:uiPriority="39" w:unhideWhenUsed="1" w:qFormat="1"/>
+    <w:lsdException w:name="Plain Table 1" w:uiPriority="41"/>
+    <w:lsdException w:name="Plain Table 2" w:uiPriority="42"/>
+    <w:lsdException w:name="Plain Table 3" w:uiPriority="43"/>
+    <w:lsdException w:name="Plain Table 4" w:uiPriority="44"/>
+    <w:lsdException w:name="Plain Table 5" w:uiPriority="45"/>
+    <w:lsdException w:name="Grid Table Light" w:uiPriority="40"/>
+    <w:lsdException w:name="Grid Table 1 Light" w:uiPriority="46"/>
+    <w:lsdException w:name="Grid Table 2" w:uiPriority="47"/>
+    <w:lsdException w:name="Grid Table 3" w:uiPriority="48"/>
+    <w:lsdException w:name="Grid Table 4" w:uiPriority="49"/>
+    <w:lsdException w:name="Grid Table 5 Dark" w:uiPriority="50"/>
+    <w:lsdException w:name="Grid Table 6 Colorful" w:uiPriority="51"/>
+    <w:lsdException w:name="Grid Table 7 Colorful" w:uiPriority="52"/>
+    <w:lsdException w:name="Grid Table 1 Light Accent 1" w:uiPriority="46"/>
+    <w:lsdException w:name="Grid Table 2 Accent 1" w:uiPriority="47"/>
+    <w:lsdException w:name="Grid Table 3 Accent 1" w:uiPriority="48"/>
+    <w:lsdException w:name="Grid Table 4 Accent 1" w:uiPriority="49"/>
+    <w:lsdException w:name="Grid Table 5 Dark Accent 1" w:uiPriority="50"/>
+    <w:lsdException w:name="Grid Table 6 Colorful Accent 1" w:uiPriority="51"/>
+    <w:lsdException w:name="Grid Table 7 Colorful Accent 1" w:uiPriority="52"/>
+    <w:lsdException w:name="Grid Table 1 Light Accent 2" w:uiPriority="46"/>
+    <w:lsdException w:name="Grid Table 2 Accent 2" w:uiPriority="47"/>
+    <w:lsdException w:name="Grid Table 3 Accent 2" w:uiPriority="48"/>
+    <w:lsdException w:name="Grid Table 4 Accent 2" w:uiPriority="49"/>
+    <w:lsdException w:name="Grid Table 5 Dark Accent 2" w:uiPriority="50"/>
+    <w:lsdException w:name="Grid Table 6 Colorful Accent 2" w:uiPriority="51"/>
+    <w:lsdException w:name="Grid Table 7 Colorful Accent 2" w:uiPriority="52"/>
+    <w:lsdException w:name="Grid Table 1 Light Accent 3" w:uiPriority="46"/>
+    <w:lsdException w:name="Grid Table 2 Accent 3" w:uiPriority="47"/>
+    <w:lsdException w:name="Grid Table 3 Accent 3" w:uiPriority="48"/>
+    <w:lsdException w:name="Grid Table 4 Accent 3" w:uiPriority="49"/>
+    <w:lsdException w:name="Grid Table 5 Dark Accent 3" w:uiPriority="50"/>
+    <w:lsdException w:name="Grid Table 6 Colorful Accent 3" w:uiPriority="51"/>
+    <w:lsdException w:name="Grid Table 7 Colorful Accent 3" w:uiPriority="52"/>
+    <w:lsdException w:name="Grid Table 1 Light Accent 4" w:uiPriority="46"/>
+    <w:lsdException w:name="Grid Table 2 Accent 4" w:uiPriority="47"/>
+    <w:lsdException w:name="Grid Table 3 Accent 4" w:uiPriority="48"/>
+    <w:lsdException w:name="Grid Table 4 Accent 4" w:uiPriority="49"/>
+    <w:lsdException w:name="Grid Table 5 Dark Accent 4" w:uiPriority="50"/>
+    <w:lsdException w:name="Grid Table 6 Colorful Accent 4" w:uiPriority="51"/>
+    <w:lsdException w:name="Grid Table 7 Colorful Accent 4" w:uiPriority="52"/>
+    <w:lsdException w:name="Grid Table 1 Light Accent 5" w:uiPriority="46"/>
+    <w:lsdException w:name="Grid Table 2 Accent 5" w:uiPriority="47"/>
+    <w:lsdException w:name="Grid Table 3 Accent 5" w:uiPriority="48"/>
+    <w:lsdException w:name="Grid Table 4 Accent 5" w:uiPriority="49"/>
+    <w:lsdException w:name="Grid Table 5 Dark Accent 5" w:uiPriority="50"/>
+    <w:lsdException w:name="Grid Table 6 Colorful Accent 5" w:uiPriority="51"/>
+    <w:lsdException w:name="Grid Table 7 Colorful Accent 5" w:uiPriority="52"/>
+    <w:lsdException w:name="Grid Table 1 Light Accent 6" w:uiPriority="46"/>
+    <w:lsdException w:name="Grid Table 2 Accent 6" w:uiPriority="47"/>
+    <w:lsdException w:name="Grid Table 3 Accent 6" w:uiPriority="48"/>
+    <w:lsdException w:name="Grid Table 4 Accent 6" w:uiPriority="49"/>
+    <w:lsdException w:name="Grid Table 5 Dark Accent 6" w:uiPriority="50"/>
+    <w:lsdException w:name="Grid Table 6 Colorful Accent 6" w:uiPriority="51"/>
+    <w:lsdException w:name="Grid Table 7 Colorful Accent 6" w:uiPriority="52"/>
+    <w:lsdException w:name="List Table 1 Light" w:uiPriority="46"/>
+    <w:lsdException w:name="List Table 2" w:uiPriority="47"/>
+    <w:lsdException w:name="List Table 3" w:uiPriority="48"/>
+    <w:lsdException w:name="List Table 4" w:uiPriority="49"/>
+    <w:lsdException w:name="List Table 5 Dark" w:uiPriority="50"/>
+    <w:lsdException w:name="List Table 6 Colorful" w:uiPriority="51"/>
+    <w:lsdException w:name="List Table 7 Colorful" w:uiPriority="52"/>
+    <w:lsdException w:name="List Table 1 Light Accent 1" w:uiPriority="46"/>
+    <w:lsdException w:name="List Table 2 Accent 1" w:uiPriority="47"/>
+    <w:lsdException w:name="List Table 3 Accent 1" w:uiPriority="48"/>
+    <w:lsdException w:name="List Table 4 Accent 1" w:uiPriority="49"/>
+    <w:lsdException w:name="List Table 5 Dark Accent 1" w:uiPriority="50"/>
+    <w:lsdException w:name="List Table 6 Colorful Accent 1" w:uiPriority="51"/>
+    <w:lsdException w:name="List Table 7 Colorful Accent 1" w:uiPriority="52"/>
+    <w:lsdException w:name="List Table 1 Light Accent 2" w:uiPriority="46"/>
+    <w:lsdException w:name="List Table 2 Accent 2" w:uiPriority="47"/>
+    <w:lsdException w:name="List Table 3 Accent 2" w:uiPriority="48"/>
+    <w:lsdException w:name="List Table 4 Accent 2" w:uiPriority="49"/>
+    <w:lsdException w:name="List Table 5 Dark Accent 2" w:uiPriority="50"/>
+    <w:lsdException w:name="List Table 6 Colorful Accent 2" w:uiPriority="51"/>
+    <w:lsdException w:name="List Table 7 Colorful Accent 2" w:uiPriority="52"/>
+    <w:lsdException w:name="List Table 1 Light Accent 3" w:uiPriority="46"/>
+    <w:lsdException w:name="List Table 2 Accent 3" w:uiPriority="47"/>
+    <w:lsdException w:name="List Table 3 Accent 3" w:uiPriority="48"/>
+    <w:lsdException w:name="List Table 4 Accent 3" w:uiPriority="49"/>
+    <w:lsdException w:name="List Table 5 Dark Accent 3" w:uiPriority="50"/>
+    <w:lsdException w:name="List Table 6 Colorful Accent 3" w:uiPriority="51"/>
+    <w:lsdException w:name="List Table 7 Colorful Accent 3" w:uiPriority="52"/>
+    <w:lsdException w:name="List Table 1 Light Accent 4" w:uiPriority="46"/>
+    <w:lsdException w:name="List Table 2 Accent 4" w:uiPriority="47"/>
+    <w:lsdException w:name="List Table 3 Accent 4" w:uiPriority="48"/>
+    <w:lsdException w:name="List Table 4 Accent 4" w:uiPriority="49"/>
+    <w:lsdException w:name="List Table 5 Dark Accent 4" w:uiPriority="50"/>
+    <w:lsdException w:name="List Table 6 Colorful Accent 4" w:uiPriority="51"/>
+    <w:lsdException w:name="List Table 7 Colorful Accent 4" w:uiPriority="52"/>
+    <w:lsdException w:name="List Table 1 Light Accent 5" w:uiPriority="46"/>
+    <w:lsdException w:name="List Table 2 Accent 5" w:uiPriority="47"/>
+    <w:lsdException w:name="List Table 3 Accent 5" w:uiPriority="48"/>
+    <w:lsdException w:name="List Table 4 Accent 5" w:uiPriority="49"/>
+    <w:lsdException w:name="List Table 5 Dark Accent 5" w:uiPriority="50"/>
+    <w:lsdException w:name="List Table 6 Colorful Accent 5" w:uiPriority="51"/>
+    <w:lsdException w:name="List Table 7 Colorful Accent 5" w:uiPriority="52"/>
+    <w:lsdException w:name="List Table 1 Light Accent 6" w:uiPriority="46"/>
+    <w:lsdException w:name="List Table 2 Accent 6" w:uiPriority="47"/>
+    <w:lsdException w:name="List Table 3 Accent 6" w:uiPriority="48"/>
+    <w:lsdException w:name="List Table 4 Accent 6" w:uiPriority="49"/>
+    <w:lsdException w:name="List Table 5 Dark Accent 6" w:uiPriority="50"/>
+    <w:lsdException w:name="List Table 6 Colorful Accent 6" w:uiPriority="51"/>
+    <w:lsdException w:name="List Table 7 Colorful Accent 6" w:uiPriority="52"/>
+  </w:latentStyles>
+  <w:style w:type="paragraph" w:default="1" w:styleId="Normal">
+    <w:name w:val="Normal"/>
+    <w:qFormat/>
+  </w:style>
+  <w:style w:type="character" w:default="1" w:styleId="DefaultParagraphFont">
+    <w:name w:val="Default Paragraph Font"/>
+    <w:uiPriority w:val="1"/>
+    <w:semiHidden/>
+    <w:unhideWhenUsed/>
+  </w:style>
+  <w:style w:type="table" w:default="1" w:styleId="TableNormal">
+    <w:name w:val="Normal Table"/>
+    <w:uiPriority w:val="99"/>
+    <w:semiHidden/>
+    <w:unhideWhenUsed/>
+    <w:tblPr>
+      <w:tblInd w:w="0" w:type="dxa"/>
+      <w:tblCellMar>
+        <w:top w:w="0" w:type="dxa"/>
+        <w:left w:w="108" w:type="dxa"/>
+        <w:bottom w:w="0" w:type="dxa"/>
+        <w:right w:w="108" w:type="dxa"/>
+      </w:tblCellMar>
+    </w:tblPr>
+  </w:style>
+  <w:style w:type="numbering" w:default="1" w:styleId="NoList">
+    <w:name w:val="No List"/>
+    <w:uiPriority w:val="99"/>
+    <w:semiHidden/>
+    <w:unhideWhenUsed/>
+  </w:style>
+  <w:style w:type="character" w:styleId="PlaceholderText">
+    <w:name w:val="Placeholder Text"/>
+    <w:basedOn w:val="DefaultParagraphFont"/>
+    <w:uiPriority w:val="99"/>
+    <w:semiHidden/>
+    <w:rsid w:val="00477123"/>
+    <w:rPr>
+      <w:color w:val="808080"/>
+    </w:rPr>
+  </w:style>
+</w:styles>
+</file>
+
+<file path=word/glossary/webSettings.xml><?xml version="1.0" encoding="utf-8"?>
+<w:webSettings xmlns:mc="http://schemas.openxmlformats.org/markup-compatibility/2006" xmlns:r="http://schemas.openxmlformats.org/officeDocument/2006/relationships" xmlns:w="http://schemas.openxmlformats.org/wordprocessingml/2006/main" xmlns:w14="http://schemas.microsoft.com/office/word/2010/wordml" xmlns:w15="http://schemas.microsoft.com/office/word/2012/wordml" mc:Ignorable="w14 w15">
+  <w:optimizeForBrowser/>
+  <w:allowPNG/>
+</w:webSettings>
 </file>
 
 <file path=word/theme/theme1.xml><?xml version="1.0" encoding="utf-8"?>
@@ -10851,7 +12917,7 @@
 </file>
 
 <file path=customXml/itemProps1.xml><?xml version="1.0" encoding="utf-8"?>
-<ds:datastoreItem xmlns:ds="http://schemas.openxmlformats.org/officeDocument/2006/customXml" ds:itemID="{6EC02BBF-BA9F-4911-BA44-22C2624CC04B}">
+<ds:datastoreItem xmlns:ds="http://schemas.openxmlformats.org/officeDocument/2006/customXml" ds:itemID="{ED451663-3723-45DB-87C2-5E5B08BDF809}">
   <ds:schemaRefs>
     <ds:schemaRef ds:uri="http://schemas.openxmlformats.org/officeDocument/2006/bibliography"/>
   </ds:schemaRefs>

</xml_diff>

<commit_message>
done. waiting for feedback.
</commit_message>
<xml_diff>
--- a/LicentaVladCantor.docx
+++ b/LicentaVladCantor.docx
@@ -2746,14 +2746,300 @@
           <w:rFonts w:cs="Times New Roman"/>
           <w:szCs w:val="24"/>
         </w:rPr>
-        <w:t>Beside the main feature, which is livestreaming, there are a set of extra features that make this platform more attractive. An important feature is allowing a questions and answers session, where students can put some questions w</w:t>
-      </w:r>
-      <w:r>
-        <w:rPr>
-          <w:rFonts w:cs="Times New Roman"/>
-          <w:szCs w:val="24"/>
-        </w:rPr>
-        <w:t xml:space="preserve">hich can be either private, only with the teacher, </w:t>
+        <w:t xml:space="preserve">Beside the main feature, which is livestreaming, there are a set of extra features that make this platform more attractive. An important feature is allowing a questions and answers session, where students can put some </w:t>
+      </w:r>
+      <w:r>
+        <w:rPr>
+          <w:rFonts w:cs="Times New Roman"/>
+          <w:szCs w:val="24"/>
+        </w:rPr>
+        <w:t>problems</w:t>
+      </w:r>
+      <w:r>
+        <w:rPr>
+          <w:rFonts w:cs="Times New Roman"/>
+          <w:szCs w:val="24"/>
+        </w:rPr>
+        <w:t xml:space="preserve"> </w:t>
+      </w:r>
+      <w:r>
+        <w:rPr>
+          <w:rFonts w:cs="Times New Roman"/>
+          <w:szCs w:val="24"/>
+        </w:rPr>
+        <w:t xml:space="preserve">in the chat room made with all students that have subscribed for the current curse. </w:t>
+      </w:r>
+      <w:r>
+        <w:rPr>
+          <w:rFonts w:cs="Times New Roman"/>
+          <w:szCs w:val="24"/>
+        </w:rPr>
+        <w:t xml:space="preserve">To this questions </w:t>
+      </w:r>
+      <w:r>
+        <w:rPr>
+          <w:rFonts w:cs="Times New Roman"/>
+          <w:szCs w:val="24"/>
+        </w:rPr>
+        <w:t>the</w:t>
+      </w:r>
+      <w:r>
+        <w:rPr>
+          <w:rFonts w:cs="Times New Roman"/>
+          <w:szCs w:val="24"/>
+        </w:rPr>
+        <w:t xml:space="preserve"> teacher</w:t>
+      </w:r>
+      <w:r>
+        <w:rPr>
+          <w:rFonts w:cs="Times New Roman"/>
+          <w:szCs w:val="24"/>
+        </w:rPr>
+        <w:t xml:space="preserve"> will choose when to answer</w:t>
+      </w:r>
+      <w:r>
+        <w:rPr>
+          <w:rFonts w:cs="Times New Roman"/>
+          <w:szCs w:val="24"/>
+        </w:rPr>
+        <w:t>, he can respond instantly, or when he thinks is properly to do it.</w:t>
+      </w:r>
+    </w:p>
+    <w:p>
+      <w:pPr>
+        <w:ind w:firstLine="720"/>
+        <w:rPr>
+          <w:rFonts w:cs="Times New Roman"/>
+          <w:szCs w:val="24"/>
+        </w:rPr>
+      </w:pPr>
+      <w:r>
+        <w:rPr>
+          <w:rFonts w:cs="Times New Roman"/>
+          <w:szCs w:val="24"/>
+        </w:rPr>
+        <w:t xml:space="preserve">A feature that </w:t>
+      </w:r>
+      <w:r>
+        <w:rPr>
+          <w:rFonts w:cs="Times New Roman"/>
+          <w:szCs w:val="24"/>
+        </w:rPr>
+        <w:t xml:space="preserve">is </w:t>
+      </w:r>
+      <w:r>
+        <w:rPr>
+          <w:rFonts w:cs="Times New Roman"/>
+          <w:szCs w:val="24"/>
+        </w:rPr>
+        <w:t xml:space="preserve">useful for students is that curses are also </w:t>
+      </w:r>
+      <w:r>
+        <w:rPr>
+          <w:rFonts w:cs="Times New Roman"/>
+          <w:szCs w:val="24"/>
+        </w:rPr>
+        <w:t>persisted and they can be replayed any time the user wants.</w:t>
+      </w:r>
+      <w:r>
+        <w:rPr>
+          <w:rFonts w:cs="Times New Roman"/>
+          <w:szCs w:val="24"/>
+        </w:rPr>
+        <w:t xml:space="preserve"> This feature may come in handy </w:t>
+      </w:r>
+      <w:r>
+        <w:rPr>
+          <w:rFonts w:cs="Times New Roman"/>
+          <w:szCs w:val="24"/>
+        </w:rPr>
+        <w:t>when the user wants to recapitulate things that have been discussed at the curse</w:t>
+      </w:r>
+      <w:r>
+        <w:rPr>
+          <w:rFonts w:cs="Times New Roman"/>
+          <w:szCs w:val="24"/>
+        </w:rPr>
+        <w:t xml:space="preserve"> or they cannot be online when the curse is kept</w:t>
+      </w:r>
+      <w:r>
+        <w:rPr>
+          <w:rFonts w:cs="Times New Roman"/>
+          <w:szCs w:val="24"/>
+        </w:rPr>
+        <w:t>. In this case the chat feature will not be available.</w:t>
+      </w:r>
+    </w:p>
+    <w:p>
+      <w:pPr>
+        <w:ind w:firstLine="720"/>
+        <w:rPr>
+          <w:rFonts w:cs="Times New Roman"/>
+          <w:szCs w:val="24"/>
+        </w:rPr>
+      </w:pPr>
+      <w:r>
+        <w:rPr>
+          <w:rFonts w:cs="Times New Roman"/>
+          <w:szCs w:val="24"/>
+        </w:rPr>
+        <w:t>In order to increase interactivity of the curse beside the chat, the teacher can initiate a quick quiz, which can have a time limit per question or per entire quiz. The students will not be able to make anything else with the application during a test. The test will be structured as a multiple choice and will be automatically corrected when the user will finish it or when the time expires. Only the teacher will be able to see the results of the test.</w:t>
+      </w:r>
+    </w:p>
+    <w:p>
+      <w:pPr>
+        <w:ind w:firstLine="720"/>
+        <w:rPr>
+          <w:rFonts w:cs="Times New Roman"/>
+          <w:szCs w:val="24"/>
+        </w:rPr>
+      </w:pPr>
+      <w:r>
+        <w:rPr>
+          <w:rFonts w:cs="Times New Roman"/>
+          <w:szCs w:val="24"/>
+        </w:rPr>
+        <w:t>With the purpose of</w:t>
+      </w:r>
+      <w:r>
+        <w:rPr>
+          <w:rFonts w:cs="Times New Roman"/>
+          <w:szCs w:val="24"/>
+        </w:rPr>
+        <w:t xml:space="preserve"> keep</w:t>
+      </w:r>
+      <w:r>
+        <w:rPr>
+          <w:rFonts w:cs="Times New Roman"/>
+          <w:szCs w:val="24"/>
+        </w:rPr>
+        <w:t>ing</w:t>
+      </w:r>
+      <w:r>
+        <w:rPr>
+          <w:rFonts w:cs="Times New Roman"/>
+          <w:szCs w:val="24"/>
+        </w:rPr>
+        <w:t xml:space="preserve"> track of the users </w:t>
+      </w:r>
+      <w:r>
+        <w:rPr>
+          <w:rFonts w:cs="Times New Roman"/>
+          <w:szCs w:val="24"/>
+        </w:rPr>
+        <w:t xml:space="preserve">that are </w:t>
+      </w:r>
+      <w:r>
+        <w:rPr>
+          <w:rFonts w:cs="Times New Roman"/>
+          <w:szCs w:val="24"/>
+        </w:rPr>
+        <w:t>pr</w:t>
+      </w:r>
+      <w:r>
+        <w:rPr>
+          <w:rFonts w:cs="Times New Roman"/>
+          <w:szCs w:val="24"/>
+        </w:rPr>
+        <w:t xml:space="preserve">esent </w:t>
+      </w:r>
+      <w:r>
+        <w:rPr>
+          <w:rFonts w:cs="Times New Roman"/>
+          <w:szCs w:val="24"/>
+        </w:rPr>
+        <w:t>at a certain c</w:t>
+      </w:r>
+      <w:r>
+        <w:rPr>
+          <w:rFonts w:cs="Times New Roman"/>
+          <w:szCs w:val="24"/>
+        </w:rPr>
+        <w:t>o</w:t>
+      </w:r>
+      <w:r>
+        <w:rPr>
+          <w:rFonts w:cs="Times New Roman"/>
+          <w:szCs w:val="24"/>
+        </w:rPr>
+        <w:t xml:space="preserve">urse, the application will be able </w:t>
+      </w:r>
+      <w:r>
+        <w:rPr>
+          <w:rFonts w:cs="Times New Roman"/>
+          <w:szCs w:val="24"/>
+        </w:rPr>
+        <w:t>mark as present both users that are connected remote to the c</w:t>
+      </w:r>
+      <w:r>
+        <w:rPr>
+          <w:rFonts w:cs="Times New Roman"/>
+          <w:szCs w:val="24"/>
+        </w:rPr>
+        <w:t>o</w:t>
+      </w:r>
+      <w:r>
+        <w:rPr>
+          <w:rFonts w:cs="Times New Roman"/>
+          <w:szCs w:val="24"/>
+        </w:rPr>
+        <w:t>urse and those who have a smart</w:t>
+      </w:r>
+      <w:r>
+        <w:rPr>
+          <w:rFonts w:cs="Times New Roman"/>
+          <w:szCs w:val="24"/>
+        </w:rPr>
+        <w:t>phone with the mobile application for remote learning installed on it.</w:t>
+      </w:r>
+      <w:r>
+        <w:rPr>
+          <w:rFonts w:cs="Times New Roman"/>
+          <w:szCs w:val="24"/>
+        </w:rPr>
+        <w:t xml:space="preserve"> The smartphone application allows user that attend </w:t>
+      </w:r>
+      <w:r>
+        <w:rPr>
+          <w:rFonts w:cs="Times New Roman"/>
+          <w:szCs w:val="24"/>
+        </w:rPr>
+        <w:t xml:space="preserve">the classroom to automatically be recorded as present at the lecture by connecting to the teacher’s broadcasting device </w:t>
+      </w:r>
+      <w:r>
+        <w:rPr>
+          <w:rFonts w:cs="Times New Roman"/>
+          <w:szCs w:val="24"/>
+        </w:rPr>
+        <w:t>by</w:t>
+      </w:r>
+      <w:r>
+        <w:rPr>
+          <w:rFonts w:cs="Times New Roman"/>
+          <w:szCs w:val="24"/>
+        </w:rPr>
+        <w:t xml:space="preserve"> NFC.</w:t>
+      </w:r>
+      <w:r>
+        <w:rPr>
+          <w:rFonts w:cs="Times New Roman"/>
+          <w:szCs w:val="24"/>
+        </w:rPr>
+        <w:t xml:space="preserve"> This information </w:t>
+      </w:r>
+      <w:r>
+        <w:rPr>
+          <w:rFonts w:cs="Times New Roman"/>
+          <w:szCs w:val="24"/>
+        </w:rPr>
+        <w:t>can</w:t>
+      </w:r>
+      <w:r>
+        <w:rPr>
+          <w:rFonts w:cs="Times New Roman"/>
+          <w:szCs w:val="24"/>
+        </w:rPr>
+        <w:t xml:space="preserve"> be used to send quizzes </w:t>
       </w:r>
       <w:r>
         <w:rPr>
@@ -2767,14 +3053,14 @@
           <w:rFonts w:cs="Times New Roman"/>
           <w:szCs w:val="24"/>
         </w:rPr>
-        <w:t xml:space="preserve"> in the chat room made with all students that have subscribed for the current curse. </w:t>
-      </w:r>
-      <w:r>
-        <w:rPr>
-          <w:rFonts w:cs="Times New Roman"/>
-          <w:szCs w:val="24"/>
-        </w:rPr>
-        <w:t>To this questions it will be teacher’s choice when to answer to that question, he can respond instantly, or when he thinks is properly to do it.</w:t>
+        <w:t xml:space="preserve"> </w:t>
+      </w:r>
+      <w:r>
+        <w:rPr>
+          <w:rFonts w:cs="Times New Roman"/>
+          <w:szCs w:val="24"/>
+        </w:rPr>
+        <w:t>in statistical purposes.</w:t>
       </w:r>
     </w:p>
     <w:p>
@@ -2790,56 +3076,7 @@
           <w:rFonts w:cs="Times New Roman"/>
           <w:szCs w:val="24"/>
         </w:rPr>
-        <w:t xml:space="preserve">A feature that </w:t>
-      </w:r>
-      <w:r>
-        <w:rPr>
-          <w:rFonts w:cs="Times New Roman"/>
-          <w:szCs w:val="24"/>
-        </w:rPr>
-        <w:t xml:space="preserve">is </w:t>
-      </w:r>
-      <w:r>
-        <w:rPr>
-          <w:rFonts w:cs="Times New Roman"/>
-          <w:szCs w:val="24"/>
-        </w:rPr>
-        <w:t xml:space="preserve">useful for students is that curses are also </w:t>
-      </w:r>
-      <w:r>
-        <w:rPr>
-          <w:rFonts w:cs="Times New Roman"/>
-          <w:szCs w:val="24"/>
-        </w:rPr>
-        <w:t>persisted and they can be replayed any time the user wants.</w:t>
-      </w:r>
-      <w:r>
-        <w:rPr>
-          <w:rFonts w:cs="Times New Roman"/>
-          <w:szCs w:val="24"/>
-        </w:rPr>
-        <w:t xml:space="preserve"> This feature may come in handy </w:t>
-      </w:r>
-      <w:r>
-        <w:rPr>
-          <w:rFonts w:cs="Times New Roman"/>
-          <w:szCs w:val="24"/>
-        </w:rPr>
-        <w:t>when the user wants to recapitulate things that have been discussed at the curse</w:t>
-      </w:r>
-      <w:r>
-        <w:rPr>
-          <w:rFonts w:cs="Times New Roman"/>
-          <w:szCs w:val="24"/>
-        </w:rPr>
-        <w:t xml:space="preserve"> or they cannot be online when the curse is kept</w:t>
-      </w:r>
-      <w:r>
-        <w:rPr>
-          <w:rFonts w:cs="Times New Roman"/>
-          <w:szCs w:val="24"/>
-        </w:rPr>
-        <w:t>. In this case the chat feature will not be available.</w:t>
+        <w:t>Another thing worth mentioning is that the platform will contain a Windows Phone 8.1 and a Windows 8.1 application, which will offer students a user-friendly experience, an application on the same platforms for the teacher and a server which will serve applications with requested data.</w:t>
       </w:r>
     </w:p>
     <w:p>
@@ -2855,7 +3092,22 @@
           <w:rFonts w:cs="Times New Roman"/>
           <w:szCs w:val="24"/>
         </w:rPr>
-        <w:t>In order to increase interactivity of the curse beside the chat, the teacher can initiate a quick quiz, which can have a time limit per question or per entire quiz. The students will not be able to make anything else with the application during a test. The test will be structured as a multiple choice and will be automatically corrected when the user will finish it or when the time expires. Only the teacher will be able to see the results of the test.</w:t>
+        <w:lastRenderedPageBreak/>
+        <w:t xml:space="preserve">The teacher and the administrator of the system will share a Windows 8.1 application. This solution will behave totally different </w:t>
+      </w:r>
+      <w:r>
+        <w:rPr>
+          <w:rFonts w:cs="Times New Roman"/>
+          <w:szCs w:val="24"/>
+        </w:rPr>
+        <w:t>for the</w:t>
+      </w:r>
+      <w:r>
+        <w:rPr>
+          <w:rFonts w:cs="Times New Roman"/>
+          <w:szCs w:val="24"/>
+        </w:rPr>
+        <w:t xml:space="preserve"> two users. </w:t>
       </w:r>
     </w:p>
     <w:p>
@@ -2871,84 +3123,142 @@
           <w:rFonts w:cs="Times New Roman"/>
           <w:szCs w:val="24"/>
         </w:rPr>
-        <w:t>With the purpose of</w:t>
-      </w:r>
-      <w:r>
-        <w:rPr>
-          <w:rFonts w:cs="Times New Roman"/>
-          <w:szCs w:val="24"/>
-        </w:rPr>
-        <w:t xml:space="preserve"> keep</w:t>
-      </w:r>
-      <w:r>
-        <w:rPr>
-          <w:rFonts w:cs="Times New Roman"/>
-          <w:szCs w:val="24"/>
-        </w:rPr>
-        <w:t>ing</w:t>
-      </w:r>
-      <w:r>
-        <w:rPr>
-          <w:rFonts w:cs="Times New Roman"/>
-          <w:szCs w:val="24"/>
-        </w:rPr>
-        <w:t xml:space="preserve"> track of the users </w:t>
-      </w:r>
-      <w:r>
-        <w:rPr>
-          <w:rFonts w:cs="Times New Roman"/>
-          <w:szCs w:val="24"/>
-        </w:rPr>
-        <w:t xml:space="preserve">that are </w:t>
-      </w:r>
-      <w:r>
-        <w:rPr>
-          <w:rFonts w:cs="Times New Roman"/>
-          <w:szCs w:val="24"/>
-        </w:rPr>
-        <w:t>pr</w:t>
-      </w:r>
-      <w:r>
-        <w:rPr>
-          <w:rFonts w:cs="Times New Roman"/>
-          <w:szCs w:val="24"/>
-        </w:rPr>
-        <w:t xml:space="preserve">esent </w:t>
-      </w:r>
-      <w:r>
-        <w:rPr>
-          <w:rFonts w:cs="Times New Roman"/>
-          <w:szCs w:val="24"/>
-        </w:rPr>
-        <w:t xml:space="preserve">at a certain curse, the application will be able </w:t>
-      </w:r>
-      <w:r>
-        <w:rPr>
-          <w:rFonts w:cs="Times New Roman"/>
-          <w:szCs w:val="24"/>
-        </w:rPr>
-        <w:t xml:space="preserve">mark as present both users that are connected remote to the curse and those who have a smart phone with the mobile application for remote learning installed on it. This information </w:t>
-      </w:r>
-      <w:r>
-        <w:rPr>
-          <w:rFonts w:cs="Times New Roman"/>
-          <w:szCs w:val="24"/>
-        </w:rPr>
-        <w:t>can</w:t>
-      </w:r>
-      <w:r>
-        <w:rPr>
-          <w:rFonts w:cs="Times New Roman"/>
-          <w:szCs w:val="24"/>
-        </w:rPr>
-        <w:t xml:space="preserve"> be used to send quizzes </w:t>
-      </w:r>
-      <w:r>
-        <w:rPr>
-          <w:rFonts w:cs="Times New Roman"/>
-          <w:szCs w:val="24"/>
-        </w:rPr>
-        <w:t>or</w:t>
+        <w:t>This chapter will</w:t>
+      </w:r>
+      <w:r>
+        <w:rPr>
+          <w:rFonts w:cs="Times New Roman"/>
+          <w:szCs w:val="24"/>
+        </w:rPr>
+        <w:t xml:space="preserve"> also</w:t>
+      </w:r>
+      <w:r>
+        <w:rPr>
+          <w:rFonts w:cs="Times New Roman"/>
+          <w:szCs w:val="24"/>
+        </w:rPr>
+        <w:t xml:space="preserve"> make a </w:t>
+      </w:r>
+      <w:r>
+        <w:rPr>
+          <w:rFonts w:cs="Times New Roman"/>
+          <w:szCs w:val="24"/>
+        </w:rPr>
+        <w:t xml:space="preserve">resume for every theme that will be covered by this thesis. </w:t>
+      </w:r>
+    </w:p>
+    <w:p>
+      <w:pPr>
+        <w:ind w:firstLine="720"/>
+        <w:rPr>
+          <w:rFonts w:cs="Times New Roman"/>
+          <w:szCs w:val="24"/>
+        </w:rPr>
+      </w:pPr>
+      <w:r>
+        <w:rPr>
+          <w:rFonts w:cs="Times New Roman"/>
+          <w:szCs w:val="24"/>
+        </w:rPr>
+        <w:t xml:space="preserve">The entire implementation is based on .NET framework, so it is compulsory </w:t>
+      </w:r>
+      <w:r>
+        <w:rPr>
+          <w:rFonts w:cs="Times New Roman"/>
+          <w:szCs w:val="24"/>
+        </w:rPr>
+        <w:t>to talk</w:t>
+      </w:r>
+      <w:r>
+        <w:rPr>
+          <w:rFonts w:cs="Times New Roman"/>
+          <w:szCs w:val="24"/>
+        </w:rPr>
+        <w:t xml:space="preserve"> in the first </w:t>
+      </w:r>
+      <w:r>
+        <w:rPr>
+          <w:rFonts w:cs="Times New Roman"/>
+          <w:szCs w:val="24"/>
+        </w:rPr>
+        <w:t>part</w:t>
+      </w:r>
+      <w:r>
+        <w:rPr>
+          <w:rFonts w:cs="Times New Roman"/>
+          <w:szCs w:val="24"/>
+        </w:rPr>
+        <w:t xml:space="preserve"> after the introduction </w:t>
+      </w:r>
+      <w:r>
+        <w:rPr>
+          <w:rFonts w:cs="Times New Roman"/>
+          <w:szCs w:val="24"/>
+        </w:rPr>
+        <w:t xml:space="preserve">about this framework considering that all chapters that will follow this one will be strongly related to it. </w:t>
+      </w:r>
+      <w:r>
+        <w:rPr>
+          <w:rFonts w:cs="Times New Roman"/>
+          <w:szCs w:val="24"/>
+        </w:rPr>
+        <w:t>A</w:t>
+      </w:r>
+      <w:r>
+        <w:rPr>
+          <w:rFonts w:cs="Times New Roman"/>
+          <w:szCs w:val="24"/>
+        </w:rPr>
+        <w:t xml:space="preserve"> brief presentation of the</w:t>
+      </w:r>
+      <w:r>
+        <w:rPr>
+          <w:rFonts w:cs="Times New Roman"/>
+          <w:szCs w:val="24"/>
+        </w:rPr>
+        <w:t xml:space="preserve"> main</w:t>
+      </w:r>
+      <w:r>
+        <w:rPr>
+          <w:rFonts w:cs="Times New Roman"/>
+          <w:szCs w:val="24"/>
+        </w:rPr>
+        <w:t xml:space="preserve"> concepts that this framework facilitates</w:t>
+      </w:r>
+      <w:r>
+        <w:rPr>
+          <w:rFonts w:cs="Times New Roman"/>
+          <w:szCs w:val="24"/>
+        </w:rPr>
+        <w:t xml:space="preserve"> will be made and a more detailed one will </w:t>
+      </w:r>
+      <w:r>
+        <w:rPr>
+          <w:rFonts w:cs="Times New Roman"/>
+          <w:szCs w:val="24"/>
+        </w:rPr>
+        <w:t>exist for those that are used in the implementation of Traveler Student</w:t>
+      </w:r>
+      <w:r>
+        <w:rPr>
+          <w:rFonts w:cs="Times New Roman"/>
+          <w:szCs w:val="24"/>
+        </w:rPr>
+        <w:t xml:space="preserve">. </w:t>
+      </w:r>
+      <w:r>
+        <w:rPr>
+          <w:rFonts w:cs="Times New Roman"/>
+          <w:szCs w:val="24"/>
+        </w:rPr>
+        <w:t xml:space="preserve">Here will also be presented </w:t>
+      </w:r>
+      <w:r>
+        <w:rPr>
+          <w:rFonts w:cs="Times New Roman"/>
+          <w:szCs w:val="24"/>
+        </w:rPr>
+        <w:t>Universal Windows Applications</w:t>
       </w:r>
       <w:r>
         <w:rPr>
@@ -2962,7 +3272,42 @@
           <w:rFonts w:cs="Times New Roman"/>
           <w:szCs w:val="24"/>
         </w:rPr>
-        <w:t>in statistical purposes.</w:t>
+        <w:t xml:space="preserve">and </w:t>
+      </w:r>
+      <w:r>
+        <w:rPr>
+          <w:rFonts w:cs="Times New Roman"/>
+          <w:szCs w:val="24"/>
+        </w:rPr>
+        <w:t>will</w:t>
+      </w:r>
+      <w:r>
+        <w:rPr>
+          <w:rFonts w:cs="Times New Roman"/>
+          <w:szCs w:val="24"/>
+        </w:rPr>
+        <w:t xml:space="preserve"> be</w:t>
+      </w:r>
+      <w:r>
+        <w:rPr>
+          <w:rFonts w:cs="Times New Roman"/>
+          <w:szCs w:val="24"/>
+        </w:rPr>
+        <w:t xml:space="preserve"> discuss</w:t>
+      </w:r>
+      <w:r>
+        <w:rPr>
+          <w:rFonts w:cs="Times New Roman"/>
+          <w:szCs w:val="24"/>
+        </w:rPr>
+        <w:t>ed</w:t>
+      </w:r>
+      <w:r>
+        <w:rPr>
+          <w:rFonts w:cs="Times New Roman"/>
+          <w:szCs w:val="24"/>
+        </w:rPr>
+        <w:t xml:space="preserve"> the new concept that Microsoft has brought into developers world. I am referring to the fact that you can create an application that can run on phones, tables, laptops and personal computers. Also it will contain some explanations regarding Microsoft Media Platform's Player Framework. Near field communication will be another theme discussed because it is used to signal the presence of students at a certain curse.</w:t>
       </w:r>
     </w:p>
     <w:p>
@@ -2978,7 +3323,28 @@
           <w:rFonts w:cs="Times New Roman"/>
           <w:szCs w:val="24"/>
         </w:rPr>
-        <w:t>Another thing worth mentioning is that the platform will contain a Windows Phone 8.1 and a Windows 8.1 application, which will offer students a user-friendly experience, an application on the same platforms for the teacher and a server which will serve applications with requested data.</w:t>
+        <w:t>Other themes that will be present</w:t>
+      </w:r>
+      <w:r>
+        <w:rPr>
+          <w:rFonts w:cs="Times New Roman"/>
+          <w:szCs w:val="24"/>
+        </w:rPr>
+        <w:t>ed</w:t>
+      </w:r>
+      <w:r>
+        <w:rPr>
+          <w:rFonts w:cs="Times New Roman"/>
+          <w:szCs w:val="24"/>
+        </w:rPr>
+        <w:t xml:space="preserve"> are</w:t>
+      </w:r>
+      <w:r>
+        <w:rPr>
+          <w:rFonts w:cs="Times New Roman"/>
+          <w:szCs w:val="24"/>
+        </w:rPr>
+        <w:t xml:space="preserve"> persistence, relational databases and Microsoft SQL Server 2012, which will be used as database management system.  It will explain some terms as store procedure and discuss how SQL injection is avoided using their parameterized version.</w:t>
       </w:r>
     </w:p>
     <w:p>
@@ -2994,28 +3360,21 @@
           <w:rFonts w:cs="Times New Roman"/>
           <w:szCs w:val="24"/>
         </w:rPr>
-        <w:t>This chapter will</w:t>
-      </w:r>
-      <w:r>
-        <w:rPr>
-          <w:rFonts w:cs="Times New Roman"/>
-          <w:szCs w:val="24"/>
-        </w:rPr>
-        <w:t xml:space="preserve"> also</w:t>
-      </w:r>
-      <w:r>
-        <w:rPr>
-          <w:rFonts w:cs="Times New Roman"/>
-          <w:szCs w:val="24"/>
-        </w:rPr>
-        <w:t xml:space="preserve"> make a </w:t>
-      </w:r>
-      <w:r>
-        <w:rPr>
-          <w:rFonts w:cs="Times New Roman"/>
-          <w:szCs w:val="24"/>
-        </w:rPr>
-        <w:t xml:space="preserve">resume for every theme that will be covered by this thesis. </w:t>
+        <w:t xml:space="preserve">Another </w:t>
+      </w:r>
+      <w:r>
+        <w:rPr>
+          <w:rFonts w:cs="Times New Roman"/>
+          <w:szCs w:val="24"/>
+        </w:rPr>
+        <w:t>subject</w:t>
+      </w:r>
+      <w:r>
+        <w:rPr>
+          <w:rFonts w:cs="Times New Roman"/>
+          <w:szCs w:val="24"/>
+        </w:rPr>
+        <w:t xml:space="preserve"> will refer to web services in order to make persisted data accessible. Here we will talk about Simple Object Access Protocol (SOAP), its benefits and downsides, also about how they are implemented in .NET framework.</w:t>
       </w:r>
     </w:p>
     <w:p>
@@ -3031,488 +3390,300 @@
           <w:rFonts w:cs="Times New Roman"/>
           <w:szCs w:val="24"/>
         </w:rPr>
+        <w:t>The next chapter</w:t>
+      </w:r>
+      <w:r>
+        <w:rPr>
+          <w:rFonts w:cs="Times New Roman"/>
+          <w:szCs w:val="24"/>
+        </w:rPr>
+        <w:t xml:space="preserve">, named </w:t>
+      </w:r>
+      <w:r>
+        <w:rPr>
+          <w:rFonts w:cs="Times New Roman"/>
+          <w:szCs w:val="24"/>
+        </w:rPr>
+        <w:t>Streaming</w:t>
+      </w:r>
+      <w:r>
+        <w:rPr>
+          <w:rFonts w:cs="Times New Roman"/>
+          <w:szCs w:val="24"/>
+        </w:rPr>
+        <w:t>,</w:t>
+      </w:r>
+      <w:r>
+        <w:rPr>
+          <w:rFonts w:cs="Times New Roman"/>
+          <w:szCs w:val="24"/>
+        </w:rPr>
+        <w:t xml:space="preserve"> will present the technologies and frameworks used in order to cr</w:t>
+      </w:r>
+      <w:r>
+        <w:rPr>
+          <w:rFonts w:cs="Times New Roman"/>
+          <w:szCs w:val="24"/>
+        </w:rPr>
+        <w:t>eate the livestream environment and also how video data will be persisted.</w:t>
+      </w:r>
+      <w:r>
+        <w:rPr>
+          <w:rFonts w:cs="Times New Roman"/>
+          <w:szCs w:val="24"/>
+        </w:rPr>
+        <w:t xml:space="preserve"> </w:t>
+      </w:r>
+      <w:r>
+        <w:rPr>
+          <w:rFonts w:cs="Times New Roman"/>
+          <w:szCs w:val="24"/>
+        </w:rPr>
+        <w:t xml:space="preserve">It will explain the </w:t>
+      </w:r>
+      <w:r>
+        <w:rPr>
+          <w:rFonts w:cs="Times New Roman"/>
+          <w:szCs w:val="24"/>
+        </w:rPr>
+        <w:t>smooth s</w:t>
+      </w:r>
+      <w:r>
+        <w:rPr>
+          <w:rFonts w:cs="Times New Roman"/>
+          <w:szCs w:val="24"/>
+        </w:rPr>
+        <w:t>treaming concept,</w:t>
+      </w:r>
+      <w:r>
+        <w:rPr>
+          <w:rFonts w:cs="Times New Roman"/>
+          <w:szCs w:val="24"/>
+        </w:rPr>
+        <w:t xml:space="preserve"> will offer an overview of</w:t>
+      </w:r>
+      <w:r>
+        <w:rPr>
+          <w:rFonts w:cs="Times New Roman"/>
+          <w:szCs w:val="24"/>
+        </w:rPr>
+        <w:t xml:space="preserve"> the </w:t>
+      </w:r>
+      <w:r>
+        <w:rPr>
+          <w:rFonts w:cs="Times New Roman"/>
+          <w:szCs w:val="24"/>
+        </w:rPr>
+        <w:t>s</w:t>
+      </w:r>
+      <w:r>
+        <w:rPr>
+          <w:rFonts w:cs="Times New Roman"/>
+          <w:szCs w:val="24"/>
+        </w:rPr>
+        <w:t xml:space="preserve">oftware </w:t>
+      </w:r>
+      <w:r>
+        <w:rPr>
+          <w:rFonts w:cs="Times New Roman"/>
+          <w:szCs w:val="24"/>
+        </w:rPr>
+        <w:t>d</w:t>
+      </w:r>
+      <w:r>
+        <w:rPr>
+          <w:rFonts w:cs="Times New Roman"/>
+          <w:szCs w:val="24"/>
+        </w:rPr>
+        <w:t xml:space="preserve">evelopment </w:t>
+      </w:r>
+      <w:r>
+        <w:rPr>
+          <w:rFonts w:cs="Times New Roman"/>
+          <w:szCs w:val="24"/>
+        </w:rPr>
+        <w:t>k</w:t>
+      </w:r>
+      <w:r>
+        <w:rPr>
+          <w:rFonts w:cs="Times New Roman"/>
+          <w:szCs w:val="24"/>
+        </w:rPr>
+        <w:t>it</w:t>
+      </w:r>
+      <w:r>
+        <w:rPr>
+          <w:rFonts w:cs="Times New Roman"/>
+          <w:szCs w:val="24"/>
+        </w:rPr>
+        <w:t xml:space="preserve"> that enforces this concept</w:t>
+      </w:r>
+      <w:r>
+        <w:rPr>
+          <w:rFonts w:cs="Times New Roman"/>
+          <w:szCs w:val="24"/>
+        </w:rPr>
+        <w:t xml:space="preserve"> and </w:t>
+      </w:r>
+      <w:r>
+        <w:rPr>
+          <w:rFonts w:cs="Times New Roman"/>
+          <w:szCs w:val="24"/>
+        </w:rPr>
+        <w:t>will discuss about encoding and types of encoding required by smooth streaming.</w:t>
+      </w:r>
+      <w:r>
+        <w:rPr>
+          <w:rFonts w:cs="Times New Roman"/>
+          <w:szCs w:val="24"/>
+        </w:rPr>
+        <w:t xml:space="preserve"> Also this </w:t>
+      </w:r>
+      <w:r>
+        <w:rPr>
+          <w:rFonts w:cs="Times New Roman"/>
+          <w:szCs w:val="24"/>
+        </w:rPr>
+        <w:t>division</w:t>
+      </w:r>
+      <w:r>
+        <w:rPr>
+          <w:rFonts w:cs="Times New Roman"/>
+          <w:szCs w:val="24"/>
+        </w:rPr>
+        <w:t xml:space="preserve"> will refer to Internet Information Services and Media Services extra feature needed in order to make livestream and on demand stream available.</w:t>
+      </w:r>
+    </w:p>
+    <w:p>
+      <w:pPr>
+        <w:ind w:firstLine="720"/>
+        <w:rPr>
+          <w:rFonts w:cs="Times New Roman"/>
+          <w:szCs w:val="24"/>
+        </w:rPr>
+      </w:pPr>
+      <w:r>
+        <w:rPr>
+          <w:rFonts w:cs="Times New Roman"/>
+          <w:szCs w:val="24"/>
+        </w:rPr>
+        <w:t xml:space="preserve">If until now we have presented all the technologies used in order to create the application, in the next </w:t>
+      </w:r>
+      <w:r>
+        <w:rPr>
+          <w:rFonts w:cs="Times New Roman"/>
+          <w:szCs w:val="24"/>
+        </w:rPr>
+        <w:t>part</w:t>
+      </w:r>
+      <w:r>
+        <w:rPr>
+          <w:rFonts w:cs="Times New Roman"/>
+          <w:szCs w:val="24"/>
+        </w:rPr>
+        <w:t xml:space="preserve"> a detailed overview of it will be made. </w:t>
+      </w:r>
+      <w:r>
+        <w:rPr>
+          <w:rFonts w:cs="Times New Roman"/>
+          <w:szCs w:val="24"/>
+        </w:rPr>
+        <w:t>Here we will talk about architecture, detailed feature explanation and implementation details.</w:t>
+      </w:r>
+      <w:r>
+        <w:rPr>
+          <w:rFonts w:cs="Times New Roman"/>
+          <w:szCs w:val="24"/>
+        </w:rPr>
+        <w:t xml:space="preserve"> In this chapter will exist the use case diagram of the application and </w:t>
+      </w:r>
+      <w:r>
+        <w:rPr>
+          <w:rFonts w:cs="Times New Roman"/>
+          <w:szCs w:val="24"/>
+        </w:rPr>
+        <w:t>each use case will be explained</w:t>
+      </w:r>
+      <w:r>
+        <w:rPr>
+          <w:rFonts w:cs="Times New Roman"/>
+          <w:szCs w:val="24"/>
+        </w:rPr>
+        <w:t>.</w:t>
+      </w:r>
+      <w:r>
+        <w:rPr>
+          <w:rFonts w:cs="Times New Roman"/>
+          <w:szCs w:val="24"/>
+        </w:rPr>
+        <w:t xml:space="preserve"> </w:t>
+      </w:r>
+      <w:r>
+        <w:rPr>
+          <w:rFonts w:cs="Times New Roman"/>
+          <w:szCs w:val="24"/>
+        </w:rPr>
+        <w:t>A diagram with the subsystems and relations between them will be deliberated</w:t>
+      </w:r>
+      <w:r>
+        <w:rPr>
+          <w:rFonts w:cs="Times New Roman"/>
+          <w:szCs w:val="24"/>
+        </w:rPr>
+        <w:t xml:space="preserve">. </w:t>
+      </w:r>
+      <w:r>
+        <w:rPr>
+          <w:rFonts w:cs="Times New Roman"/>
+          <w:szCs w:val="24"/>
+        </w:rPr>
+        <w:t>A database diagram will be added in order to easily understand how data is persisted.</w:t>
+      </w:r>
+      <w:r>
+        <w:rPr>
+          <w:rFonts w:cs="Times New Roman"/>
+          <w:szCs w:val="24"/>
+        </w:rPr>
+        <w:t xml:space="preserve"> Main algorithms will also be presented in this area and will be explained.</w:t>
+      </w:r>
+      <w:r>
+        <w:rPr>
+          <w:rFonts w:cs="Times New Roman"/>
+          <w:szCs w:val="24"/>
+        </w:rPr>
+        <w:t xml:space="preserve"> </w:t>
+      </w:r>
+    </w:p>
+    <w:p>
+      <w:pPr>
+        <w:ind w:firstLine="720"/>
+        <w:rPr>
+          <w:rFonts w:cs="Times New Roman"/>
+          <w:szCs w:val="24"/>
+        </w:rPr>
+      </w:pPr>
+      <w:r>
+        <w:rPr>
+          <w:rFonts w:cs="Times New Roman"/>
+          <w:szCs w:val="24"/>
+        </w:rPr>
+        <w:t>The last chapter will contain the conclusions over this thesis.</w:t>
+      </w:r>
+    </w:p>
+    <w:p>
+      <w:pPr>
+        <w:ind w:firstLine="720"/>
+        <w:rPr>
+          <w:rFonts w:cs="Times New Roman"/>
+          <w:szCs w:val="24"/>
+        </w:rPr>
+      </w:pPr>
+      <w:r>
+        <w:rPr>
+          <w:rFonts w:cs="Times New Roman"/>
+          <w:szCs w:val="24"/>
+        </w:rPr>
         <w:lastRenderedPageBreak/>
-        <w:t xml:space="preserve">The entire implementation is based on .NET framework, so it is compulsory </w:t>
-      </w:r>
-      <w:r>
-        <w:rPr>
-          <w:rFonts w:cs="Times New Roman"/>
-          <w:szCs w:val="24"/>
-        </w:rPr>
-        <w:t>to talk</w:t>
-      </w:r>
-      <w:r>
-        <w:rPr>
-          <w:rFonts w:cs="Times New Roman"/>
-          <w:szCs w:val="24"/>
-        </w:rPr>
-        <w:t xml:space="preserve"> in the first </w:t>
-      </w:r>
-      <w:r>
-        <w:rPr>
-          <w:rFonts w:cs="Times New Roman"/>
-          <w:szCs w:val="24"/>
-        </w:rPr>
-        <w:t>part</w:t>
-      </w:r>
-      <w:r>
-        <w:rPr>
-          <w:rFonts w:cs="Times New Roman"/>
-          <w:szCs w:val="24"/>
-        </w:rPr>
-        <w:t xml:space="preserve"> after the introduction </w:t>
-      </w:r>
-      <w:r>
-        <w:rPr>
-          <w:rFonts w:cs="Times New Roman"/>
-          <w:szCs w:val="24"/>
-        </w:rPr>
-        <w:t>about this framework considering that all chapters that will follow this one will be strongly related to it. I will try to make a brief presentation of the</w:t>
-      </w:r>
-      <w:r>
-        <w:rPr>
-          <w:rFonts w:cs="Times New Roman"/>
-          <w:szCs w:val="24"/>
-        </w:rPr>
-        <w:t xml:space="preserve"> main</w:t>
-      </w:r>
-      <w:r>
-        <w:rPr>
-          <w:rFonts w:cs="Times New Roman"/>
-          <w:szCs w:val="24"/>
-        </w:rPr>
-        <w:t xml:space="preserve"> concepts that this framework facilitates. </w:t>
-      </w:r>
-      <w:r>
-        <w:rPr>
-          <w:rFonts w:cs="Times New Roman"/>
-          <w:szCs w:val="24"/>
-        </w:rPr>
-        <w:t xml:space="preserve">Here will also be presented </w:t>
-      </w:r>
-      <w:r>
-        <w:rPr>
-          <w:rFonts w:cs="Times New Roman"/>
-          <w:szCs w:val="24"/>
-        </w:rPr>
-        <w:t>Universal Windows Applications</w:t>
-      </w:r>
-      <w:r>
-        <w:rPr>
-          <w:rFonts w:cs="Times New Roman"/>
-          <w:szCs w:val="24"/>
-        </w:rPr>
-        <w:t xml:space="preserve"> </w:t>
-      </w:r>
-      <w:r>
-        <w:rPr>
-          <w:rFonts w:cs="Times New Roman"/>
-          <w:szCs w:val="24"/>
-        </w:rPr>
-        <w:t xml:space="preserve">and </w:t>
-      </w:r>
-      <w:r>
-        <w:rPr>
-          <w:rFonts w:cs="Times New Roman"/>
-          <w:szCs w:val="24"/>
-        </w:rPr>
-        <w:t>will</w:t>
-      </w:r>
-      <w:r>
-        <w:rPr>
-          <w:rFonts w:cs="Times New Roman"/>
-          <w:szCs w:val="24"/>
-        </w:rPr>
-        <w:t xml:space="preserve"> be</w:t>
-      </w:r>
-      <w:r>
-        <w:rPr>
-          <w:rFonts w:cs="Times New Roman"/>
-          <w:szCs w:val="24"/>
-        </w:rPr>
-        <w:t xml:space="preserve"> discuss</w:t>
-      </w:r>
-      <w:r>
-        <w:rPr>
-          <w:rFonts w:cs="Times New Roman"/>
-          <w:szCs w:val="24"/>
-        </w:rPr>
-        <w:t>ed</w:t>
-      </w:r>
-      <w:r>
-        <w:rPr>
-          <w:rFonts w:cs="Times New Roman"/>
-          <w:szCs w:val="24"/>
-        </w:rPr>
-        <w:t xml:space="preserve"> the new concept that Microsoft has brought into developers world. I am referring to the fact that you can create an application that can run on phones, tables, laptops and personal computers. Also it will contain some explanations regarding Microsoft Media Platform's Player Framework. Near field communication will be another theme discussed because it is used to signal the presence of students at a certain curse.</w:t>
-      </w:r>
-    </w:p>
-    <w:p>
-      <w:pPr>
-        <w:ind w:firstLine="720"/>
-        <w:rPr>
-          <w:rFonts w:cs="Times New Roman"/>
-          <w:szCs w:val="24"/>
-        </w:rPr>
-      </w:pPr>
-      <w:r>
-        <w:rPr>
-          <w:rFonts w:cs="Times New Roman"/>
-          <w:szCs w:val="24"/>
-        </w:rPr>
-        <w:t>Other themes that will be present</w:t>
-      </w:r>
-      <w:r>
-        <w:rPr>
-          <w:rFonts w:cs="Times New Roman"/>
-          <w:szCs w:val="24"/>
-        </w:rPr>
-        <w:t>ed</w:t>
-      </w:r>
-      <w:r>
-        <w:rPr>
-          <w:rFonts w:cs="Times New Roman"/>
-          <w:szCs w:val="24"/>
-        </w:rPr>
-        <w:t xml:space="preserve"> are</w:t>
-      </w:r>
-      <w:r>
-        <w:rPr>
-          <w:rFonts w:cs="Times New Roman"/>
-          <w:szCs w:val="24"/>
-        </w:rPr>
-        <w:t xml:space="preserve"> persistence, relational databases and Microsoft SQL Server 2012, which will be used as database management system.  It will explain some terms as store procedure and discuss how SQL injection is avoided using their parameterized version.</w:t>
-      </w:r>
-    </w:p>
-    <w:p>
-      <w:pPr>
-        <w:ind w:firstLine="720"/>
-        <w:rPr>
-          <w:rFonts w:cs="Times New Roman"/>
-          <w:szCs w:val="24"/>
-        </w:rPr>
-      </w:pPr>
-      <w:r>
-        <w:rPr>
-          <w:rFonts w:cs="Times New Roman"/>
-          <w:szCs w:val="24"/>
-        </w:rPr>
-        <w:t xml:space="preserve">Another </w:t>
-      </w:r>
-      <w:r>
-        <w:rPr>
-          <w:rFonts w:cs="Times New Roman"/>
-          <w:szCs w:val="24"/>
-        </w:rPr>
-        <w:t>subject</w:t>
-      </w:r>
-      <w:r>
-        <w:rPr>
-          <w:rFonts w:cs="Times New Roman"/>
-          <w:szCs w:val="24"/>
-        </w:rPr>
-        <w:t xml:space="preserve"> will refer to web services in order to make persisted data accessible. Here we will talk about Simple Object Access Protocol (SOAP), its benefits and downsides, also about how they are implemented in .NET framework.</w:t>
-      </w:r>
-    </w:p>
-    <w:p>
-      <w:pPr>
-        <w:ind w:firstLine="720"/>
-        <w:rPr>
-          <w:rFonts w:cs="Times New Roman"/>
-          <w:szCs w:val="24"/>
-        </w:rPr>
-      </w:pPr>
-      <w:r>
-        <w:rPr>
-          <w:rFonts w:cs="Times New Roman"/>
-          <w:szCs w:val="24"/>
-        </w:rPr>
-        <w:t>The next chapter</w:t>
-      </w:r>
-      <w:r>
-        <w:rPr>
-          <w:rFonts w:cs="Times New Roman"/>
-          <w:szCs w:val="24"/>
-        </w:rPr>
-        <w:t xml:space="preserve">, named </w:t>
-      </w:r>
-      <w:r>
-        <w:rPr>
-          <w:rFonts w:cs="Times New Roman"/>
-          <w:szCs w:val="24"/>
-        </w:rPr>
-        <w:t>Streaming</w:t>
-      </w:r>
-      <w:r>
-        <w:rPr>
-          <w:rFonts w:cs="Times New Roman"/>
-          <w:szCs w:val="24"/>
-        </w:rPr>
-        <w:t>,</w:t>
-      </w:r>
-      <w:r>
-        <w:rPr>
-          <w:rFonts w:cs="Times New Roman"/>
-          <w:szCs w:val="24"/>
-        </w:rPr>
-        <w:t xml:space="preserve"> will present the technologies and frameworks used in order to cr</w:t>
-      </w:r>
-      <w:r>
-        <w:rPr>
-          <w:rFonts w:cs="Times New Roman"/>
-          <w:szCs w:val="24"/>
-        </w:rPr>
-        <w:t>eate the livestream environment and also how video data will be persisted.</w:t>
-      </w:r>
-      <w:r>
-        <w:rPr>
-          <w:rFonts w:cs="Times New Roman"/>
-          <w:szCs w:val="24"/>
-        </w:rPr>
-        <w:t xml:space="preserve"> </w:t>
-      </w:r>
-      <w:r>
-        <w:rPr>
-          <w:rFonts w:cs="Times New Roman"/>
-          <w:szCs w:val="24"/>
-        </w:rPr>
-        <w:t xml:space="preserve">It will explain the </w:t>
-      </w:r>
-      <w:r>
-        <w:rPr>
-          <w:rFonts w:cs="Times New Roman"/>
-          <w:szCs w:val="24"/>
-        </w:rPr>
-        <w:t>smooth s</w:t>
-      </w:r>
-      <w:r>
-        <w:rPr>
-          <w:rFonts w:cs="Times New Roman"/>
-          <w:szCs w:val="24"/>
-        </w:rPr>
-        <w:t>treaming concept,</w:t>
-      </w:r>
-      <w:r>
-        <w:rPr>
-          <w:rFonts w:cs="Times New Roman"/>
-          <w:szCs w:val="24"/>
-        </w:rPr>
-        <w:t xml:space="preserve"> will offer an overview of</w:t>
-      </w:r>
-      <w:r>
-        <w:rPr>
-          <w:rFonts w:cs="Times New Roman"/>
-          <w:szCs w:val="24"/>
-        </w:rPr>
-        <w:t xml:space="preserve"> the </w:t>
-      </w:r>
-      <w:r>
-        <w:rPr>
-          <w:rFonts w:cs="Times New Roman"/>
-          <w:szCs w:val="24"/>
-        </w:rPr>
-        <w:t>s</w:t>
-      </w:r>
-      <w:r>
-        <w:rPr>
-          <w:rFonts w:cs="Times New Roman"/>
-          <w:szCs w:val="24"/>
-        </w:rPr>
-        <w:t xml:space="preserve">oftware </w:t>
-      </w:r>
-      <w:r>
-        <w:rPr>
-          <w:rFonts w:cs="Times New Roman"/>
-          <w:szCs w:val="24"/>
-        </w:rPr>
-        <w:t>d</w:t>
-      </w:r>
-      <w:r>
-        <w:rPr>
-          <w:rFonts w:cs="Times New Roman"/>
-          <w:szCs w:val="24"/>
-        </w:rPr>
-        <w:t xml:space="preserve">evelopment </w:t>
-      </w:r>
-      <w:r>
-        <w:rPr>
-          <w:rFonts w:cs="Times New Roman"/>
-          <w:szCs w:val="24"/>
-        </w:rPr>
-        <w:t>k</w:t>
-      </w:r>
-      <w:r>
-        <w:rPr>
-          <w:rFonts w:cs="Times New Roman"/>
-          <w:szCs w:val="24"/>
-        </w:rPr>
-        <w:t>it</w:t>
-      </w:r>
-      <w:r>
-        <w:rPr>
-          <w:rFonts w:cs="Times New Roman"/>
-          <w:szCs w:val="24"/>
-        </w:rPr>
-        <w:t xml:space="preserve"> that enforces this concept</w:t>
-      </w:r>
-      <w:r>
-        <w:rPr>
-          <w:rFonts w:cs="Times New Roman"/>
-          <w:szCs w:val="24"/>
-        </w:rPr>
-        <w:t xml:space="preserve"> and </w:t>
-      </w:r>
-      <w:r>
-        <w:rPr>
-          <w:rFonts w:cs="Times New Roman"/>
-          <w:szCs w:val="24"/>
-        </w:rPr>
-        <w:t>will discuss about encoding and types of encoding required by smooth streaming.</w:t>
-      </w:r>
-      <w:r>
-        <w:rPr>
-          <w:rFonts w:cs="Times New Roman"/>
-          <w:szCs w:val="24"/>
-        </w:rPr>
-        <w:t xml:space="preserve"> Also this </w:t>
-      </w:r>
-      <w:r>
-        <w:rPr>
-          <w:rFonts w:cs="Times New Roman"/>
-          <w:szCs w:val="24"/>
-        </w:rPr>
-        <w:t>division</w:t>
-      </w:r>
-      <w:r>
-        <w:rPr>
-          <w:rFonts w:cs="Times New Roman"/>
-          <w:szCs w:val="24"/>
-        </w:rPr>
-        <w:t xml:space="preserve"> will refer to Internet Information Services and Media Services extra feature needed in order to make livestream and on demand stream available.</w:t>
-      </w:r>
-    </w:p>
-    <w:p>
-      <w:pPr>
-        <w:ind w:firstLine="720"/>
-        <w:rPr>
-          <w:rFonts w:cs="Times New Roman"/>
-          <w:szCs w:val="24"/>
-        </w:rPr>
-      </w:pPr>
-      <w:r>
-        <w:rPr>
-          <w:rFonts w:cs="Times New Roman"/>
-          <w:szCs w:val="24"/>
-        </w:rPr>
-        <w:t xml:space="preserve">If until now we have presented all the technologies used in order to create the application, in the next </w:t>
-      </w:r>
-      <w:r>
-        <w:rPr>
-          <w:rFonts w:cs="Times New Roman"/>
-          <w:szCs w:val="24"/>
-        </w:rPr>
-        <w:t>part</w:t>
-      </w:r>
-      <w:r>
-        <w:rPr>
-          <w:rFonts w:cs="Times New Roman"/>
-          <w:szCs w:val="24"/>
-        </w:rPr>
-        <w:t xml:space="preserve"> a detailed overview of it will be made. </w:t>
-      </w:r>
-      <w:r>
-        <w:rPr>
-          <w:rFonts w:cs="Times New Roman"/>
-          <w:szCs w:val="24"/>
-        </w:rPr>
-        <w:t>Here we will talk about architecture, detailed feature explanation and implementation details.</w:t>
-      </w:r>
-      <w:r>
-        <w:rPr>
-          <w:rFonts w:cs="Times New Roman"/>
-          <w:szCs w:val="24"/>
-        </w:rPr>
-        <w:t xml:space="preserve"> In this chapter will exist the use case diagram of the application and each use case will be explained. For each use case will exist a sequence diagram which will show </w:t>
-      </w:r>
-      <w:r>
-        <w:rPr>
-          <w:rFonts w:cs="Times New Roman"/>
-          <w:szCs w:val="24"/>
-        </w:rPr>
-        <w:t>the flow of data</w:t>
-      </w:r>
-      <w:r>
-        <w:rPr>
-          <w:rFonts w:cs="Times New Roman"/>
-          <w:szCs w:val="24"/>
-        </w:rPr>
-        <w:t xml:space="preserve"> and the execution flow</w:t>
-      </w:r>
-      <w:r>
-        <w:rPr>
-          <w:rFonts w:cs="Times New Roman"/>
-          <w:szCs w:val="24"/>
-        </w:rPr>
-        <w:t>.</w:t>
-      </w:r>
-      <w:r>
-        <w:rPr>
-          <w:rFonts w:cs="Times New Roman"/>
-          <w:szCs w:val="24"/>
-        </w:rPr>
-        <w:t xml:space="preserve"> Also will exist a class diagram which will help as observe what design patterns have been used and make an idea how applications are implemented. </w:t>
-      </w:r>
-      <w:r>
-        <w:rPr>
-          <w:rFonts w:cs="Times New Roman"/>
-          <w:szCs w:val="24"/>
-        </w:rPr>
-        <w:t>A database diagram will be added in order to easily understand how data is persisted.</w:t>
-      </w:r>
-      <w:r>
-        <w:rPr>
-          <w:rFonts w:cs="Times New Roman"/>
-          <w:szCs w:val="24"/>
-        </w:rPr>
-        <w:t xml:space="preserve"> Main algorithms will also be presented in this area and will be explained.</w:t>
-      </w:r>
-      <w:r>
-        <w:rPr>
-          <w:rFonts w:cs="Times New Roman"/>
-          <w:szCs w:val="24"/>
-        </w:rPr>
-        <w:t xml:space="preserve"> </w:t>
-      </w:r>
-    </w:p>
-    <w:p>
-      <w:pPr>
-        <w:ind w:firstLine="720"/>
-        <w:rPr>
-          <w:rFonts w:cs="Times New Roman"/>
-          <w:szCs w:val="24"/>
-        </w:rPr>
-      </w:pPr>
-      <w:r>
-        <w:rPr>
-          <w:rFonts w:cs="Times New Roman"/>
-          <w:szCs w:val="24"/>
-        </w:rPr>
-        <w:t>The last chapter will contain the conclusions over this thesis.</w:t>
-      </w:r>
-    </w:p>
-    <w:p>
-      <w:pPr>
-        <w:ind w:firstLine="720"/>
-        <w:rPr>
-          <w:rFonts w:cs="Times New Roman"/>
-          <w:szCs w:val="24"/>
-        </w:rPr>
-      </w:pPr>
-      <w:r>
-        <w:rPr>
-          <w:rFonts w:cs="Times New Roman"/>
-          <w:szCs w:val="24"/>
-        </w:rPr>
         <w:t xml:space="preserve">There are a lot of e-learning platforms, which </w:t>
       </w:r>
       <w:r>
@@ -3534,15 +3705,7 @@
           <w:rFonts w:cs="Times New Roman"/>
           <w:szCs w:val="24"/>
         </w:rPr>
-        <w:t xml:space="preserve"> Student. As a first example let’s look into Harvard Extension School, which is a project that </w:t>
-      </w:r>
-      <w:r>
-        <w:rPr>
-          <w:rFonts w:cs="Times New Roman"/>
-          <w:szCs w:val="24"/>
-        </w:rPr>
-        <w:lastRenderedPageBreak/>
-        <w:t xml:space="preserve">offers videotaped, live web-conferences and hybrid courses. A big advantage is that people from all around the world can </w:t>
+        <w:t xml:space="preserve"> Student. As a first example let’s look into Harvard Extension School, which is a project that offers videotaped, live web-conferences and hybrid courses. A big advantage is that people from all around the world can </w:t>
       </w:r>
       <w:r>
         <w:rPr>
@@ -3786,55 +3949,6 @@
           <w:szCs w:val="24"/>
         </w:rPr>
       </w:pPr>
-      <w:r>
-        <w:rPr>
-          <w:rFonts w:cs="Times New Roman"/>
-          <w:szCs w:val="24"/>
-        </w:rPr>
-        <w:t>We can say that Common language runtime is the core component of the framework. It manages memory, thread execution, code execution, code safety verification, compilation and other services.</w:t>
-      </w:r>
-      <w:r>
-        <w:rPr>
-          <w:rFonts w:cs="Times New Roman"/>
-          <w:szCs w:val="24"/>
-        </w:rPr>
-        <w:t xml:space="preserve"> It supports many languages, for example: C++, Visual Basic and F#, but </w:t>
-      </w:r>
-      <w:r>
-        <w:rPr>
-          <w:rFonts w:cs="Times New Roman"/>
-          <w:szCs w:val="24"/>
-        </w:rPr>
-        <w:t>the</w:t>
-      </w:r>
-      <w:r>
-        <w:rPr>
-          <w:rFonts w:cs="Times New Roman"/>
-          <w:szCs w:val="24"/>
-        </w:rPr>
-        <w:t xml:space="preserve"> discuss</w:t>
-      </w:r>
-      <w:r>
-        <w:rPr>
-          <w:rFonts w:cs="Times New Roman"/>
-          <w:szCs w:val="24"/>
-        </w:rPr>
-        <w:t>ion will be</w:t>
-      </w:r>
-      <w:r>
-        <w:rPr>
-          <w:rFonts w:cs="Times New Roman"/>
-          <w:szCs w:val="24"/>
-        </w:rPr>
-        <w:t xml:space="preserve"> more about C#, given that all applications developed for this thesis are written in this language.</w:t>
-      </w:r>
-      <w:r>
-        <w:rPr>
-          <w:rFonts w:cs="Times New Roman"/>
-          <w:szCs w:val="24"/>
-        </w:rPr>
-        <w:t xml:space="preserve"> In other words this component takes code which comes as Microsoft Intermediate Language (MSIL) metadata and transforms it into machine code that will be </w:t>
-      </w:r>
       <w:r>
         <w:rPr>
           <w:rFonts w:cs="Times New Roman"/>
@@ -3844,16 +3958,16 @@
         <mc:AlternateContent>
           <mc:Choice Requires="wps">
             <w:drawing>
-              <wp:anchor distT="0" distB="0" distL="114300" distR="114300" simplePos="0" relativeHeight="251664384" behindDoc="0" locked="0" layoutInCell="1" allowOverlap="1" wp14:anchorId="56270240" wp14:editId="318E4670">
+              <wp:anchor distT="0" distB="0" distL="114300" distR="114300" simplePos="0" relativeHeight="251664384" behindDoc="0" locked="0" layoutInCell="1" allowOverlap="1" wp14:anchorId="417A9B5D" wp14:editId="17A707EB">
                 <wp:simplePos x="0" y="0"/>
-                <wp:positionH relativeFrom="column">
-                  <wp:posOffset>1285240</wp:posOffset>
+                <wp:positionH relativeFrom="margin">
+                  <wp:posOffset>1142365</wp:posOffset>
                 </wp:positionH>
                 <wp:positionV relativeFrom="paragraph">
-                  <wp:posOffset>4376420</wp:posOffset>
+                  <wp:posOffset>4871720</wp:posOffset>
                 </wp:positionV>
                 <wp:extent cx="3161030" cy="635"/>
-                <wp:effectExtent l="0" t="0" r="0" b="0"/>
+                <wp:effectExtent l="0" t="0" r="1270" b="0"/>
                 <wp:wrapTopAndBottom/>
                 <wp:docPr id="5" name="Text Box 5"/>
                 <wp:cNvGraphicFramePr/>
@@ -3935,11 +4049,11 @@
           </mc:Choice>
           <mc:Fallback>
             <w:pict>
-              <v:shapetype w14:anchorId="56270240" id="_x0000_t202" coordsize="21600,21600" o:spt="202" path="m,l,21600r21600,l21600,xe">
+              <v:shapetype w14:anchorId="417A9B5D" id="_x0000_t202" coordsize="21600,21600" o:spt="202" path="m,l,21600r21600,l21600,xe">
                 <v:stroke joinstyle="miter"/>
                 <v:path gradientshapeok="t" o:connecttype="rect"/>
               </v:shapetype>
-              <v:shape id="Text Box 5" o:spid="_x0000_s1026" type="#_x0000_t202" style="position:absolute;left:0;text-align:left;margin-left:101.2pt;margin-top:344.6pt;width:248.9pt;height:.05pt;z-index:251664384;visibility:visible;mso-wrap-style:square;mso-wrap-distance-left:9pt;mso-wrap-distance-top:0;mso-wrap-distance-right:9pt;mso-wrap-distance-bottom:0;mso-position-horizontal:absolute;mso-position-horizontal-relative:text;mso-position-vertical:absolute;mso-position-vertical-relative:text;v-text-anchor:top" o:gfxdata="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" stroked="f">
+              <v:shape id="Text Box 5" o:spid="_x0000_s1026" type="#_x0000_t202" style="position:absolute;left:0;text-align:left;margin-left:89.95pt;margin-top:383.6pt;width:248.9pt;height:.05pt;z-index:251664384;visibility:visible;mso-wrap-style:square;mso-wrap-distance-left:9pt;mso-wrap-distance-top:0;mso-wrap-distance-right:9pt;mso-wrap-distance-bottom:0;mso-position-horizontal:absolute;mso-position-horizontal-relative:margin;mso-position-vertical:absolute;mso-position-vertical-relative:text;v-text-anchor:top" o:gfxdata="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" stroked="f">
                 <v:textbox style="mso-fit-shape-to-text:t" inset="0,0,0,0">
                   <w:txbxContent>
                     <w:p>
@@ -3984,11 +4098,60 @@
                     </w:p>
                   </w:txbxContent>
                 </v:textbox>
-                <w10:wrap type="topAndBottom"/>
+                <w10:wrap type="topAndBottom" anchorx="margin"/>
               </v:shape>
             </w:pict>
           </mc:Fallback>
         </mc:AlternateContent>
+      </w:r>
+      <w:r>
+        <w:rPr>
+          <w:rFonts w:cs="Times New Roman"/>
+          <w:szCs w:val="24"/>
+        </w:rPr>
+        <w:t>We can say that Common language runtime is the core component of the framework. It manages memory, thread execution, code execution, code safety verification, compilation and other services.</w:t>
+      </w:r>
+      <w:r>
+        <w:rPr>
+          <w:rFonts w:cs="Times New Roman"/>
+          <w:szCs w:val="24"/>
+        </w:rPr>
+        <w:t xml:space="preserve"> It supports many languages, for example: C++, Visual Basic and F#, but </w:t>
+      </w:r>
+      <w:r>
+        <w:rPr>
+          <w:rFonts w:cs="Times New Roman"/>
+          <w:szCs w:val="24"/>
+        </w:rPr>
+        <w:t>the</w:t>
+      </w:r>
+      <w:r>
+        <w:rPr>
+          <w:rFonts w:cs="Times New Roman"/>
+          <w:szCs w:val="24"/>
+        </w:rPr>
+        <w:t xml:space="preserve"> discuss</w:t>
+      </w:r>
+      <w:r>
+        <w:rPr>
+          <w:rFonts w:cs="Times New Roman"/>
+          <w:szCs w:val="24"/>
+        </w:rPr>
+        <w:t>ion will be</w:t>
+      </w:r>
+      <w:r>
+        <w:rPr>
+          <w:rFonts w:cs="Times New Roman"/>
+          <w:szCs w:val="24"/>
+        </w:rPr>
+        <w:t xml:space="preserve"> more about C#, given that all applications developed for this thesis are written in this language.</w:t>
+      </w:r>
+      <w:r>
+        <w:rPr>
+          <w:rFonts w:cs="Times New Roman"/>
+          <w:szCs w:val="24"/>
+        </w:rPr>
+        <w:t xml:space="preserve"> In other words this component takes code which comes as Microsoft Intermediate Language (MSIL) metadata and transforms it into machine code that will be </w:t>
       </w:r>
       <w:r>
         <w:rPr>
@@ -4129,7 +4292,15 @@
           <w:rFonts w:cs="Times New Roman"/>
           <w:szCs w:val="24"/>
         </w:rPr>
-        <w:t xml:space="preserve"> Garbage collection is a very expensive operation which, if is made at the wrong moment, can decrease drastically the performance of a program. So in order to avoid that there are three situations in which it is realized: when the system is low on physical memory, when the allocated memory surpasses a certain limit, which is adjusted as the process runs and </w:t>
+        <w:t xml:space="preserve"> Garbage collection is a very expensive operation which, if is made at the wrong moment, can decrease drastically the performance of a program. So in order to avoid that there are three situations in which it is realized: when the system is low on physical memory, when the </w:t>
+      </w:r>
+      <w:r>
+        <w:rPr>
+          <w:rFonts w:cs="Times New Roman"/>
+          <w:szCs w:val="24"/>
+        </w:rPr>
+        <w:lastRenderedPageBreak/>
+        <w:t xml:space="preserve">allocated memory surpasses a certain limit, which is adjusted as the process runs and </w:t>
       </w:r>
       <w:r>
         <w:rPr>
@@ -4166,7 +4337,6 @@
           <w:rFonts w:ascii="Times New Roman" w:hAnsi="Times New Roman" w:cs="Times New Roman"/>
           <w:szCs w:val="24"/>
         </w:rPr>
-        <w:lastRenderedPageBreak/>
         <w:t>2.1.2</w:t>
       </w:r>
       <w:r>
@@ -4420,7 +4590,21 @@
           <w:rFonts w:cs="Times New Roman"/>
           <w:szCs w:val="24"/>
         </w:rPr>
-        <w:t>structs. Delegates is one of them, which are encapsulated method signatures, allowing type-safe event notifications.</w:t>
+        <w:t xml:space="preserve">structs. Delegates </w:t>
+      </w:r>
+      <w:r>
+        <w:rPr>
+          <w:rFonts w:cs="Times New Roman"/>
+          <w:szCs w:val="24"/>
+        </w:rPr>
+        <w:t>are</w:t>
+      </w:r>
+      <w:r>
+        <w:rPr>
+          <w:rFonts w:cs="Times New Roman"/>
+          <w:szCs w:val="24"/>
+        </w:rPr>
+        <w:t xml:space="preserve"> one of them, which are encapsulated method signatures, allowing type-safe event notifications.</w:t>
       </w:r>
       <w:r>
         <w:rPr>
@@ -4517,7 +4701,16 @@
           <w:color w:val="2A2A2A"/>
           <w:szCs w:val="24"/>
         </w:rPr>
-        <w:t>using interfaces for mu</w:t>
+        <w:t xml:space="preserve">using interfaces for </w:t>
+      </w:r>
+      <w:r>
+        <w:rPr>
+          <w:rFonts w:cs="Times New Roman"/>
+          <w:color w:val="2A2A2A"/>
+          <w:szCs w:val="24"/>
+        </w:rPr>
+        <w:lastRenderedPageBreak/>
+        <w:t>mu</w:t>
       </w:r>
       <w:r>
         <w:rPr>
@@ -4601,7 +4794,13 @@
         <w:ind w:firstLine="720"/>
       </w:pPr>
       <w:r>
-        <w:t xml:space="preserve">It is Microsoft's open source media player framework - a component of the Microsoft Media Platform. This project, formerly known as the Silverlight Media Framework (SMF), enables developers to quickly deploy a robust, scalable, customizable media player for IIS Smooth Streaming delivery. </w:t>
+        <w:t xml:space="preserve">It is Microsoft's open </w:t>
+      </w:r>
+      <w:r>
+        <w:t xml:space="preserve">source media player framework, </w:t>
+      </w:r>
+      <w:r>
+        <w:t xml:space="preserve">a component of the Microsoft Media Platform. This project, formerly known as the Silverlight Media Framework (SMF), enables developers to quickly deploy a robust, scalable, customizable media player for IIS Smooth Streaming delivery. </w:t>
       </w:r>
       <w:r>
         <w:t>It</w:t>
@@ -4691,14 +4890,17 @@
         <w:t xml:space="preserve"> </w:t>
       </w:r>
       <w:r>
-        <w:t xml:space="preserve">layer-2 protocol to support peer-to-peer communication between two NFC-enabled devices, which is essential for any NFC applications that involve bi-directional communications. The specification defines two service types, connectionless and connection-oriented, organized into three link service classes: connectionless service only; connection-oriented service only; and both connectionless and connection-oriented service. The </w:t>
+        <w:t xml:space="preserve">layer-2 protocol to support peer-to-peer communication between two NFC-enabled devices, which is essential for any NFC applications that involve bi-directional </w:t>
       </w:r>
       <w:r>
         <w:lastRenderedPageBreak/>
-        <w:t>connectionless service offers minimal setup with no reliability or flow-control guarantees (deferring these issues to applications and to the reliability guarantees offered by ISO/IEC 18092 and ISO/IEC 14443 MAC layers). The connection-oriented service adds in-order, reliable delivery, flow-control, and session-based service layer multiplexing.</w:t>
-      </w:r>
-    </w:p>
-    <w:p>
+        <w:t>communications. The specification defines two service types, connectionless and connection-oriented, organized into three link service classes: connectionless service only; connection-oriented service only; and both connectionless and connection-oriented service. The connectionless service offers minimal setup with no reliability or flow-control guarantees (deferring these issues to applications and to the reliability guarantees offered by ISO/IEC 18092 and ISO/IEC 14443 MAC layers). The connection-oriented service adds in-order, reliable delivery, flow-control, and session-based service layer multiplexing.</w:t>
+      </w:r>
+    </w:p>
+    <w:p>
+      <w:pPr>
+        <w:ind w:firstLine="720"/>
+      </w:pPr>
       <w:r>
         <w:t xml:space="preserve">On Windows devices they can be programmed by using </w:t>
       </w:r>
@@ -4712,7 +4914,13 @@
         <w:t>indows.Networking.Proximity</w:t>
       </w:r>
       <w:r>
-        <w:t xml:space="preserve">. A down side of using it is the </w:t>
+        <w:t xml:space="preserve">. A down side of using it is </w:t>
+      </w:r>
+      <w:r>
+        <w:t xml:space="preserve">that </w:t>
+      </w:r>
+      <w:r>
+        <w:t xml:space="preserve">the </w:t>
       </w:r>
       <w:r>
         <w:t>proximity APIs do not provide authentication, encryption, or message integrity</w:t>
@@ -4781,7 +4989,13 @@
         <w:ind w:firstLine="720"/>
       </w:pPr>
       <w:r>
-        <w:t>SOAP (Simple Object Access Protocol) is a messaging protocol that allows programs that run on disparate operating systems (such as Windows and Linux) to communicate using Hypertext Transfer Protocol (HTTP) and its Extensible Markup Language (XML).</w:t>
+        <w:t xml:space="preserve">SOAP (Simple Object Access Protocol) is a messaging protocol that allows programs that run on </w:t>
+      </w:r>
+      <w:r>
+        <w:t>different</w:t>
+      </w:r>
+      <w:r>
+        <w:t xml:space="preserve"> operating systems (such as Windows and Linux) to communicate using Hypertext Transfer Protocol (HTTP) and its Extensible Markup Language (XML).</w:t>
       </w:r>
       <w:r>
         <w:t xml:space="preserve"> SOAP specifies exactly how to encode an HTTP header and an XML file so that a program in one computer can call a program in another computer and pass along information. SOAP also specifies how the called program can return a response</w:t>
@@ -4810,10 +5024,38 @@
         <w:t>.</w:t>
       </w:r>
       <w:r>
-        <w:t xml:space="preserve"> Another disadvantage is the fact that the massage transported with this protocol is very big because it contains all the information re</w:t>
-      </w:r>
-      <w:r>
-        <w:t>garding the objects transported and specified methods.</w:t>
+        <w:t xml:space="preserve"> </w:t>
+      </w:r>
+      <w:r>
+        <w:lastRenderedPageBreak/>
+        <w:t xml:space="preserve">Another disadvantage is the fact that </w:t>
+      </w:r>
+      <w:r>
+        <w:t>requests made using</w:t>
+      </w:r>
+      <w:r>
+        <w:t xml:space="preserve"> this protocol </w:t>
+      </w:r>
+      <w:r>
+        <w:t>are</w:t>
+      </w:r>
+      <w:r>
+        <w:t xml:space="preserve"> very big because </w:t>
+      </w:r>
+      <w:r>
+        <w:t>they contain</w:t>
+      </w:r>
+      <w:r>
+        <w:t xml:space="preserve"> all the information re</w:t>
+      </w:r>
+      <w:r>
+        <w:t xml:space="preserve">garding the </w:t>
+      </w:r>
+      <w:r>
+        <w:t>service</w:t>
+      </w:r>
+      <w:r>
+        <w:t>.</w:t>
       </w:r>
     </w:p>
     <w:p>
@@ -4824,136 +5066,136 @@
         <w:t>“</w:t>
       </w:r>
       <w:r>
-        <w:t xml:space="preserve">The infrastructure for Web services is built to conform to industry standards such as SOAP, XML, and WSDL, and this allows clients from other platforms to interoperate with </w:t>
+        <w:t>The infrastructure for Web services is built to conform to industry standards such as SOAP, XML, and WSDL, and this allows clients from other platforms to interoperate with Web services. As long as a client can send standards-compliant SOAP messages, formatted according to a service description, that client can call a Web service created using ASP.NET (regardless of the platform on which the client resides).</w:t>
+      </w:r>
+      <w:r>
+        <w:t>”[2]</w:t>
+      </w:r>
+    </w:p>
+    <w:p>
+      <w:pPr>
+        <w:ind w:firstLine="720"/>
+      </w:pPr>
+    </w:p>
+    <w:p>
+      <w:pPr>
+        <w:pStyle w:val="Heading3"/>
+        <w:rPr>
+          <w:rFonts w:ascii="Times New Roman" w:hAnsi="Times New Roman" w:cs="Times New Roman"/>
+        </w:rPr>
+      </w:pPr>
+      <w:bookmarkStart w:id="9" w:name="_Toc421531133"/>
+      <w:r>
+        <w:rPr>
+          <w:rFonts w:ascii="Times New Roman" w:hAnsi="Times New Roman" w:cs="Times New Roman"/>
+        </w:rPr>
+        <w:t xml:space="preserve">2.5 </w:t>
+      </w:r>
+      <w:r>
+        <w:rPr>
+          <w:rFonts w:ascii="Times New Roman" w:hAnsi="Times New Roman" w:cs="Times New Roman"/>
+        </w:rPr>
+        <w:t>Microsoft SQL Server.</w:t>
+      </w:r>
+      <w:bookmarkEnd w:id="9"/>
+    </w:p>
+    <w:p>
+      <w:pPr>
+        <w:ind w:firstLine="720"/>
+      </w:pPr>
+      <w:r>
+        <w:t>The Microsoft SQL Server Database Engine is a service for storing and processing data in either a relational (tabular) format or as XML documents.</w:t>
+      </w:r>
+    </w:p>
+    <w:p>
+      <w:pPr>
+        <w:ind w:firstLine="720"/>
+      </w:pPr>
+      <w:r>
+        <w:t>“</w:t>
+      </w:r>
+      <w:r>
+        <w:t>The Database Engine is the core service for storing, processing, and securing data. The Database Engine provides controlled access and rapid transaction processing to meet the requirements of the most demanding data consuming applications within your enterprise.</w:t>
+      </w:r>
+      <w:r>
+        <w:t>” [7]</w:t>
+      </w:r>
+    </w:p>
+    <w:p>
+      <w:pPr>
+        <w:ind w:firstLine="720"/>
+      </w:pPr>
+      <w:r>
+        <w:t>Transact-SQL is central to using SQL Server. All applications that communicate with an instance of SQL Server do so by sending Transact-SQL statements to the server, regardless of the user interface of the application.</w:t>
+      </w:r>
+    </w:p>
+    <w:p>
+      <w:pPr>
+        <w:ind w:firstLine="720"/>
+      </w:pPr>
+      <w:r>
+        <w:t xml:space="preserve">An important role in developing Traveler Student database have been kept by store procedures. </w:t>
+      </w:r>
+      <w:r>
+        <w:t>A stored procedure is a group of Transact-SQL statements compiled into a single execution plan.</w:t>
+      </w:r>
+    </w:p>
+    <w:p>
+      <w:pPr>
+        <w:ind w:firstLine="720"/>
+      </w:pPr>
+      <w:r>
+        <w:t>“</w:t>
+      </w:r>
+      <w:r>
+        <w:t>Stored procedures assist in achieving a consistent implementation of logic across applications. The SQL statements and logic needed to perform a commonly performed task can be designed, coded, and tested once in a stored procedure. Each application needing to perform that task can then simply execute the stored procedure. Coding business logic into a single stored procedure also offers a single point of control for ensuring that business rules are correctly enforced.</w:t>
+      </w:r>
+      <w:r>
+        <w:t>”[7]</w:t>
+      </w:r>
+    </w:p>
+    <w:p>
+      <w:pPr>
+        <w:ind w:firstLine="720"/>
+      </w:pPr>
+      <w:r>
+        <w:t>Stored procedures can also shield users from needing to know the details of the tables in the database. If a set of stored procedures supports all of the business functions users need to perform, users never need to access the tables directly; they can just execute the stored procedures that model the business processes with which they are familiar.</w:t>
+      </w:r>
+      <w:r>
+        <w:t xml:space="preserve"> It also offers flexibility because it acts as another layer that could logic.</w:t>
+      </w:r>
+    </w:p>
+    <w:p>
+      <w:pPr>
+        <w:ind w:firstLine="720"/>
+      </w:pPr>
+      <w:r>
+        <w:t xml:space="preserve">Executing a stored procedure </w:t>
+      </w:r>
+      <w:r>
+        <w:t>is</w:t>
+      </w:r>
+      <w:r>
+        <w:t xml:space="preserve"> more efficient than executing an SQL statement because SQL Server </w:t>
+      </w:r>
+      <w:r>
+        <w:t>does</w:t>
+      </w:r>
+      <w:r>
+        <w:t xml:space="preserve"> not</w:t>
+      </w:r>
+      <w:r>
+        <w:t xml:space="preserve"> have to compile an execution plan completely, it only </w:t>
+      </w:r>
+      <w:r>
+        <w:t>has</w:t>
+      </w:r>
+      <w:r>
+        <w:t xml:space="preserve"> to finish optimizing the stored plan for the procedure. Also, the fully compiled execution plan for </w:t>
       </w:r>
       <w:r>
         <w:lastRenderedPageBreak/>
-        <w:t>Web services. As long as a client can send standards-compliant SOAP messages, formatted according to a service description, that client can call a Web service created using ASP.NET (regardless of the platform on which the client resides).</w:t>
-      </w:r>
-      <w:r>
-        <w:t>”[2]</w:t>
-      </w:r>
-    </w:p>
-    <w:p>
-      <w:pPr>
-        <w:ind w:firstLine="720"/>
-      </w:pPr>
-    </w:p>
-    <w:p>
-      <w:pPr>
-        <w:pStyle w:val="Heading3"/>
-        <w:rPr>
-          <w:rFonts w:ascii="Times New Roman" w:hAnsi="Times New Roman" w:cs="Times New Roman"/>
-        </w:rPr>
-      </w:pPr>
-      <w:bookmarkStart w:id="9" w:name="_Toc421531133"/>
-      <w:r>
-        <w:rPr>
-          <w:rFonts w:ascii="Times New Roman" w:hAnsi="Times New Roman" w:cs="Times New Roman"/>
-        </w:rPr>
-        <w:t xml:space="preserve">2.5 </w:t>
-      </w:r>
-      <w:r>
-        <w:rPr>
-          <w:rFonts w:ascii="Times New Roman" w:hAnsi="Times New Roman" w:cs="Times New Roman"/>
-        </w:rPr>
-        <w:t>Microsoft SQL Server.</w:t>
-      </w:r>
-      <w:bookmarkEnd w:id="9"/>
-    </w:p>
-    <w:p>
-      <w:pPr>
-        <w:ind w:firstLine="720"/>
-      </w:pPr>
-      <w:r>
-        <w:t>The Microsoft SQL Server Database Engine is a service for storing and processing data in either a relational (tabular) format or as XML documents.</w:t>
-      </w:r>
-    </w:p>
-    <w:p>
-      <w:pPr>
-        <w:ind w:firstLine="720"/>
-      </w:pPr>
-      <w:r>
-        <w:t>“</w:t>
-      </w:r>
-      <w:r>
-        <w:t>The Database Engine is the core service for storing, processing, and securing data. The Database Engine provides controlled access and rapid transaction processing to meet the requirements of the most demanding data consuming applications within your enterprise.</w:t>
-      </w:r>
-      <w:r>
-        <w:t>” [7]</w:t>
-      </w:r>
-    </w:p>
-    <w:p>
-      <w:pPr>
-        <w:ind w:firstLine="720"/>
-      </w:pPr>
-      <w:r>
-        <w:t>Transact-SQL is central to using SQL Server. All applications that communicate with an instance of SQL Server do so by sending Transact-SQL statements to the server, regardless of the user interface of the application.</w:t>
-      </w:r>
-    </w:p>
-    <w:p>
-      <w:pPr>
-        <w:ind w:firstLine="720"/>
-      </w:pPr>
-      <w:r>
-        <w:t xml:space="preserve">An important role in developing Traveler Student database have been kept by store procedures. </w:t>
-      </w:r>
-      <w:r>
-        <w:t>A stored procedure is a group of Transact-SQL statements compiled into a single execution plan.</w:t>
-      </w:r>
-    </w:p>
-    <w:p>
-      <w:pPr>
-        <w:ind w:firstLine="720"/>
-      </w:pPr>
-      <w:r>
-        <w:t>“</w:t>
-      </w:r>
-      <w:r>
-        <w:t>Stored procedures assist in achieving a consistent implementation of logic across applications. The SQL statements and logic needed to perform a commonly performed task can be designed, coded, and tested once in a stored procedure. Each application needing to perform that task can then simply execute the stored procedure. Coding business logic into a single stored procedure also offers a single point of control for ensuring that business rules are correctly enforced.</w:t>
-      </w:r>
-      <w:r>
-        <w:t>”[7]</w:t>
-      </w:r>
-    </w:p>
-    <w:p>
-      <w:pPr>
-        <w:ind w:firstLine="720"/>
-      </w:pPr>
-      <w:r>
-        <w:t>Stored procedures can also shield users from needing to know the details of the tables in the database. If a set of stored procedures supports all of the business functions users need to perform, users never need to access the tables directly; they can just execute the stored procedures that model the business processes with which they are familiar.</w:t>
-      </w:r>
-      <w:r>
-        <w:t xml:space="preserve"> It also offers flexibility because it acts as another layer that could logic.</w:t>
-      </w:r>
-    </w:p>
-    <w:p>
-      <w:pPr>
-        <w:ind w:firstLine="720"/>
-      </w:pPr>
-      <w:r>
-        <w:t xml:space="preserve">Executing a stored procedure </w:t>
-      </w:r>
-      <w:r>
-        <w:t>is</w:t>
-      </w:r>
-      <w:r>
-        <w:t xml:space="preserve"> more efficient than executing an SQL statement because SQL Server </w:t>
-      </w:r>
-      <w:r>
-        <w:t>does</w:t>
-      </w:r>
-      <w:r>
-        <w:t xml:space="preserve"> not</w:t>
-      </w:r>
-      <w:r>
-        <w:t xml:space="preserve"> have to compile an execution plan completely, it only </w:t>
-      </w:r>
-      <w:r>
-        <w:t>has</w:t>
-      </w:r>
-      <w:r>
-        <w:t xml:space="preserve"> to finish optimizing the stored plan for the procedure. Also, the fully compiled execution plan for the stored procedure </w:t>
+        <w:t xml:space="preserve">the stored procedure </w:t>
       </w:r>
       <w:r>
         <w:t>is</w:t>
@@ -6458,7 +6700,21 @@
           <w:szCs w:val="24"/>
         </w:rPr>
         <w:tab/>
-        <w:t>As mentioned in the Introduction chapter, this chapter will discuss about Traveler</w:t>
+        <w:t xml:space="preserve">As mentioned in the Introduction chapter, this </w:t>
+      </w:r>
+      <w:r>
+        <w:rPr>
+          <w:rFonts w:cs="Times New Roman"/>
+          <w:szCs w:val="24"/>
+        </w:rPr>
+        <w:t>part</w:t>
+      </w:r>
+      <w:r>
+        <w:rPr>
+          <w:rFonts w:cs="Times New Roman"/>
+          <w:szCs w:val="24"/>
+        </w:rPr>
+        <w:t xml:space="preserve"> will discuss about Traveler</w:t>
       </w:r>
       <w:r>
         <w:rPr>
@@ -6477,6 +6733,14 @@
     </w:p>
     <w:p>
       <w:pPr>
+        <w:rPr>
+          <w:rFonts w:cs="Times New Roman"/>
+          <w:szCs w:val="24"/>
+        </w:rPr>
+      </w:pPr>
+    </w:p>
+    <w:p>
+      <w:pPr>
         <w:pStyle w:val="Heading3"/>
         <w:rPr>
           <w:rFonts w:ascii="Times New Roman" w:hAnsi="Times New Roman" w:cs="Times New Roman"/>
@@ -6495,15 +6759,9 @@
         </w:rPr>
         <w:t>.1 Use cases</w:t>
       </w:r>
+      <w:bookmarkStart w:id="16" w:name="_GoBack"/>
       <w:bookmarkEnd w:id="15"/>
-    </w:p>
-    <w:p>
-      <w:pPr>
-        <w:rPr>
-          <w:rFonts w:cs="Times New Roman"/>
-          <w:szCs w:val="24"/>
-        </w:rPr>
-      </w:pPr>
+      <w:bookmarkEnd w:id="16"/>
     </w:p>
     <w:p>
       <w:pPr>
@@ -6556,7 +6814,6 @@
         </w:rPr>
         <w:t xml:space="preserve">The teacher is the user with the most use cases, so the diagram below offers an overview </w:t>
       </w:r>
-      <w:bookmarkStart w:id="16" w:name="_GoBack"/>
       <w:r>
         <w:rPr>
           <w:rFonts w:cs="Times New Roman"/>
@@ -6619,7 +6876,6 @@
           </wp:anchor>
         </w:drawing>
       </w:r>
-      <w:bookmarkEnd w:id="16"/>
       <w:r>
         <w:rPr>
           <w:noProof/>
@@ -10428,7 +10684,7 @@
           <w:rPr>
             <w:noProof/>
           </w:rPr>
-          <w:t>28</w:t>
+          <w:t>30</w:t>
         </w:r>
         <w:r>
           <w:rPr>
@@ -12917,7 +13173,7 @@
 </file>
 
 <file path=customXml/itemProps1.xml><?xml version="1.0" encoding="utf-8"?>
-<ds:datastoreItem xmlns:ds="http://schemas.openxmlformats.org/officeDocument/2006/customXml" ds:itemID="{ED451663-3723-45DB-87C2-5E5B08BDF809}">
+<ds:datastoreItem xmlns:ds="http://schemas.openxmlformats.org/officeDocument/2006/customXml" ds:itemID="{3C728C2A-3B63-4476-AFA9-270167E1F2AA}">
   <ds:schemaRefs>
     <ds:schemaRef ds:uri="http://schemas.openxmlformats.org/officeDocument/2006/bibliography"/>
   </ds:schemaRefs>

</xml_diff>